<commit_message>
Completed import from PlanetDance (help, user manual). Comleted showing more elaborate texts in Wheel and in Positions.
</commit_message>
<xml_diff>
--- a/Enigma/Typora/user-manual/UserManual.docx
+++ b/Enigma/Typora/user-manual/UserManual.docx
@@ -6,11 +6,14 @@
       <w:pPr>
         <w:pStyle w:val="Kop1"/>
       </w:pPr>
-      <w:bookmarkStart w:id="0" w:name="X4228f9efd951a7087c0fc9acd8501a22e206bc2"/>
-      <w:bookmarkStart w:id="1" w:name="_Hlk158295580"/>
-      <w:bookmarkEnd w:id="1"/>
-      <w:r>
-        <w:t>User Manual Enigma Astrology Research - Release 0.2</w:t>
+      <w:bookmarkStart w:id="0" w:name="_Hlk158295580"/>
+      <w:bookmarkStart w:id="1" w:name="X4228f9efd951a7087c0fc9acd8501a22e206bc2"/>
+      <w:bookmarkEnd w:id="0"/>
+      <w:r>
+        <w:t>User Manual Enigma Astrology Research - Release 0.</w:t>
+      </w:r>
+      <w:r>
+        <w:t>3</w:t>
       </w:r>
     </w:p>
     <w:p>
@@ -595,7 +598,7 @@
           <w:noProof/>
         </w:rPr>
         <w:drawing>
-          <wp:anchor distT="0" distB="0" distL="114300" distR="114300" simplePos="0" relativeHeight="251166720" behindDoc="0" locked="0" layoutInCell="1" allowOverlap="1" wp14:anchorId="41367079" wp14:editId="7AED7669">
+          <wp:anchor distT="0" distB="0" distL="114300" distR="114300" simplePos="0" relativeHeight="251166720" behindDoc="0" locked="0" layoutInCell="1" allowOverlap="1" wp14:anchorId="41367079" wp14:editId="036F92A7">
             <wp:simplePos x="0" y="0"/>
             <wp:positionH relativeFrom="column">
               <wp:posOffset>1905</wp:posOffset>
@@ -750,7 +753,7 @@
         <w:pStyle w:val="Kop1"/>
       </w:pPr>
       <w:bookmarkStart w:id="13" w:name="configuration-and-settings"/>
-      <w:bookmarkEnd w:id="0"/>
+      <w:bookmarkEnd w:id="1"/>
       <w:bookmarkEnd w:id="5"/>
       <w:bookmarkEnd w:id="11"/>
       <w:bookmarkEnd w:id="12"/>
@@ -1084,7 +1087,7 @@
           <w:noProof/>
         </w:rPr>
         <w:drawing>
-          <wp:anchor distT="0" distB="0" distL="114300" distR="114300" simplePos="0" relativeHeight="251192320" behindDoc="0" locked="0" layoutInCell="1" allowOverlap="1" wp14:anchorId="2519AB4A" wp14:editId="5D114769">
+          <wp:anchor distT="0" distB="0" distL="114300" distR="114300" simplePos="0" relativeHeight="251192320" behindDoc="0" locked="0" layoutInCell="1" allowOverlap="1" wp14:anchorId="2519AB4A" wp14:editId="2DC1EB60">
             <wp:simplePos x="0" y="0"/>
             <wp:positionH relativeFrom="column">
               <wp:posOffset>1905</wp:posOffset>
@@ -1906,7 +1909,7 @@
         </w:rPr>
         <w:lastRenderedPageBreak/>
         <w:drawing>
-          <wp:anchor distT="0" distB="0" distL="114300" distR="114300" simplePos="0" relativeHeight="251228160" behindDoc="0" locked="0" layoutInCell="1" allowOverlap="1" wp14:anchorId="76FBEBFB" wp14:editId="165D0CB3">
+          <wp:anchor distT="0" distB="0" distL="114300" distR="114300" simplePos="0" relativeHeight="251228160" behindDoc="0" locked="0" layoutInCell="1" allowOverlap="1" wp14:anchorId="76FBEBFB" wp14:editId="65DEC1E9">
             <wp:simplePos x="0" y="0"/>
             <wp:positionH relativeFrom="column">
               <wp:posOffset>1905</wp:posOffset>
@@ -2095,7 +2098,7 @@
           <w:noProof/>
         </w:rPr>
         <w:drawing>
-          <wp:anchor distT="0" distB="0" distL="114300" distR="114300" simplePos="0" relativeHeight="251244544" behindDoc="0" locked="0" layoutInCell="1" allowOverlap="1" wp14:anchorId="2D48C6C5" wp14:editId="37BE30A5">
+          <wp:anchor distT="0" distB="0" distL="114300" distR="114300" simplePos="0" relativeHeight="251244544" behindDoc="0" locked="0" layoutInCell="1" allowOverlap="1" wp14:anchorId="2D48C6C5" wp14:editId="72349255">
             <wp:simplePos x="0" y="0"/>
             <wp:positionH relativeFrom="column">
               <wp:posOffset>20955</wp:posOffset>
@@ -2206,7 +2209,7 @@
         </w:rPr>
         <w:lastRenderedPageBreak/>
         <w:drawing>
-          <wp:anchor distT="0" distB="0" distL="114300" distR="114300" simplePos="0" relativeHeight="251255808" behindDoc="0" locked="0" layoutInCell="1" allowOverlap="1" wp14:anchorId="7E57D30D" wp14:editId="627B8585">
+          <wp:anchor distT="0" distB="0" distL="114300" distR="114300" simplePos="0" relativeHeight="251255808" behindDoc="0" locked="0" layoutInCell="1" allowOverlap="1" wp14:anchorId="7E57D30D" wp14:editId="0675D9E3">
             <wp:simplePos x="0" y="0"/>
             <wp:positionH relativeFrom="column">
               <wp:posOffset>20955</wp:posOffset>
@@ -2383,7 +2386,7 @@
           <w:noProof/>
         </w:rPr>
         <w:drawing>
-          <wp:anchor distT="0" distB="0" distL="114300" distR="114300" simplePos="0" relativeHeight="251283456" behindDoc="0" locked="0" layoutInCell="1" allowOverlap="1" wp14:anchorId="1F375FFC" wp14:editId="19D24061">
+          <wp:anchor distT="0" distB="0" distL="114300" distR="114300" simplePos="0" relativeHeight="251568640" behindDoc="0" locked="0" layoutInCell="1" allowOverlap="1" wp14:anchorId="1F375FFC" wp14:editId="19D24061">
             <wp:simplePos x="0" y="0"/>
             <wp:positionH relativeFrom="column">
               <wp:posOffset>1905</wp:posOffset>
@@ -2516,7 +2519,7 @@
           <w:noProof/>
         </w:rPr>
         <w:drawing>
-          <wp:anchor distT="0" distB="0" distL="114300" distR="114300" simplePos="0" relativeHeight="251311104" behindDoc="0" locked="0" layoutInCell="1" allowOverlap="1" wp14:anchorId="3F812027" wp14:editId="729C8CDA">
+          <wp:anchor distT="0" distB="0" distL="114300" distR="114300" simplePos="0" relativeHeight="251574784" behindDoc="0" locked="0" layoutInCell="1" allowOverlap="1" wp14:anchorId="3F812027" wp14:editId="3E70BFAB">
             <wp:simplePos x="0" y="0"/>
             <wp:positionH relativeFrom="column">
               <wp:posOffset>-23495</wp:posOffset>
@@ -2711,7 +2714,7 @@
         </w:rPr>
         <w:lastRenderedPageBreak/>
         <w:drawing>
-          <wp:anchor distT="0" distB="0" distL="114300" distR="114300" simplePos="0" relativeHeight="251338752" behindDoc="0" locked="0" layoutInCell="1" allowOverlap="1" wp14:anchorId="47E14CED" wp14:editId="134BEEC1">
+          <wp:anchor distT="0" distB="0" distL="114300" distR="114300" simplePos="0" relativeHeight="251580928" behindDoc="0" locked="0" layoutInCell="1" allowOverlap="1" wp14:anchorId="47E14CED" wp14:editId="134BEEC1">
             <wp:simplePos x="0" y="0"/>
             <wp:positionH relativeFrom="column">
               <wp:posOffset>1905</wp:posOffset>
@@ -2922,7 +2925,7 @@
           <w:noProof/>
         </w:rPr>
         <w:drawing>
-          <wp:anchor distT="0" distB="0" distL="114300" distR="114300" simplePos="0" relativeHeight="251366400" behindDoc="0" locked="0" layoutInCell="1" allowOverlap="1" wp14:anchorId="211E6E8B" wp14:editId="7E30A66E">
+          <wp:anchor distT="0" distB="0" distL="114300" distR="114300" simplePos="0" relativeHeight="251587072" behindDoc="0" locked="0" layoutInCell="1" allowOverlap="1" wp14:anchorId="211E6E8B" wp14:editId="032F08C9">
             <wp:simplePos x="0" y="0"/>
             <wp:positionH relativeFrom="column">
               <wp:posOffset>1905</wp:posOffset>
@@ -3217,17 +3220,11 @@
     </w:p>
     <w:p>
       <w:pPr>
-        <w:pStyle w:val="Kop2"/>
-      </w:pPr>
-      <w:bookmarkStart w:id="24" w:name="showing-the-chart-wheel"/>
-      <w:bookmarkEnd w:id="23"/>
-      <w:r>
-        <w:t>Showing the chart wheel</w:t>
-      </w:r>
-    </w:p>
-    <w:p>
-      <w:pPr>
-        <w:pStyle w:val="FirstParagraph"/>
+        <w:pStyle w:val="Plattetekst"/>
+      </w:pPr>
+    </w:p>
+    <w:p>
+      <w:pPr>
         <w:rPr>
           <w:rFonts w:asciiTheme="majorHAnsi" w:eastAsiaTheme="majorEastAsia" w:hAnsiTheme="majorHAnsi" w:cstheme="majorBidi"/>
           <w:b/>
@@ -3238,17 +3235,706 @@
         </w:rPr>
       </w:pPr>
       <w:r>
+        <w:br w:type="page"/>
+      </w:r>
+    </w:p>
+    <w:p>
+      <w:pPr>
+        <w:pStyle w:val="Kop2"/>
+      </w:pPr>
+      <w:r>
+        <w:lastRenderedPageBreak/>
+        <w:t xml:space="preserve">Importing charts from </w:t>
+      </w:r>
+      <w:proofErr w:type="spellStart"/>
+      <w:r>
+        <w:t>PlanetDance</w:t>
+      </w:r>
+      <w:proofErr w:type="spellEnd"/>
+    </w:p>
+    <w:p>
+      <w:pPr>
+        <w:pStyle w:val="Plattetekst"/>
+      </w:pPr>
+      <w:r>
+        <w:t xml:space="preserve">You can import charts from a database in </w:t>
+      </w:r>
+      <w:proofErr w:type="spellStart"/>
+      <w:r>
+        <w:rPr>
+          <w:i/>
+          <w:iCs/>
+        </w:rPr>
+        <w:t>PlanetDance</w:t>
+      </w:r>
+      <w:proofErr w:type="spellEnd"/>
+      <w:r>
+        <w:rPr>
+          <w:i/>
+          <w:iCs/>
+        </w:rPr>
+        <w:t xml:space="preserve"> </w:t>
+      </w:r>
+      <w:r>
+        <w:t xml:space="preserve">and store them in the Enigma database.  </w:t>
+      </w:r>
+      <w:proofErr w:type="spellStart"/>
+      <w:r>
+        <w:t>PlaneDance</w:t>
+      </w:r>
+      <w:proofErr w:type="spellEnd"/>
+      <w:r>
+        <w:t xml:space="preserve"> is a well know free astrology program, created by Jean Cremers. After an import, the charts are available for use like any other chart you created.</w:t>
+      </w:r>
+    </w:p>
+    <w:p>
+      <w:pPr>
+        <w:pStyle w:val="Plattetekst"/>
+      </w:pPr>
+      <w:r>
+        <w:t xml:space="preserve">You have to export the files from </w:t>
+      </w:r>
+      <w:proofErr w:type="spellStart"/>
+      <w:r>
+        <w:t>PlanetDance</w:t>
+      </w:r>
+      <w:proofErr w:type="spellEnd"/>
+      <w:r>
+        <w:t xml:space="preserve"> first. In </w:t>
+      </w:r>
+      <w:proofErr w:type="spellStart"/>
+      <w:r>
+        <w:t>PlanetDance</w:t>
+      </w:r>
+      <w:proofErr w:type="spellEnd"/>
+      <w:r>
+        <w:t xml:space="preserve">, select in </w:t>
+      </w:r>
+      <w:r>
+        <w:t xml:space="preserve">the </w:t>
+      </w:r>
+      <w:r>
+        <w:t xml:space="preserve">menu </w:t>
+      </w:r>
+      <w:r>
+        <w:t xml:space="preserve">bar </w:t>
+      </w:r>
+      <w:r>
+        <w:rPr>
+          <w:b/>
+          <w:bCs/>
+        </w:rPr>
+        <w:t>File – Open</w:t>
+      </w:r>
+      <w:r>
+        <w:t xml:space="preserve"> . This results in a changed</w:t>
+      </w:r>
+      <w:r>
+        <w:t xml:space="preserve"> menu</w:t>
+      </w:r>
+      <w:r>
+        <w:t xml:space="preserve"> with the option </w:t>
+      </w:r>
+      <w:r>
+        <w:rPr>
+          <w:i/>
+          <w:iCs/>
+        </w:rPr>
+        <w:t>Database</w:t>
+      </w:r>
+      <w:r>
+        <w:t xml:space="preserve">. Select </w:t>
+      </w:r>
+      <w:r>
+        <w:rPr>
+          <w:b/>
+          <w:bCs/>
+        </w:rPr>
+        <w:t>Database – Application – Import export – Excel</w:t>
+      </w:r>
+      <w:r>
+        <w:t xml:space="preserve">. Do </w:t>
+      </w:r>
+      <w:r>
+        <w:rPr>
+          <w:u w:val="single"/>
+        </w:rPr>
+        <w:t>not</w:t>
+      </w:r>
+      <w:r>
+        <w:t xml:space="preserve"> use the option </w:t>
+      </w:r>
+      <w:r>
+        <w:rPr>
+          <w:i/>
+          <w:iCs/>
+        </w:rPr>
+        <w:t>Enigma</w:t>
+      </w:r>
+      <w:r>
+        <w:t xml:space="preserve"> after the Import export option. The Enigma option exports to a previous format, used by a predecessor of the current Enigma, called </w:t>
+      </w:r>
+      <w:proofErr w:type="spellStart"/>
+      <w:r>
+        <w:rPr>
+          <w:i/>
+          <w:iCs/>
+        </w:rPr>
+        <w:t>EnigmaDedVM</w:t>
+      </w:r>
+      <w:proofErr w:type="spellEnd"/>
+      <w:r>
+        <w:t xml:space="preserve">. </w:t>
+      </w:r>
+    </w:p>
+    <w:p>
+      <w:pPr>
+        <w:pStyle w:val="Plattetekst"/>
+      </w:pPr>
+      <w:r>
         <w:rPr>
           <w:noProof/>
         </w:rPr>
         <w:drawing>
-          <wp:anchor distT="0" distB="0" distL="114300" distR="114300" simplePos="0" relativeHeight="252138496" behindDoc="0" locked="0" layoutInCell="1" allowOverlap="1" wp14:anchorId="338EDF55" wp14:editId="0EF064EA">
+          <wp:anchor distT="71755" distB="71755" distL="114300" distR="114300" simplePos="0" relativeHeight="251744768" behindDoc="0" locked="0" layoutInCell="1" allowOverlap="1" wp14:anchorId="721E47FF" wp14:editId="5D1A80F9">
             <wp:simplePos x="0" y="0"/>
             <wp:positionH relativeFrom="column">
-              <wp:posOffset>-48895</wp:posOffset>
+              <wp:posOffset>3810</wp:posOffset>
             </wp:positionH>
             <wp:positionV relativeFrom="paragraph">
-              <wp:posOffset>160020</wp:posOffset>
+              <wp:posOffset>6350</wp:posOffset>
+            </wp:positionV>
+            <wp:extent cx="4032000" cy="3142800"/>
+            <wp:effectExtent l="0" t="0" r="0" b="0"/>
+            <wp:wrapSquare wrapText="bothSides"/>
+            <wp:docPr id="39880304" name="Afbeelding 1"/>
+            <wp:cNvGraphicFramePr>
+              <a:graphicFrameLocks xmlns:a="http://schemas.openxmlformats.org/drawingml/2006/main" noChangeAspect="1"/>
+            </wp:cNvGraphicFramePr>
+            <a:graphic xmlns:a="http://schemas.openxmlformats.org/drawingml/2006/main">
+              <a:graphicData uri="http://schemas.openxmlformats.org/drawingml/2006/picture">
+                <pic:pic xmlns:pic="http://schemas.openxmlformats.org/drawingml/2006/picture">
+                  <pic:nvPicPr>
+                    <pic:cNvPr id="0" name="Picture 1"/>
+                    <pic:cNvPicPr>
+                      <a:picLocks noChangeAspect="1" noChangeArrowheads="1"/>
+                    </pic:cNvPicPr>
+                  </pic:nvPicPr>
+                  <pic:blipFill>
+                    <a:blip r:embed="rId22">
+                      <a:extLst>
+                        <a:ext uri="{28A0092B-C50C-407E-A947-70E740481C1C}">
+                          <a14:useLocalDpi xmlns:a14="http://schemas.microsoft.com/office/drawing/2010/main" val="0"/>
+                        </a:ext>
+                      </a:extLst>
+                    </a:blip>
+                    <a:srcRect/>
+                    <a:stretch>
+                      <a:fillRect/>
+                    </a:stretch>
+                  </pic:blipFill>
+                  <pic:spPr bwMode="auto">
+                    <a:xfrm>
+                      <a:off x="0" y="0"/>
+                      <a:ext cx="4032000" cy="3142800"/>
+                    </a:xfrm>
+                    <a:prstGeom prst="rect">
+                      <a:avLst/>
+                    </a:prstGeom>
+                    <a:noFill/>
+                    <a:ln>
+                      <a:noFill/>
+                    </a:ln>
+                  </pic:spPr>
+                </pic:pic>
+              </a:graphicData>
+            </a:graphic>
+            <wp14:sizeRelH relativeFrom="page">
+              <wp14:pctWidth>0</wp14:pctWidth>
+            </wp14:sizeRelH>
+            <wp14:sizeRelV relativeFrom="page">
+              <wp14:pctHeight>0</wp14:pctHeight>
+            </wp14:sizeRelV>
+          </wp:anchor>
+        </w:drawing>
+      </w:r>
+      <w:r>
+        <w:t xml:space="preserve">In the Excel screen you need to </w:t>
+      </w:r>
+      <w:r>
+        <w:t>check</w:t>
+      </w:r>
+      <w:r>
+        <w:t xml:space="preserve"> </w:t>
+      </w:r>
+      <w:r>
+        <w:rPr>
+          <w:i/>
+          <w:iCs/>
+        </w:rPr>
+        <w:t>Header</w:t>
+      </w:r>
+      <w:r>
+        <w:t xml:space="preserve"> and </w:t>
+      </w:r>
+      <w:r>
+        <w:rPr>
+          <w:i/>
+          <w:iCs/>
+        </w:rPr>
+        <w:t>Birth info</w:t>
+      </w:r>
+      <w:r>
+        <w:t xml:space="preserve">. </w:t>
+      </w:r>
+      <w:r>
+        <w:rPr>
+          <w:i/>
+          <w:iCs/>
+        </w:rPr>
+        <w:t>Checking Delete old</w:t>
+      </w:r>
+      <w:r>
+        <w:t xml:space="preserve"> makes sense if you want to overwrite previous exports. </w:t>
+      </w:r>
+      <w:r>
+        <w:t xml:space="preserve">Make sure you do not check any other option. </w:t>
+      </w:r>
+    </w:p>
+    <w:p>
+      <w:pPr>
+        <w:pStyle w:val="Plattetekst"/>
+      </w:pPr>
+      <w:r>
+        <w:t xml:space="preserve">You need to define the database that you want to export. Select in the menu </w:t>
+      </w:r>
+      <w:r>
+        <w:rPr>
+          <w:b/>
+          <w:bCs/>
+        </w:rPr>
+        <w:t>Export – Export source</w:t>
+      </w:r>
+      <w:r>
+        <w:t xml:space="preserve">.  Select the database that you want to export. The default database is </w:t>
+      </w:r>
+      <w:proofErr w:type="spellStart"/>
+      <w:r>
+        <w:rPr>
+          <w:i/>
+          <w:iCs/>
+        </w:rPr>
+        <w:t>planetdance.db</w:t>
+      </w:r>
+      <w:proofErr w:type="spellEnd"/>
+      <w:r>
+        <w:t xml:space="preserve"> but you can select another database</w:t>
+      </w:r>
+      <w:r>
+        <w:t xml:space="preserve">. Click the </w:t>
+      </w:r>
+      <w:r>
+        <w:rPr>
+          <w:b/>
+          <w:bCs/>
+        </w:rPr>
+        <w:t>ok</w:t>
+      </w:r>
+      <w:r>
+        <w:t>-option in the  menu bar.</w:t>
+      </w:r>
+    </w:p>
+    <w:p>
+      <w:pPr>
+        <w:pStyle w:val="Plattetekst"/>
+      </w:pPr>
+      <w:r>
+        <w:t xml:space="preserve">Next define where to save the exported charts. Select in the Menu </w:t>
+      </w:r>
+      <w:r>
+        <w:rPr>
+          <w:b/>
+          <w:bCs/>
+        </w:rPr>
+        <w:t>Export – Export Destination</w:t>
+      </w:r>
+      <w:r>
+        <w:t xml:space="preserve">. You can select a folder via the menu option </w:t>
+      </w:r>
+      <w:r>
+        <w:rPr>
+          <w:i/>
+          <w:iCs/>
+        </w:rPr>
+        <w:t>Browse</w:t>
+      </w:r>
+      <w:r>
+        <w:t xml:space="preserve">. </w:t>
+      </w:r>
+      <w:r>
+        <w:t xml:space="preserve">Again click the </w:t>
+      </w:r>
+      <w:r>
+        <w:rPr>
+          <w:b/>
+          <w:bCs/>
+        </w:rPr>
+        <w:t>ok</w:t>
+      </w:r>
+      <w:r>
+        <w:t xml:space="preserve">-option in the menu bar. </w:t>
+      </w:r>
+    </w:p>
+    <w:p>
+      <w:pPr>
+        <w:pStyle w:val="Plattetekst"/>
+      </w:pPr>
+      <w:r>
+        <w:t xml:space="preserve">Use the menu option </w:t>
+      </w:r>
+      <w:r>
+        <w:rPr>
+          <w:b/>
+          <w:bCs/>
+        </w:rPr>
+        <w:t>Separator</w:t>
+      </w:r>
+      <w:r>
+        <w:t xml:space="preserve"> to define a character that separates the different fields with information. Make sure this is a semi-colon ‘;’.</w:t>
+      </w:r>
+    </w:p>
+    <w:p>
+      <w:pPr>
+        <w:pStyle w:val="Plattetekst"/>
+      </w:pPr>
+      <w:r>
+        <w:t xml:space="preserve">To perform the export, select the </w:t>
+      </w:r>
+      <w:r>
+        <w:rPr>
+          <w:b/>
+          <w:bCs/>
+        </w:rPr>
+        <w:t>Export – Execute</w:t>
+      </w:r>
+      <w:r>
+        <w:t>.</w:t>
+      </w:r>
+      <w:r>
+        <w:t xml:space="preserve"> </w:t>
+      </w:r>
+    </w:p>
+    <w:p>
+      <w:pPr>
+        <w:pStyle w:val="Plattetekst"/>
+      </w:pPr>
+      <w:r>
+        <w:t xml:space="preserve">You can close </w:t>
+      </w:r>
+      <w:proofErr w:type="spellStart"/>
+      <w:r>
+        <w:t>PlanetDance</w:t>
+      </w:r>
+      <w:proofErr w:type="spellEnd"/>
+      <w:r>
+        <w:t xml:space="preserve"> now and go back to Enigma.</w:t>
+      </w:r>
+    </w:p>
+    <w:p>
+      <w:pPr>
+        <w:pStyle w:val="Plattetekst"/>
+      </w:pPr>
+      <w:r>
+        <w:t xml:space="preserve">In the Charts Module, you need to select the menu </w:t>
+      </w:r>
+      <w:r>
+        <w:rPr>
+          <w:b/>
+          <w:bCs/>
+        </w:rPr>
+        <w:t>option General – Import Charts</w:t>
+      </w:r>
+      <w:r>
+        <w:t xml:space="preserve">.  This opens a screen where you can select the exported data from </w:t>
+      </w:r>
+      <w:proofErr w:type="spellStart"/>
+      <w:r>
+        <w:t>PlanetDance</w:t>
+      </w:r>
+      <w:proofErr w:type="spellEnd"/>
+      <w:r>
+        <w:t xml:space="preserve"> via the </w:t>
+      </w:r>
+      <w:r>
+        <w:rPr>
+          <w:b/>
+          <w:bCs/>
+        </w:rPr>
+        <w:t>Browse</w:t>
+      </w:r>
+      <w:r>
+        <w:t xml:space="preserve"> button. After selecting the file, click the button </w:t>
+      </w:r>
+      <w:r>
+        <w:rPr>
+          <w:b/>
+          <w:bCs/>
+        </w:rPr>
+        <w:t>Import</w:t>
+      </w:r>
+      <w:r>
+        <w:t>. If</w:t>
+      </w:r>
+      <w:r>
+        <w:t xml:space="preserve"> everything goes well, Enigma confirms that the data has been imported. In case of an error you will see a warning. Any conflicting lines from the exported data are saved in the file </w:t>
+      </w:r>
+      <w:r>
+        <w:t>C:\enigma_ar\data</w:t>
+      </w:r>
+      <w:r>
+        <w:t>\errors.txt</w:t>
+      </w:r>
+    </w:p>
+    <w:p>
+      <w:pPr>
+        <w:pStyle w:val="Plattetekst"/>
+      </w:pPr>
+      <w:r>
+        <w:rPr>
+          <w:noProof/>
+        </w:rPr>
+        <w:lastRenderedPageBreak/>
+        <w:drawing>
+          <wp:anchor distT="0" distB="0" distL="114300" distR="114300" simplePos="0" relativeHeight="251751936" behindDoc="0" locked="0" layoutInCell="1" allowOverlap="1" wp14:anchorId="63B144C7" wp14:editId="242FD227">
+            <wp:simplePos x="0" y="0"/>
+            <wp:positionH relativeFrom="column">
+              <wp:posOffset>1905</wp:posOffset>
+            </wp:positionH>
+            <wp:positionV relativeFrom="paragraph">
+              <wp:posOffset>40005</wp:posOffset>
+            </wp:positionV>
+            <wp:extent cx="3498850" cy="2590800"/>
+            <wp:effectExtent l="0" t="0" r="0" b="0"/>
+            <wp:wrapSquare wrapText="bothSides"/>
+            <wp:docPr id="126674051" name="Afbeelding 2" descr="Afbeelding met tekst, schermopname, Lettertype, software&#10;&#10;Automatisch gegenereerde beschrijving"/>
+            <wp:cNvGraphicFramePr>
+              <a:graphicFrameLocks xmlns:a="http://schemas.openxmlformats.org/drawingml/2006/main" noChangeAspect="1"/>
+            </wp:cNvGraphicFramePr>
+            <a:graphic xmlns:a="http://schemas.openxmlformats.org/drawingml/2006/main">
+              <a:graphicData uri="http://schemas.openxmlformats.org/drawingml/2006/picture">
+                <pic:pic xmlns:pic="http://schemas.openxmlformats.org/drawingml/2006/picture">
+                  <pic:nvPicPr>
+                    <pic:cNvPr id="126674051" name="Afbeelding 2" descr="Afbeelding met tekst, schermopname, Lettertype, software&#10;&#10;Automatisch gegenereerde beschrijving"/>
+                    <pic:cNvPicPr>
+                      <a:picLocks noChangeAspect="1" noChangeArrowheads="1"/>
+                    </pic:cNvPicPr>
+                  </pic:nvPicPr>
+                  <pic:blipFill>
+                    <a:blip r:embed="rId23">
+                      <a:extLst>
+                        <a:ext uri="{28A0092B-C50C-407E-A947-70E740481C1C}">
+                          <a14:useLocalDpi xmlns:a14="http://schemas.microsoft.com/office/drawing/2010/main" val="0"/>
+                        </a:ext>
+                      </a:extLst>
+                    </a:blip>
+                    <a:srcRect/>
+                    <a:stretch>
+                      <a:fillRect/>
+                    </a:stretch>
+                  </pic:blipFill>
+                  <pic:spPr bwMode="auto">
+                    <a:xfrm>
+                      <a:off x="0" y="0"/>
+                      <a:ext cx="3498850" cy="2590800"/>
+                    </a:xfrm>
+                    <a:prstGeom prst="rect">
+                      <a:avLst/>
+                    </a:prstGeom>
+                    <a:noFill/>
+                    <a:ln>
+                      <a:noFill/>
+                    </a:ln>
+                  </pic:spPr>
+                </pic:pic>
+              </a:graphicData>
+            </a:graphic>
+            <wp14:sizeRelH relativeFrom="page">
+              <wp14:pctWidth>0</wp14:pctWidth>
+            </wp14:sizeRelH>
+            <wp14:sizeRelV relativeFrom="page">
+              <wp14:pctHeight>0</wp14:pctHeight>
+            </wp14:sizeRelV>
+          </wp:anchor>
+        </w:drawing>
+      </w:r>
+      <w:r>
+        <w:t xml:space="preserve">If the import was successful, you can now select the charts via the button </w:t>
+      </w:r>
+      <w:r>
+        <w:rPr>
+          <w:b/>
+          <w:bCs/>
+        </w:rPr>
+        <w:t>Search Chart</w:t>
+      </w:r>
+      <w:r>
+        <w:t xml:space="preserve"> in the </w:t>
+      </w:r>
+      <w:r>
+        <w:rPr>
+          <w:i/>
+          <w:iCs/>
+        </w:rPr>
+        <w:t>Charts main</w:t>
+      </w:r>
+      <w:r>
+        <w:t xml:space="preserve"> screen.</w:t>
+      </w:r>
+      <w:r>
+        <w:rPr>
+          <w:noProof/>
+        </w:rPr>
+        <w:t xml:space="preserve"> </w:t>
+      </w:r>
+    </w:p>
+    <w:p>
+      <w:pPr>
+        <w:pStyle w:val="Plattetekst"/>
+      </w:pPr>
+      <w:r>
+        <w:t>In the Appendix, you will find a description of the exported data. However, you do not need that information to perform a successful import.</w:t>
+      </w:r>
+    </w:p>
+    <w:p>
+      <w:pPr>
+        <w:pStyle w:val="Plattetekst"/>
+      </w:pPr>
+    </w:p>
+    <w:p>
+      <w:pPr>
+        <w:pStyle w:val="Plattetekst"/>
+      </w:pPr>
+    </w:p>
+    <w:p>
+      <w:pPr>
+        <w:pStyle w:val="Plattetekst"/>
+      </w:pPr>
+    </w:p>
+    <w:p>
+      <w:pPr>
+        <w:pStyle w:val="Plattetekst"/>
+      </w:pPr>
+    </w:p>
+    <w:p>
+      <w:pPr>
+        <w:pStyle w:val="Plattetekst"/>
+      </w:pPr>
+    </w:p>
+    <w:p>
+      <w:pPr>
+        <w:rPr>
+          <w:rFonts w:asciiTheme="majorHAnsi" w:eastAsiaTheme="majorEastAsia" w:hAnsiTheme="majorHAnsi" w:cstheme="majorBidi"/>
+          <w:b/>
+          <w:bCs/>
+          <w:color w:val="4F81BD" w:themeColor="accent1"/>
+          <w:sz w:val="28"/>
+          <w:szCs w:val="28"/>
+        </w:rPr>
+      </w:pPr>
+      <w:bookmarkStart w:id="24" w:name="showing-the-chart-wheel"/>
+      <w:bookmarkEnd w:id="23"/>
+      <w:r>
+        <w:br w:type="page"/>
+      </w:r>
+    </w:p>
+    <w:p>
+      <w:pPr>
+        <w:pStyle w:val="Kop2"/>
+      </w:pPr>
+      <w:r>
+        <w:lastRenderedPageBreak/>
+        <w:t>Showing the chart wheel</w:t>
+      </w:r>
+    </w:p>
+    <w:p>
+      <w:pPr>
+        <w:pStyle w:val="FirstParagraph"/>
+        <w:rPr>
+          <w:rFonts w:asciiTheme="majorHAnsi" w:eastAsiaTheme="majorEastAsia" w:hAnsiTheme="majorHAnsi" w:cstheme="majorBidi"/>
+          <w:b/>
+          <w:bCs/>
+          <w:color w:val="4F81BD" w:themeColor="accent1"/>
+          <w:sz w:val="28"/>
+          <w:szCs w:val="28"/>
+        </w:rPr>
+      </w:pPr>
+      <w:r>
+        <w:t xml:space="preserve">If you created a new chart, or retrieved a chart from the database, you can now show a graphic chart wheel. Select the chart in the left column and click the button </w:t>
+      </w:r>
+      <w:r>
+        <w:rPr>
+          <w:b/>
+          <w:bCs/>
+        </w:rPr>
+        <w:t>Wheel</w:t>
+      </w:r>
+      <w:r>
+        <w:t xml:space="preserve">, or use the menu option </w:t>
+      </w:r>
+      <w:r>
+        <w:rPr>
+          <w:b/>
+          <w:bCs/>
+        </w:rPr>
+        <w:t>Charts</w:t>
+      </w:r>
+      <w:r>
+        <w:t xml:space="preserve"> - </w:t>
+      </w:r>
+      <w:r>
+        <w:rPr>
+          <w:b/>
+          <w:bCs/>
+        </w:rPr>
+        <w:t>Show wheel</w:t>
+      </w:r>
+      <w:r>
+        <w:t>.</w:t>
+      </w:r>
+      <w:r>
+        <w:t xml:space="preserve"> </w:t>
+      </w:r>
+      <w:r>
+        <w:t xml:space="preserve">You will see the figure of the chart and basic information about the chart. </w:t>
+      </w:r>
+      <w:r>
+        <w:t>R</w:t>
+      </w:r>
+      <w:r>
+        <w:t xml:space="preserve">esize the window and the chart will automatically adjust. </w:t>
+      </w:r>
+      <w:r>
+        <w:br/>
+        <w:t>You do not need to close the window with the wheel to continue.</w:t>
+      </w:r>
+      <w:r>
+        <w:t xml:space="preserve"> </w:t>
+      </w:r>
+      <w:r>
+        <w:t xml:space="preserve">It is possible to open </w:t>
+      </w:r>
+      <w:r>
+        <w:rPr>
+          <w:noProof/>
+        </w:rPr>
+        <w:drawing>
+          <wp:anchor distT="0" distB="0" distL="114300" distR="114300" simplePos="0" relativeHeight="251735552" behindDoc="0" locked="0" layoutInCell="1" allowOverlap="1" wp14:anchorId="338EDF55" wp14:editId="6B2781DB">
+            <wp:simplePos x="0" y="0"/>
+            <wp:positionH relativeFrom="column">
+              <wp:posOffset>-17145</wp:posOffset>
+            </wp:positionH>
+            <wp:positionV relativeFrom="paragraph">
+              <wp:posOffset>395605</wp:posOffset>
             </wp:positionV>
             <wp:extent cx="4870450" cy="5657850"/>
             <wp:effectExtent l="0" t="0" r="0" b="0"/>
@@ -3265,7 +3951,7 @@
                     </pic:cNvPicPr>
                   </pic:nvPicPr>
                   <pic:blipFill>
-                    <a:blip r:embed="rId22">
+                    <a:blip r:embed="rId24">
                       <a:extLst>
                         <a:ext uri="{28A0092B-C50C-407E-A947-70E740481C1C}">
                           <a14:useLocalDpi xmlns:a14="http://schemas.microsoft.com/office/drawing/2010/main" val="0"/>
@@ -3304,59 +3990,7 @@
         </w:drawing>
       </w:r>
       <w:r>
-        <w:t xml:space="preserve">If you created a new chart, or retrieved a chart from the database, you can now show a graphic chart wheel. Select the chart in the left column and click the button </w:t>
-      </w:r>
-      <w:r>
-        <w:rPr>
-          <w:b/>
-          <w:bCs/>
-        </w:rPr>
-        <w:t>Wheel</w:t>
-      </w:r>
-      <w:r>
-        <w:t xml:space="preserve">, or use the menu option </w:t>
-      </w:r>
-      <w:r>
-        <w:rPr>
-          <w:b/>
-          <w:bCs/>
-        </w:rPr>
-        <w:t>Charts</w:t>
-      </w:r>
-      <w:r>
-        <w:t xml:space="preserve"> - </w:t>
-      </w:r>
-      <w:r>
-        <w:rPr>
-          <w:b/>
-          <w:bCs/>
-        </w:rPr>
-        <w:t>Show wheel</w:t>
-      </w:r>
-      <w:r>
-        <w:t>.</w:t>
-      </w:r>
-      <w:r>
-        <w:t xml:space="preserve"> </w:t>
-      </w:r>
-      <w:r>
-        <w:t xml:space="preserve">You will see the figure of the chart and basic information about the chart. </w:t>
-      </w:r>
-      <w:r>
-        <w:t>R</w:t>
-      </w:r>
-      <w:r>
-        <w:t xml:space="preserve">esize the window and the chart will automatically adjust. </w:t>
-      </w:r>
-      <w:r>
-        <w:br/>
-        <w:t>You do not need to close the window with the wheel to continue.</w:t>
-      </w:r>
-      <w:r>
-        <w:t xml:space="preserve"> </w:t>
-      </w:r>
-      <w:r>
-        <w:t>It is possible to open wheels for different charts simultaneously.</w:t>
+        <w:t>wheels for different charts simultaneously.</w:t>
       </w:r>
       <w:r>
         <w:t xml:space="preserve"> </w:t>
@@ -3524,7 +4158,7 @@
                     </pic:cNvPicPr>
                   </pic:nvPicPr>
                   <pic:blipFill>
-                    <a:blip r:embed="rId23"/>
+                    <a:blip r:embed="rId25"/>
                     <a:stretch>
                       <a:fillRect/>
                     </a:stretch>
@@ -3787,7 +4421,7 @@
           <w:noProof/>
         </w:rPr>
         <w:drawing>
-          <wp:anchor distT="0" distB="0" distL="114300" distR="114300" simplePos="0" relativeHeight="251394048" behindDoc="0" locked="0" layoutInCell="1" allowOverlap="1" wp14:anchorId="2C5C6ECC" wp14:editId="1ACB23FF">
+          <wp:anchor distT="0" distB="0" distL="114300" distR="114300" simplePos="0" relativeHeight="251593216" behindDoc="0" locked="0" layoutInCell="1" allowOverlap="1" wp14:anchorId="2C5C6ECC" wp14:editId="03377FD0">
             <wp:simplePos x="0" y="0"/>
             <wp:positionH relativeFrom="column">
               <wp:posOffset>1905</wp:posOffset>
@@ -3810,7 +4444,7 @@
                     </pic:cNvPicPr>
                   </pic:nvPicPr>
                   <pic:blipFill>
-                    <a:blip r:embed="rId24" cstate="print">
+                    <a:blip r:embed="rId26" cstate="print">
                       <a:extLst>
                         <a:ext uri="{28A0092B-C50C-407E-A947-70E740481C1C}">
                           <a14:useLocalDpi xmlns:a14="http://schemas.microsoft.com/office/drawing/2010/main" val="0"/>
@@ -3958,7 +4592,7 @@
           <w:noProof/>
         </w:rPr>
         <w:drawing>
-          <wp:anchor distT="0" distB="0" distL="114300" distR="114300" simplePos="0" relativeHeight="251422720" behindDoc="0" locked="0" layoutInCell="1" allowOverlap="1" wp14:anchorId="0BDE8447" wp14:editId="2A903CBD">
+          <wp:anchor distT="0" distB="0" distL="114300" distR="114300" simplePos="0" relativeHeight="251599360" behindDoc="0" locked="0" layoutInCell="1" allowOverlap="1" wp14:anchorId="0BDE8447" wp14:editId="7B80472D">
             <wp:simplePos x="0" y="0"/>
             <wp:positionH relativeFrom="column">
               <wp:posOffset>1905</wp:posOffset>
@@ -3981,7 +4615,7 @@
                     </pic:cNvPicPr>
                   </pic:nvPicPr>
                   <pic:blipFill>
-                    <a:blip r:embed="rId25" cstate="print">
+                    <a:blip r:embed="rId27" cstate="print">
                       <a:extLst>
                         <a:ext uri="{28A0092B-C50C-407E-A947-70E740481C1C}">
                           <a14:useLocalDpi xmlns:a14="http://schemas.microsoft.com/office/drawing/2010/main" val="0"/>
@@ -4212,7 +4846,7 @@
           <w:noProof/>
         </w:rPr>
         <w:drawing>
-          <wp:anchor distT="0" distB="0" distL="114300" distR="114300" simplePos="0" relativeHeight="251481088" behindDoc="0" locked="0" layoutInCell="1" allowOverlap="1" wp14:anchorId="7E82E949" wp14:editId="7AD8F4BA">
+          <wp:anchor distT="0" distB="0" distL="114300" distR="114300" simplePos="0" relativeHeight="251611648" behindDoc="0" locked="0" layoutInCell="1" allowOverlap="1" wp14:anchorId="7E82E949" wp14:editId="7AD8F4BA">
             <wp:simplePos x="0" y="0"/>
             <wp:positionH relativeFrom="column">
               <wp:posOffset>1905</wp:posOffset>
@@ -4235,7 +4869,7 @@
                     </pic:cNvPicPr>
                   </pic:nvPicPr>
                   <pic:blipFill>
-                    <a:blip r:embed="rId26" cstate="print">
+                    <a:blip r:embed="rId28" cstate="print">
                       <a:extLst>
                         <a:ext uri="{28A0092B-C50C-407E-A947-70E740481C1C}">
                           <a14:useLocalDpi xmlns:a14="http://schemas.microsoft.com/office/drawing/2010/main" val="0"/>
@@ -4446,7 +5080,7 @@
           <w:noProof/>
         </w:rPr>
         <w:drawing>
-          <wp:anchor distT="0" distB="0" distL="114300" distR="114300" simplePos="0" relativeHeight="251508736" behindDoc="0" locked="0" layoutInCell="1" allowOverlap="1" wp14:anchorId="53E69954" wp14:editId="4C90C7BF">
+          <wp:anchor distT="0" distB="0" distL="114300" distR="114300" simplePos="0" relativeHeight="251617792" behindDoc="0" locked="0" layoutInCell="1" allowOverlap="1" wp14:anchorId="53E69954" wp14:editId="4C90C7BF">
             <wp:simplePos x="0" y="0"/>
             <wp:positionH relativeFrom="column">
               <wp:posOffset>1905</wp:posOffset>
@@ -4469,7 +5103,7 @@
                     </pic:cNvPicPr>
                   </pic:nvPicPr>
                   <pic:blipFill>
-                    <a:blip r:embed="rId27" cstate="print">
+                    <a:blip r:embed="rId29" cstate="print">
                       <a:extLst>
                         <a:ext uri="{28A0092B-C50C-407E-A947-70E740481C1C}">
                           <a14:useLocalDpi xmlns:a14="http://schemas.microsoft.com/office/drawing/2010/main" val="0"/>
@@ -4582,7 +5216,7 @@
           <w:noProof/>
         </w:rPr>
         <w:drawing>
-          <wp:anchor distT="0" distB="0" distL="114300" distR="114300" simplePos="0" relativeHeight="251536384" behindDoc="0" locked="0" layoutInCell="1" allowOverlap="1" wp14:anchorId="0406172D" wp14:editId="7BA2069F">
+          <wp:anchor distT="0" distB="0" distL="114300" distR="114300" simplePos="0" relativeHeight="251623936" behindDoc="0" locked="0" layoutInCell="1" allowOverlap="1" wp14:anchorId="0406172D" wp14:editId="5FE1FBA8">
             <wp:simplePos x="0" y="0"/>
             <wp:positionH relativeFrom="column">
               <wp:posOffset>27305</wp:posOffset>
@@ -4605,7 +5239,7 @@
                     </pic:cNvPicPr>
                   </pic:nvPicPr>
                   <pic:blipFill>
-                    <a:blip r:embed="rId28" cstate="print">
+                    <a:blip r:embed="rId30" cstate="print">
                       <a:extLst>
                         <a:ext uri="{28A0092B-C50C-407E-A947-70E740481C1C}">
                           <a14:useLocalDpi xmlns:a14="http://schemas.microsoft.com/office/drawing/2010/main" val="0"/>
@@ -4711,7 +5345,7 @@
         </w:rPr>
         <w:lastRenderedPageBreak/>
         <w:drawing>
-          <wp:anchor distT="0" distB="0" distL="114300" distR="114300" simplePos="0" relativeHeight="251564032" behindDoc="0" locked="0" layoutInCell="1" allowOverlap="1" wp14:anchorId="26973760" wp14:editId="30388F1D">
+          <wp:anchor distT="0" distB="0" distL="114300" distR="114300" simplePos="0" relativeHeight="251630080" behindDoc="0" locked="0" layoutInCell="1" allowOverlap="1" wp14:anchorId="26973760" wp14:editId="30388F1D">
             <wp:simplePos x="0" y="0"/>
             <wp:positionH relativeFrom="column">
               <wp:posOffset>1905</wp:posOffset>
@@ -4734,7 +5368,7 @@
                     </pic:cNvPicPr>
                   </pic:nvPicPr>
                   <pic:blipFill>
-                    <a:blip r:embed="rId29" cstate="print">
+                    <a:blip r:embed="rId31" cstate="print">
                       <a:extLst>
                         <a:ext uri="{28A0092B-C50C-407E-A947-70E740481C1C}">
                           <a14:useLocalDpi xmlns:a14="http://schemas.microsoft.com/office/drawing/2010/main" val="0"/>
@@ -4881,7 +5515,7 @@
           <w:noProof/>
         </w:rPr>
         <w:drawing>
-          <wp:anchor distT="0" distB="0" distL="114300" distR="114300" simplePos="0" relativeHeight="251593728" behindDoc="0" locked="0" layoutInCell="1" allowOverlap="1" wp14:anchorId="75E8D491" wp14:editId="53386F73">
+          <wp:anchor distT="0" distB="0" distL="114300" distR="114300" simplePos="0" relativeHeight="251636224" behindDoc="0" locked="0" layoutInCell="1" allowOverlap="1" wp14:anchorId="75E8D491" wp14:editId="0D8FC76B">
             <wp:simplePos x="0" y="0"/>
             <wp:positionH relativeFrom="column">
               <wp:posOffset>1905</wp:posOffset>
@@ -4904,7 +5538,7 @@
                     </pic:cNvPicPr>
                   </pic:nvPicPr>
                   <pic:blipFill>
-                    <a:blip r:embed="rId30" cstate="print">
+                    <a:blip r:embed="rId32" cstate="print">
                       <a:extLst>
                         <a:ext uri="{28A0092B-C50C-407E-A947-70E740481C1C}">
                           <a14:useLocalDpi xmlns:a14="http://schemas.microsoft.com/office/drawing/2010/main" val="0"/>
@@ -5034,7 +5668,7 @@
         </w:rPr>
         <w:lastRenderedPageBreak/>
         <w:drawing>
-          <wp:anchor distT="0" distB="0" distL="114300" distR="114300" simplePos="0" relativeHeight="251624448" behindDoc="0" locked="0" layoutInCell="1" allowOverlap="1" wp14:anchorId="415BDF43" wp14:editId="7EFE6E9E">
+          <wp:anchor distT="0" distB="0" distL="114300" distR="114300" simplePos="0" relativeHeight="251642368" behindDoc="0" locked="0" layoutInCell="1" allowOverlap="1" wp14:anchorId="415BDF43" wp14:editId="20E508D0">
             <wp:simplePos x="0" y="0"/>
             <wp:positionH relativeFrom="column">
               <wp:posOffset>1905</wp:posOffset>
@@ -5057,7 +5691,7 @@
                     </pic:cNvPicPr>
                   </pic:nvPicPr>
                   <pic:blipFill>
-                    <a:blip r:embed="rId31" cstate="print">
+                    <a:blip r:embed="rId33" cstate="print">
                       <a:extLst>
                         <a:ext uri="{28A0092B-C50C-407E-A947-70E740481C1C}">
                           <a14:useLocalDpi xmlns:a14="http://schemas.microsoft.com/office/drawing/2010/main" val="0"/>
@@ -5205,7 +5839,7 @@
           <w:noProof/>
         </w:rPr>
         <w:drawing>
-          <wp:anchor distT="0" distB="0" distL="114300" distR="114300" simplePos="0" relativeHeight="251652096" behindDoc="0" locked="0" layoutInCell="1" allowOverlap="1" wp14:anchorId="5F96FD88" wp14:editId="318BB51E">
+          <wp:anchor distT="0" distB="0" distL="114300" distR="114300" simplePos="0" relativeHeight="251648512" behindDoc="0" locked="0" layoutInCell="1" allowOverlap="1" wp14:anchorId="5F96FD88" wp14:editId="111655C4">
             <wp:simplePos x="0" y="0"/>
             <wp:positionH relativeFrom="column">
               <wp:posOffset>1270</wp:posOffset>
@@ -5228,7 +5862,7 @@
                     </pic:cNvPicPr>
                   </pic:nvPicPr>
                   <pic:blipFill>
-                    <a:blip r:embed="rId32" cstate="print">
+                    <a:blip r:embed="rId34" cstate="print">
                       <a:extLst>
                         <a:ext uri="{28A0092B-C50C-407E-A947-70E740481C1C}">
                           <a14:useLocalDpi xmlns:a14="http://schemas.microsoft.com/office/drawing/2010/main" val="0"/>
@@ -5315,7 +5949,7 @@
         </w:rPr>
         <w:lastRenderedPageBreak/>
         <w:drawing>
-          <wp:anchor distT="0" distB="0" distL="114300" distR="114300" simplePos="0" relativeHeight="251679744" behindDoc="0" locked="0" layoutInCell="1" allowOverlap="1" wp14:anchorId="326226F8" wp14:editId="72B399CF">
+          <wp:anchor distT="0" distB="0" distL="114300" distR="114300" simplePos="0" relativeHeight="251654656" behindDoc="0" locked="0" layoutInCell="1" allowOverlap="1" wp14:anchorId="326226F8" wp14:editId="4A8951DD">
             <wp:simplePos x="0" y="0"/>
             <wp:positionH relativeFrom="column">
               <wp:posOffset>14605</wp:posOffset>
@@ -5338,7 +5972,7 @@
                     </pic:cNvPicPr>
                   </pic:nvPicPr>
                   <pic:blipFill>
-                    <a:blip r:embed="rId33" cstate="print">
+                    <a:blip r:embed="rId35" cstate="print">
                       <a:extLst>
                         <a:ext uri="{28A0092B-C50C-407E-A947-70E740481C1C}">
                           <a14:useLocalDpi xmlns:a14="http://schemas.microsoft.com/office/drawing/2010/main" val="0"/>
@@ -5431,7 +6065,7 @@
           <w:noProof/>
         </w:rPr>
         <w:drawing>
-          <wp:anchor distT="0" distB="0" distL="114300" distR="114300" simplePos="0" relativeHeight="251452416" behindDoc="0" locked="0" layoutInCell="1" allowOverlap="1" wp14:anchorId="44CC7373" wp14:editId="2C60F6A6">
+          <wp:anchor distT="0" distB="0" distL="114300" distR="114300" simplePos="0" relativeHeight="251605504" behindDoc="0" locked="0" layoutInCell="1" allowOverlap="1" wp14:anchorId="44CC7373" wp14:editId="2547B221">
             <wp:simplePos x="0" y="0"/>
             <wp:positionH relativeFrom="column">
               <wp:posOffset>1905</wp:posOffset>
@@ -5454,7 +6088,7 @@
                     </pic:cNvPicPr>
                   </pic:nvPicPr>
                   <pic:blipFill>
-                    <a:blip r:embed="rId34" cstate="print">
+                    <a:blip r:embed="rId36" cstate="print">
                       <a:extLst>
                         <a:ext uri="{28A0092B-C50C-407E-A947-70E740481C1C}">
                           <a14:useLocalDpi xmlns:a14="http://schemas.microsoft.com/office/drawing/2010/main" val="0"/>
@@ -5591,7 +6225,7 @@
           <w:noProof/>
         </w:rPr>
         <w:drawing>
-          <wp:anchor distT="0" distB="0" distL="114300" distR="114300" simplePos="0" relativeHeight="251708416" behindDoc="0" locked="0" layoutInCell="1" allowOverlap="1" wp14:anchorId="2DC2F4E7" wp14:editId="6472C6CF">
+          <wp:anchor distT="0" distB="0" distL="114300" distR="114300" simplePos="0" relativeHeight="251660800" behindDoc="0" locked="0" layoutInCell="1" allowOverlap="1" wp14:anchorId="2DC2F4E7" wp14:editId="71F6D49E">
             <wp:simplePos x="0" y="0"/>
             <wp:positionH relativeFrom="column">
               <wp:posOffset>1905</wp:posOffset>
@@ -5614,7 +6248,7 @@
                     </pic:cNvPicPr>
                   </pic:nvPicPr>
                   <pic:blipFill>
-                    <a:blip r:embed="rId35" cstate="print">
+                    <a:blip r:embed="rId37" cstate="print">
                       <a:extLst>
                         <a:ext uri="{28A0092B-C50C-407E-A947-70E740481C1C}">
                           <a14:useLocalDpi xmlns:a14="http://schemas.microsoft.com/office/drawing/2010/main" val="0"/>
@@ -5707,7 +6341,7 @@
           <w:noProof/>
         </w:rPr>
         <w:drawing>
-          <wp:anchor distT="0" distB="0" distL="114300" distR="114300" simplePos="0" relativeHeight="251747328" behindDoc="0" locked="0" layoutInCell="1" allowOverlap="1" wp14:anchorId="6A6DEB04" wp14:editId="119EBAC4">
+          <wp:anchor distT="0" distB="0" distL="114300" distR="114300" simplePos="0" relativeHeight="251666944" behindDoc="0" locked="0" layoutInCell="1" allowOverlap="1" wp14:anchorId="6A6DEB04" wp14:editId="119EBAC4">
             <wp:simplePos x="0" y="0"/>
             <wp:positionH relativeFrom="column">
               <wp:posOffset>1905</wp:posOffset>
@@ -5730,7 +6364,7 @@
                     </pic:cNvPicPr>
                   </pic:nvPicPr>
                   <pic:blipFill>
-                    <a:blip r:embed="rId36" cstate="print">
+                    <a:blip r:embed="rId38" cstate="print">
                       <a:extLst>
                         <a:ext uri="{28A0092B-C50C-407E-A947-70E740481C1C}">
                           <a14:useLocalDpi xmlns:a14="http://schemas.microsoft.com/office/drawing/2010/main" val="0"/>
@@ -5875,7 +6509,7 @@
           <w:noProof/>
         </w:rPr>
         <w:drawing>
-          <wp:anchor distT="0" distB="0" distL="114300" distR="114300" simplePos="0" relativeHeight="251788288" behindDoc="0" locked="0" layoutInCell="1" allowOverlap="1" wp14:anchorId="2D7F5F7F" wp14:editId="6A587842">
+          <wp:anchor distT="0" distB="0" distL="114300" distR="114300" simplePos="0" relativeHeight="251673088" behindDoc="0" locked="0" layoutInCell="1" allowOverlap="1" wp14:anchorId="2D7F5F7F" wp14:editId="6A587842">
             <wp:simplePos x="0" y="0"/>
             <wp:positionH relativeFrom="column">
               <wp:posOffset>1905</wp:posOffset>
@@ -5898,7 +6532,7 @@
                     </pic:cNvPicPr>
                   </pic:nvPicPr>
                   <pic:blipFill>
-                    <a:blip r:embed="rId37" cstate="print">
+                    <a:blip r:embed="rId39" cstate="print">
                       <a:extLst>
                         <a:ext uri="{28A0092B-C50C-407E-A947-70E740481C1C}">
                           <a14:useLocalDpi xmlns:a14="http://schemas.microsoft.com/office/drawing/2010/main" val="0"/>
@@ -6103,7 +6737,7 @@
           <w:noProof/>
         </w:rPr>
         <w:drawing>
-          <wp:anchor distT="0" distB="0" distL="114300" distR="114300" simplePos="0" relativeHeight="252148736" behindDoc="0" locked="0" layoutInCell="1" allowOverlap="1" wp14:anchorId="01D5381A" wp14:editId="19A55AC9">
+          <wp:anchor distT="0" distB="0" distL="114300" distR="114300" simplePos="0" relativeHeight="251741696" behindDoc="0" locked="0" layoutInCell="1" allowOverlap="1" wp14:anchorId="01D5381A" wp14:editId="19A55AC9">
             <wp:simplePos x="0" y="0"/>
             <wp:positionH relativeFrom="column">
               <wp:posOffset>8255</wp:posOffset>
@@ -6126,7 +6760,7 @@
                     </pic:cNvPicPr>
                   </pic:nvPicPr>
                   <pic:blipFill>
-                    <a:blip r:embed="rId38" cstate="print">
+                    <a:blip r:embed="rId40" cstate="print">
                       <a:extLst>
                         <a:ext uri="{28A0092B-C50C-407E-A947-70E740481C1C}">
                           <a14:useLocalDpi xmlns:a14="http://schemas.microsoft.com/office/drawing/2010/main" val="0"/>
@@ -6259,7 +6893,7 @@
           <w:noProof/>
         </w:rPr>
         <w:drawing>
-          <wp:anchor distT="0" distB="0" distL="114300" distR="114300" simplePos="0" relativeHeight="251825152" behindDoc="0" locked="0" layoutInCell="1" allowOverlap="1" wp14:anchorId="0B17ED70" wp14:editId="58D1F7FD">
+          <wp:anchor distT="0" distB="0" distL="114300" distR="114300" simplePos="0" relativeHeight="251679232" behindDoc="0" locked="0" layoutInCell="1" allowOverlap="1" wp14:anchorId="0B17ED70" wp14:editId="58D1F7FD">
             <wp:simplePos x="0" y="0"/>
             <wp:positionH relativeFrom="column">
               <wp:posOffset>1905</wp:posOffset>
@@ -6282,7 +6916,7 @@
                     </pic:cNvPicPr>
                   </pic:nvPicPr>
                   <pic:blipFill>
-                    <a:blip r:embed="rId39">
+                    <a:blip r:embed="rId41">
                       <a:extLst>
                         <a:ext uri="{28A0092B-C50C-407E-A947-70E740481C1C}">
                           <a14:useLocalDpi xmlns:a14="http://schemas.microsoft.com/office/drawing/2010/main" val="0"/>
@@ -6372,7 +7006,7 @@
           <w:noProof/>
         </w:rPr>
         <w:drawing>
-          <wp:anchor distT="0" distB="0" distL="114300" distR="114300" simplePos="0" relativeHeight="251864064" behindDoc="0" locked="0" layoutInCell="1" allowOverlap="1" wp14:anchorId="5247EBDE" wp14:editId="59F91A98">
+          <wp:anchor distT="0" distB="0" distL="114300" distR="114300" simplePos="0" relativeHeight="251685376" behindDoc="0" locked="0" layoutInCell="1" allowOverlap="1" wp14:anchorId="5247EBDE" wp14:editId="59F91A98">
             <wp:simplePos x="0" y="0"/>
             <wp:positionH relativeFrom="column">
               <wp:posOffset>59055</wp:posOffset>
@@ -6395,7 +7029,7 @@
                     </pic:cNvPicPr>
                   </pic:nvPicPr>
                   <pic:blipFill>
-                    <a:blip r:embed="rId40">
+                    <a:blip r:embed="rId42">
                       <a:extLst>
                         <a:ext uri="{28A0092B-C50C-407E-A947-70E740481C1C}">
                           <a14:useLocalDpi xmlns:a14="http://schemas.microsoft.com/office/drawing/2010/main" val="0"/>
@@ -6497,7 +7131,7 @@
           <w:noProof/>
         </w:rPr>
         <w:drawing>
-          <wp:anchor distT="0" distB="0" distL="114300" distR="114300" simplePos="0" relativeHeight="251902976" behindDoc="0" locked="0" layoutInCell="1" allowOverlap="1" wp14:anchorId="3FCBD1BC" wp14:editId="6AC61CD3">
+          <wp:anchor distT="0" distB="0" distL="114300" distR="114300" simplePos="0" relativeHeight="251691520" behindDoc="0" locked="0" layoutInCell="1" allowOverlap="1" wp14:anchorId="3FCBD1BC" wp14:editId="6AC61CD3">
             <wp:simplePos x="0" y="0"/>
             <wp:positionH relativeFrom="column">
               <wp:posOffset>1905</wp:posOffset>
@@ -6520,7 +7154,7 @@
                     </pic:cNvPicPr>
                   </pic:nvPicPr>
                   <pic:blipFill>
-                    <a:blip r:embed="rId41" cstate="print">
+                    <a:blip r:embed="rId43" cstate="print">
                       <a:extLst>
                         <a:ext uri="{28A0092B-C50C-407E-A947-70E740481C1C}">
                           <a14:useLocalDpi xmlns:a14="http://schemas.microsoft.com/office/drawing/2010/main" val="0"/>
@@ -6702,7 +7336,7 @@
           <w:noProof/>
         </w:rPr>
         <w:drawing>
-          <wp:anchor distT="0" distB="0" distL="114300" distR="114300" simplePos="0" relativeHeight="251939840" behindDoc="0" locked="0" layoutInCell="1" allowOverlap="1" wp14:anchorId="0DFAE55B" wp14:editId="3D4EF8A3">
+          <wp:anchor distT="0" distB="0" distL="114300" distR="114300" simplePos="0" relativeHeight="251697664" behindDoc="0" locked="0" layoutInCell="1" allowOverlap="1" wp14:anchorId="0DFAE55B" wp14:editId="3D4EF8A3">
             <wp:simplePos x="0" y="0"/>
             <wp:positionH relativeFrom="column">
               <wp:posOffset>8255</wp:posOffset>
@@ -6725,7 +7359,7 @@
                     </pic:cNvPicPr>
                   </pic:nvPicPr>
                   <pic:blipFill>
-                    <a:blip r:embed="rId42" cstate="print">
+                    <a:blip r:embed="rId44" cstate="print">
                       <a:extLst>
                         <a:ext uri="{28A0092B-C50C-407E-A947-70E740481C1C}">
                           <a14:useLocalDpi xmlns:a14="http://schemas.microsoft.com/office/drawing/2010/main" val="0"/>
@@ -6809,7 +7443,7 @@
           <w:noProof/>
         </w:rPr>
         <w:drawing>
-          <wp:anchor distT="0" distB="0" distL="114300" distR="114300" simplePos="0" relativeHeight="251976704" behindDoc="0" locked="0" layoutInCell="1" allowOverlap="1" wp14:anchorId="6FE97D62" wp14:editId="2348CB3D">
+          <wp:anchor distT="0" distB="0" distL="114300" distR="114300" simplePos="0" relativeHeight="251703808" behindDoc="0" locked="0" layoutInCell="1" allowOverlap="1" wp14:anchorId="6FE97D62" wp14:editId="5C34D5B1">
             <wp:simplePos x="0" y="0"/>
             <wp:positionH relativeFrom="column">
               <wp:posOffset>1905</wp:posOffset>
@@ -6832,7 +7466,7 @@
                     </pic:cNvPicPr>
                   </pic:nvPicPr>
                   <pic:blipFill>
-                    <a:blip r:embed="rId43" cstate="print">
+                    <a:blip r:embed="rId45" cstate="print">
                       <a:extLst>
                         <a:ext uri="{28A0092B-C50C-407E-A947-70E740481C1C}">
                           <a14:useLocalDpi xmlns:a14="http://schemas.microsoft.com/office/drawing/2010/main" val="0"/>
@@ -6906,7 +7540,7 @@
         </w:rPr>
         <w:lastRenderedPageBreak/>
         <w:drawing>
-          <wp:anchor distT="0" distB="0" distL="114300" distR="114300" simplePos="0" relativeHeight="252014592" behindDoc="0" locked="0" layoutInCell="1" allowOverlap="1" wp14:anchorId="10358697" wp14:editId="72CBF417">
+          <wp:anchor distT="0" distB="0" distL="114300" distR="114300" simplePos="0" relativeHeight="251709952" behindDoc="0" locked="0" layoutInCell="1" allowOverlap="1" wp14:anchorId="10358697" wp14:editId="17BD821A">
             <wp:simplePos x="0" y="0"/>
             <wp:positionH relativeFrom="column">
               <wp:posOffset>1905</wp:posOffset>
@@ -6929,7 +7563,7 @@
                     </pic:cNvPicPr>
                   </pic:nvPicPr>
                   <pic:blipFill>
-                    <a:blip r:embed="rId44" cstate="print">
+                    <a:blip r:embed="rId46" cstate="print">
                       <a:extLst>
                         <a:ext uri="{28A0092B-C50C-407E-A947-70E740481C1C}">
                           <a14:useLocalDpi xmlns:a14="http://schemas.microsoft.com/office/drawing/2010/main" val="0"/>
@@ -7018,7 +7652,7 @@
           <w:noProof/>
         </w:rPr>
         <w:drawing>
-          <wp:anchor distT="0" distB="0" distL="114300" distR="114300" simplePos="0" relativeHeight="252052480" behindDoc="0" locked="0" layoutInCell="1" allowOverlap="1" wp14:anchorId="6DE54257" wp14:editId="244ABDFA">
+          <wp:anchor distT="0" distB="0" distL="114300" distR="114300" simplePos="0" relativeHeight="251716096" behindDoc="0" locked="0" layoutInCell="1" allowOverlap="1" wp14:anchorId="6DE54257" wp14:editId="2C3F6975">
             <wp:simplePos x="0" y="0"/>
             <wp:positionH relativeFrom="column">
               <wp:posOffset>-2163445</wp:posOffset>
@@ -7041,7 +7675,7 @@
                     </pic:cNvPicPr>
                   </pic:nvPicPr>
                   <pic:blipFill>
-                    <a:blip r:embed="rId45" cstate="print">
+                    <a:blip r:embed="rId47" cstate="print">
                       <a:extLst>
                         <a:ext uri="{28A0092B-C50C-407E-A947-70E740481C1C}">
                           <a14:useLocalDpi xmlns:a14="http://schemas.microsoft.com/office/drawing/2010/main" val="0"/>
@@ -7131,7 +7765,7 @@
           <w:noProof/>
         </w:rPr>
         <w:drawing>
-          <wp:anchor distT="0" distB="0" distL="114300" distR="114300" simplePos="0" relativeHeight="252089344" behindDoc="0" locked="0" layoutInCell="1" allowOverlap="1" wp14:anchorId="18C078D0" wp14:editId="7767731A">
+          <wp:anchor distT="0" distB="0" distL="114300" distR="114300" simplePos="0" relativeHeight="251722240" behindDoc="0" locked="0" layoutInCell="1" allowOverlap="1" wp14:anchorId="18C078D0" wp14:editId="7767731A">
             <wp:simplePos x="0" y="0"/>
             <wp:positionH relativeFrom="column">
               <wp:posOffset>1905</wp:posOffset>
@@ -7154,7 +7788,7 @@
                     </pic:cNvPicPr>
                   </pic:nvPicPr>
                   <pic:blipFill>
-                    <a:blip r:embed="rId46" cstate="print">
+                    <a:blip r:embed="rId48" cstate="print">
                       <a:extLst>
                         <a:ext uri="{28A0092B-C50C-407E-A947-70E740481C1C}">
                           <a14:useLocalDpi xmlns:a14="http://schemas.microsoft.com/office/drawing/2010/main" val="0"/>
@@ -7275,7 +7909,7 @@
           <w:noProof/>
         </w:rPr>
         <w:drawing>
-          <wp:anchor distT="0" distB="0" distL="114300" distR="114300" simplePos="0" relativeHeight="252127232" behindDoc="0" locked="0" layoutInCell="1" allowOverlap="1" wp14:anchorId="0DEB1F81" wp14:editId="4226BAA2">
+          <wp:anchor distT="0" distB="0" distL="114300" distR="114300" simplePos="0" relativeHeight="251728384" behindDoc="0" locked="0" layoutInCell="1" allowOverlap="1" wp14:anchorId="0DEB1F81" wp14:editId="4226BAA2">
             <wp:simplePos x="0" y="0"/>
             <wp:positionH relativeFrom="column">
               <wp:posOffset>-3350895</wp:posOffset>
@@ -7298,7 +7932,7 @@
                     </pic:cNvPicPr>
                   </pic:nvPicPr>
                   <pic:blipFill>
-                    <a:blip r:embed="rId47" cstate="print">
+                    <a:blip r:embed="rId49" cstate="print">
                       <a:extLst>
                         <a:ext uri="{28A0092B-C50C-407E-A947-70E740481C1C}">
                           <a14:useLocalDpi xmlns:a14="http://schemas.microsoft.com/office/drawing/2010/main" val="0"/>
@@ -8652,7 +9286,7 @@
       <w:r>
         <w:t xml:space="preserve">For more information, check the documentation of the Swiss Ephemeris at </w:t>
       </w:r>
-      <w:hyperlink r:id="rId48">
+      <w:hyperlink r:id="rId50">
         <w:r>
           <w:rPr>
             <w:rStyle w:val="Hyperlink"/>
@@ -10301,8 +10935,38 @@
           <w:sz w:val="22"/>
           <w:szCs w:val="22"/>
         </w:rPr>
-        <w:t>Enigma supports only one type of data-file</w:t>
-      </w:r>
+        <w:t xml:space="preserve">Enigma supports </w:t>
+      </w:r>
+      <w:r>
+        <w:rPr>
+          <w:sz w:val="22"/>
+          <w:szCs w:val="22"/>
+        </w:rPr>
+        <w:t xml:space="preserve">a proprietary </w:t>
+      </w:r>
+      <w:r>
+        <w:rPr>
+          <w:sz w:val="22"/>
+          <w:szCs w:val="22"/>
+        </w:rPr>
+        <w:t>data-file</w:t>
+      </w:r>
+      <w:r>
+        <w:rPr>
+          <w:sz w:val="22"/>
+          <w:szCs w:val="22"/>
+        </w:rPr>
+        <w:t xml:space="preserve"> and also the import of data from </w:t>
+      </w:r>
+      <w:proofErr w:type="spellStart"/>
+      <w:r>
+        <w:rPr>
+          <w:sz w:val="22"/>
+          <w:szCs w:val="22"/>
+        </w:rPr>
+        <w:t>PlanetDance</w:t>
+      </w:r>
+      <w:proofErr w:type="spellEnd"/>
       <w:r>
         <w:rPr>
           <w:sz w:val="22"/>
@@ -10315,37 +10979,41 @@
           <w:sz w:val="22"/>
           <w:szCs w:val="22"/>
         </w:rPr>
-        <w:t>Later versions will add support for data from the Gauquelin archives and data for progressions</w:t>
-      </w:r>
-      <w:r>
-        <w:rPr>
-          <w:sz w:val="22"/>
-          <w:szCs w:val="22"/>
-        </w:rPr>
-        <w:t xml:space="preserve"> and also for e</w:t>
-      </w:r>
-      <w:r>
-        <w:rPr>
-          <w:sz w:val="22"/>
-          <w:szCs w:val="22"/>
-        </w:rPr>
-        <w:t xml:space="preserve">xchanging data between Enigma and </w:t>
-      </w:r>
-      <w:proofErr w:type="spellStart"/>
-      <w:r>
-        <w:rPr>
-          <w:sz w:val="22"/>
-          <w:szCs w:val="22"/>
-        </w:rPr>
-        <w:t>PlanetDance</w:t>
-      </w:r>
-      <w:proofErr w:type="spellEnd"/>
-      <w:r>
-        <w:rPr>
-          <w:sz w:val="22"/>
-          <w:szCs w:val="22"/>
-        </w:rPr>
-        <w:t>.</w:t>
+        <w:t xml:space="preserve">Later versions will add support </w:t>
+      </w:r>
+      <w:r>
+        <w:rPr>
+          <w:sz w:val="22"/>
+          <w:szCs w:val="22"/>
+        </w:rPr>
+        <w:t xml:space="preserve">for </w:t>
+      </w:r>
+      <w:r>
+        <w:rPr>
+          <w:sz w:val="22"/>
+          <w:szCs w:val="22"/>
+        </w:rPr>
+        <w:t>data for progressi</w:t>
+      </w:r>
+      <w:r>
+        <w:rPr>
+          <w:sz w:val="22"/>
+          <w:szCs w:val="22"/>
+        </w:rPr>
+        <w:t>ve techniques.</w:t>
+      </w:r>
+    </w:p>
+    <w:p>
+      <w:pPr>
+        <w:pStyle w:val="Plattetekst"/>
+      </w:pPr>
+    </w:p>
+    <w:p>
+      <w:pPr>
+        <w:pStyle w:val="Kop3"/>
+      </w:pPr>
+      <w:r>
+        <w:t>Enigma proprietary format</w:t>
       </w:r>
     </w:p>
     <w:p>
@@ -10363,7 +11031,7 @@
         </w:rPr>
         <w:t xml:space="preserve">You can create your own data-file using the csv format (Comma Separated Values). This is a simple text file with one line per chart. You need to separate the different values with a comma. Make sure you use a real text-editor and not Word, LibreOffice Text or another word processor. Examples of a text-editor: NotePad (available in Windows), Notepad++ (more powerful, download it for free from: </w:t>
       </w:r>
-      <w:hyperlink r:id="rId49">
+      <w:hyperlink r:id="rId51">
         <w:r>
           <w:rPr>
             <w:rStyle w:val="Hyperlink"/>
@@ -11333,7 +12001,7 @@
         </w:rPr>
         <w:t xml:space="preserve">You can download an example file from </w:t>
       </w:r>
-      <w:hyperlink r:id="rId50">
+      <w:hyperlink r:id="rId52">
         <w:r>
           <w:rPr>
             <w:rStyle w:val="Hyperlink"/>
@@ -13135,6 +13803,234 @@
         <w:pStyle w:val="Kop2"/>
       </w:pPr>
       <w:r>
+        <w:t xml:space="preserve">Format in exported file from </w:t>
+      </w:r>
+      <w:proofErr w:type="spellStart"/>
+      <w:r>
+        <w:t>PlanetDance</w:t>
+      </w:r>
+      <w:proofErr w:type="spellEnd"/>
+    </w:p>
+    <w:p>
+      <w:pPr>
+        <w:pStyle w:val="Plattetekst"/>
+      </w:pPr>
+      <w:r>
+        <w:t xml:space="preserve">The </w:t>
+      </w:r>
+      <w:r>
+        <w:t xml:space="preserve">first lines from a </w:t>
+      </w:r>
+      <w:r>
+        <w:t xml:space="preserve">file as exported from </w:t>
+      </w:r>
+      <w:proofErr w:type="spellStart"/>
+      <w:r>
+        <w:t>PlanetDance</w:t>
+      </w:r>
+      <w:proofErr w:type="spellEnd"/>
+      <w:r>
+        <w:t>:</w:t>
+      </w:r>
+    </w:p>
+    <w:p>
+      <w:pPr>
+        <w:pStyle w:val="Plattetekst"/>
+        <w:rPr>
+          <w:rFonts w:ascii="Courier New" w:hAnsi="Courier New" w:cs="Courier New"/>
+          <w:b/>
+          <w:bCs/>
+          <w:sz w:val="20"/>
+          <w:szCs w:val="20"/>
+        </w:rPr>
+      </w:pPr>
+      <w:proofErr w:type="spellStart"/>
+      <w:r>
+        <w:rPr>
+          <w:rFonts w:ascii="Courier New" w:hAnsi="Courier New" w:cs="Courier New"/>
+          <w:b/>
+          <w:bCs/>
+          <w:sz w:val="20"/>
+          <w:szCs w:val="20"/>
+        </w:rPr>
+        <w:t>Name;Year;Month;Day;Hour;Min;Sec;Place;Country;Lon;Lat;Zone</w:t>
+      </w:r>
+      <w:proofErr w:type="spellEnd"/>
+      <w:r>
+        <w:rPr>
+          <w:rFonts w:ascii="Courier New" w:hAnsi="Courier New" w:cs="Courier New"/>
+          <w:b/>
+          <w:bCs/>
+          <w:sz w:val="20"/>
+          <w:szCs w:val="20"/>
+        </w:rPr>
+        <w:t>;</w:t>
+      </w:r>
+    </w:p>
+    <w:p>
+      <w:pPr>
+        <w:pStyle w:val="Plattetekst"/>
+        <w:rPr>
+          <w:rFonts w:ascii="Courier New" w:hAnsi="Courier New" w:cs="Courier New"/>
+          <w:b/>
+          <w:bCs/>
+          <w:sz w:val="20"/>
+          <w:szCs w:val="20"/>
+        </w:rPr>
+      </w:pPr>
+    </w:p>
+    <w:p>
+      <w:pPr>
+        <w:pStyle w:val="Plattetekst"/>
+        <w:rPr>
+          <w:rFonts w:ascii="Courier New" w:hAnsi="Courier New" w:cs="Courier New"/>
+          <w:b/>
+          <w:bCs/>
+          <w:sz w:val="20"/>
+          <w:szCs w:val="20"/>
+        </w:rPr>
+      </w:pPr>
+      <w:r>
+        <w:rPr>
+          <w:rFonts w:ascii="Courier New" w:hAnsi="Courier New" w:cs="Courier New"/>
+          <w:b/>
+          <w:bCs/>
+          <w:sz w:val="20"/>
+          <w:szCs w:val="20"/>
+        </w:rPr>
+        <w:t>Alistair Crowley;1875;10;12;23;30;0;Leamington;United Kingdom;-1.533333;52.300000;0.000000;</w:t>
+      </w:r>
+    </w:p>
+    <w:p>
+      <w:pPr>
+        <w:pStyle w:val="Plattetekst"/>
+        <w:rPr>
+          <w:rFonts w:ascii="Courier New" w:hAnsi="Courier New" w:cs="Courier New"/>
+          <w:b/>
+          <w:bCs/>
+          <w:sz w:val="20"/>
+          <w:szCs w:val="20"/>
+        </w:rPr>
+      </w:pPr>
+      <w:r>
+        <w:rPr>
+          <w:rFonts w:ascii="Courier New" w:hAnsi="Courier New" w:cs="Courier New"/>
+          <w:b/>
+          <w:bCs/>
+          <w:sz w:val="20"/>
+          <w:szCs w:val="20"/>
+        </w:rPr>
+        <w:t xml:space="preserve">Allen, Woody;1935;12;1;22;55;0;Bronxville </w:t>
+      </w:r>
+      <w:proofErr w:type="spellStart"/>
+      <w:r>
+        <w:rPr>
+          <w:rFonts w:ascii="Courier New" w:hAnsi="Courier New" w:cs="Courier New"/>
+          <w:b/>
+          <w:bCs/>
+          <w:sz w:val="20"/>
+          <w:szCs w:val="20"/>
+        </w:rPr>
+        <w:t>NY;United</w:t>
+      </w:r>
+      <w:proofErr w:type="spellEnd"/>
+      <w:r>
+        <w:rPr>
+          <w:rFonts w:ascii="Courier New" w:hAnsi="Courier New" w:cs="Courier New"/>
+          <w:b/>
+          <w:bCs/>
+          <w:sz w:val="20"/>
+          <w:szCs w:val="20"/>
+        </w:rPr>
+        <w:t xml:space="preserve"> States;-73.833333;40.933333;-5.000000;</w:t>
+      </w:r>
+    </w:p>
+    <w:p>
+      <w:pPr>
+        <w:pStyle w:val="Plattetekst"/>
+      </w:pPr>
+      <w:r>
+        <w:t>The first line contains descriptive labels, the second line is empty, and the following files contain data. You will find the following items:</w:t>
+      </w:r>
+    </w:p>
+    <w:p>
+      <w:pPr>
+        <w:pStyle w:val="Plattetekst"/>
+        <w:numPr>
+          <w:ilvl w:val="0"/>
+          <w:numId w:val="21"/>
+        </w:numPr>
+      </w:pPr>
+      <w:r>
+        <w:t>The name.</w:t>
+      </w:r>
+    </w:p>
+    <w:p>
+      <w:pPr>
+        <w:pStyle w:val="Plattetekst"/>
+        <w:numPr>
+          <w:ilvl w:val="0"/>
+          <w:numId w:val="21"/>
+        </w:numPr>
+      </w:pPr>
+      <w:r>
+        <w:t>Year, month, day, hour, min, and sec, all as integers.</w:t>
+      </w:r>
+    </w:p>
+    <w:p>
+      <w:pPr>
+        <w:pStyle w:val="Plattetekst"/>
+        <w:numPr>
+          <w:ilvl w:val="0"/>
+          <w:numId w:val="21"/>
+        </w:numPr>
+      </w:pPr>
+      <w:r>
+        <w:t>Place and country</w:t>
+      </w:r>
+    </w:p>
+    <w:p>
+      <w:pPr>
+        <w:pStyle w:val="Plattetekst"/>
+        <w:numPr>
+          <w:ilvl w:val="0"/>
+          <w:numId w:val="21"/>
+        </w:numPr>
+      </w:pPr>
+      <w:r>
+        <w:t>Longitude and latitude as floating point decimals</w:t>
+      </w:r>
+    </w:p>
+    <w:p>
+      <w:pPr>
+        <w:pStyle w:val="Plattetekst"/>
+        <w:numPr>
+          <w:ilvl w:val="0"/>
+          <w:numId w:val="21"/>
+        </w:numPr>
+      </w:pPr>
+      <w:r>
+        <w:t xml:space="preserve">The time zone, defined as a floating point decimal with the difference between clock </w:t>
+      </w:r>
+      <w:proofErr w:type="spellStart"/>
+      <w:r>
+        <w:t>tiem</w:t>
+      </w:r>
+      <w:proofErr w:type="spellEnd"/>
+      <w:r>
+        <w:t xml:space="preserve"> and universal time.</w:t>
+      </w:r>
+    </w:p>
+    <w:p>
+      <w:pPr>
+        <w:pStyle w:val="Plattetekst"/>
+      </w:pPr>
+    </w:p>
+    <w:p>
+      <w:pPr>
+        <w:pStyle w:val="Kop2"/>
+      </w:pPr>
+      <w:r>
         <w:t>More information</w:t>
       </w:r>
     </w:p>
@@ -13247,7 +14143,7 @@
         </w:rPr>
         <w:t xml:space="preserve">You can download all documentation from </w:t>
       </w:r>
-      <w:hyperlink r:id="rId51">
+      <w:hyperlink r:id="rId53">
         <w:r>
           <w:rPr>
             <w:rStyle w:val="Hyperlink"/>
@@ -13300,7 +14196,7 @@
         </w:rPr>
         <w:t xml:space="preserve">: </w:t>
       </w:r>
-      <w:hyperlink r:id="rId52">
+      <w:hyperlink r:id="rId54">
         <w:r>
           <w:rPr>
             <w:rStyle w:val="Hyperlink"/>
@@ -13328,6 +14224,7 @@
           <w:sz w:val="22"/>
           <w:szCs w:val="22"/>
         </w:rPr>
+        <w:lastRenderedPageBreak/>
         <w:t>Websites</w:t>
       </w:r>
     </w:p>
@@ -13346,7 +14243,7 @@
         </w:rPr>
         <w:t xml:space="preserve">The website for Enigma - and for other astrological information - is </w:t>
       </w:r>
-      <w:hyperlink r:id="rId53">
+      <w:hyperlink r:id="rId55">
         <w:r>
           <w:rPr>
             <w:rStyle w:val="Hyperlink"/>
@@ -13365,7 +14262,7 @@
         </w:rPr>
         <w:t xml:space="preserve">, use </w:t>
       </w:r>
-      <w:hyperlink r:id="rId54">
+      <w:hyperlink r:id="rId56">
         <w:r>
           <w:rPr>
             <w:rStyle w:val="Hyperlink"/>
@@ -13432,7 +14329,7 @@
         </w:rPr>
         <w:t xml:space="preserve">To subscribe, send a mail with the subject ‘subscribe’ to </w:t>
       </w:r>
-      <w:hyperlink r:id="rId55">
+      <w:hyperlink r:id="rId57">
         <w:r>
           <w:rPr>
             <w:rStyle w:val="Hyperlink"/>
@@ -13543,7 +14440,7 @@
         </w:rPr>
         <w:t xml:space="preserve">: </w:t>
       </w:r>
-      <w:hyperlink r:id="rId56">
+      <w:hyperlink r:id="rId58">
         <w:r>
           <w:rPr>
             <w:rStyle w:val="Hyperlink"/>
@@ -13603,7 +14500,7 @@
         </w:rPr>
         <w:t xml:space="preserve">If you encounter an error, you can contact me at the email address </w:t>
       </w:r>
-      <w:hyperlink r:id="rId57">
+      <w:hyperlink r:id="rId59">
         <w:r>
           <w:rPr>
             <w:rStyle w:val="Hyperlink"/>
@@ -13903,6 +14800,119 @@
       <w:pPr>
         <w:ind w:left="6480" w:hanging="480"/>
       </w:pPr>
+    </w:lvl>
+  </w:abstractNum>
+  <w:abstractNum w:abstractNumId="3" w15:restartNumberingAfterBreak="0">
+    <w:nsid w:val="4BAE0433"/>
+    <w:multiLevelType w:val="hybridMultilevel"/>
+    <w:tmpl w:val="75B06318"/>
+    <w:lvl w:ilvl="0" w:tplc="04130001">
+      <w:start w:val="1"/>
+      <w:numFmt w:val="bullet"/>
+      <w:lvlText w:val=""/>
+      <w:lvlJc w:val="left"/>
+      <w:pPr>
+        <w:ind w:left="720" w:hanging="360"/>
+      </w:pPr>
+      <w:rPr>
+        <w:rFonts w:ascii="Symbol" w:hAnsi="Symbol" w:hint="default"/>
+      </w:rPr>
+    </w:lvl>
+    <w:lvl w:ilvl="1" w:tplc="04130003" w:tentative="1">
+      <w:start w:val="1"/>
+      <w:numFmt w:val="bullet"/>
+      <w:lvlText w:val="o"/>
+      <w:lvlJc w:val="left"/>
+      <w:pPr>
+        <w:ind w:left="1440" w:hanging="360"/>
+      </w:pPr>
+      <w:rPr>
+        <w:rFonts w:ascii="Courier New" w:hAnsi="Courier New" w:cs="Courier New" w:hint="default"/>
+      </w:rPr>
+    </w:lvl>
+    <w:lvl w:ilvl="2" w:tplc="04130005" w:tentative="1">
+      <w:start w:val="1"/>
+      <w:numFmt w:val="bullet"/>
+      <w:lvlText w:val=""/>
+      <w:lvlJc w:val="left"/>
+      <w:pPr>
+        <w:ind w:left="2160" w:hanging="360"/>
+      </w:pPr>
+      <w:rPr>
+        <w:rFonts w:ascii="Wingdings" w:hAnsi="Wingdings" w:hint="default"/>
+      </w:rPr>
+    </w:lvl>
+    <w:lvl w:ilvl="3" w:tplc="04130001" w:tentative="1">
+      <w:start w:val="1"/>
+      <w:numFmt w:val="bullet"/>
+      <w:lvlText w:val=""/>
+      <w:lvlJc w:val="left"/>
+      <w:pPr>
+        <w:ind w:left="2880" w:hanging="360"/>
+      </w:pPr>
+      <w:rPr>
+        <w:rFonts w:ascii="Symbol" w:hAnsi="Symbol" w:hint="default"/>
+      </w:rPr>
+    </w:lvl>
+    <w:lvl w:ilvl="4" w:tplc="04130003" w:tentative="1">
+      <w:start w:val="1"/>
+      <w:numFmt w:val="bullet"/>
+      <w:lvlText w:val="o"/>
+      <w:lvlJc w:val="left"/>
+      <w:pPr>
+        <w:ind w:left="3600" w:hanging="360"/>
+      </w:pPr>
+      <w:rPr>
+        <w:rFonts w:ascii="Courier New" w:hAnsi="Courier New" w:cs="Courier New" w:hint="default"/>
+      </w:rPr>
+    </w:lvl>
+    <w:lvl w:ilvl="5" w:tplc="04130005" w:tentative="1">
+      <w:start w:val="1"/>
+      <w:numFmt w:val="bullet"/>
+      <w:lvlText w:val=""/>
+      <w:lvlJc w:val="left"/>
+      <w:pPr>
+        <w:ind w:left="4320" w:hanging="360"/>
+      </w:pPr>
+      <w:rPr>
+        <w:rFonts w:ascii="Wingdings" w:hAnsi="Wingdings" w:hint="default"/>
+      </w:rPr>
+    </w:lvl>
+    <w:lvl w:ilvl="6" w:tplc="04130001" w:tentative="1">
+      <w:start w:val="1"/>
+      <w:numFmt w:val="bullet"/>
+      <w:lvlText w:val=""/>
+      <w:lvlJc w:val="left"/>
+      <w:pPr>
+        <w:ind w:left="5040" w:hanging="360"/>
+      </w:pPr>
+      <w:rPr>
+        <w:rFonts w:ascii="Symbol" w:hAnsi="Symbol" w:hint="default"/>
+      </w:rPr>
+    </w:lvl>
+    <w:lvl w:ilvl="7" w:tplc="04130003" w:tentative="1">
+      <w:start w:val="1"/>
+      <w:numFmt w:val="bullet"/>
+      <w:lvlText w:val="o"/>
+      <w:lvlJc w:val="left"/>
+      <w:pPr>
+        <w:ind w:left="5760" w:hanging="360"/>
+      </w:pPr>
+      <w:rPr>
+        <w:rFonts w:ascii="Courier New" w:hAnsi="Courier New" w:cs="Courier New" w:hint="default"/>
+      </w:rPr>
+    </w:lvl>
+    <w:lvl w:ilvl="8" w:tplc="04130005" w:tentative="1">
+      <w:start w:val="1"/>
+      <w:numFmt w:val="bullet"/>
+      <w:lvlText w:val=""/>
+      <w:lvlJc w:val="left"/>
+      <w:pPr>
+        <w:ind w:left="6480" w:hanging="360"/>
+      </w:pPr>
+      <w:rPr>
+        <w:rFonts w:ascii="Wingdings" w:hAnsi="Wingdings" w:hint="default"/>
+      </w:rPr>
     </w:lvl>
   </w:abstractNum>
   <w:num w:numId="1" w16cid:durableId="1923907071">
@@ -13964,6 +14974,9 @@
   </w:num>
   <w:num w:numId="20" w16cid:durableId="1651253699">
     <w:abstractNumId w:val="2"/>
+  </w:num>
+  <w:num w:numId="21" w16cid:durableId="1851487621">
+    <w:abstractNumId w:val="3"/>
   </w:num>
 </w:numbering>
 </file>

</xml_diff>

<commit_message>
Finalized intermittent release 0.3.0 - prerelease.
</commit_message>
<xml_diff>
--- a/Enigma/Typora/user-manual/UserManual.docx
+++ b/Enigma/Typora/user-manual/UserManual.docx
@@ -2386,7 +2386,7 @@
           <w:noProof/>
         </w:rPr>
         <w:drawing>
-          <wp:anchor distT="0" distB="0" distL="114300" distR="114300" simplePos="0" relativeHeight="251568640" behindDoc="0" locked="0" layoutInCell="1" allowOverlap="1" wp14:anchorId="1F375FFC" wp14:editId="19D24061">
+          <wp:anchor distT="0" distB="0" distL="114300" distR="114300" simplePos="0" relativeHeight="251567616" behindDoc="0" locked="0" layoutInCell="1" allowOverlap="1" wp14:anchorId="1F375FFC" wp14:editId="19D24061">
             <wp:simplePos x="0" y="0"/>
             <wp:positionH relativeFrom="column">
               <wp:posOffset>1905</wp:posOffset>
@@ -2519,7 +2519,7 @@
           <w:noProof/>
         </w:rPr>
         <w:drawing>
-          <wp:anchor distT="0" distB="0" distL="114300" distR="114300" simplePos="0" relativeHeight="251574784" behindDoc="0" locked="0" layoutInCell="1" allowOverlap="1" wp14:anchorId="3F812027" wp14:editId="3E70BFAB">
+          <wp:anchor distT="0" distB="0" distL="114300" distR="114300" simplePos="0" relativeHeight="251573760" behindDoc="0" locked="0" layoutInCell="1" allowOverlap="1" wp14:anchorId="3F812027" wp14:editId="3E70BFAB">
             <wp:simplePos x="0" y="0"/>
             <wp:positionH relativeFrom="column">
               <wp:posOffset>-23495</wp:posOffset>
@@ -2714,7 +2714,7 @@
         </w:rPr>
         <w:lastRenderedPageBreak/>
         <w:drawing>
-          <wp:anchor distT="0" distB="0" distL="114300" distR="114300" simplePos="0" relativeHeight="251580928" behindDoc="0" locked="0" layoutInCell="1" allowOverlap="1" wp14:anchorId="47E14CED" wp14:editId="134BEEC1">
+          <wp:anchor distT="0" distB="0" distL="114300" distR="114300" simplePos="0" relativeHeight="251579904" behindDoc="0" locked="0" layoutInCell="1" allowOverlap="1" wp14:anchorId="47E14CED" wp14:editId="134BEEC1">
             <wp:simplePos x="0" y="0"/>
             <wp:positionH relativeFrom="column">
               <wp:posOffset>1905</wp:posOffset>
@@ -2925,7 +2925,7 @@
           <w:noProof/>
         </w:rPr>
         <w:drawing>
-          <wp:anchor distT="0" distB="0" distL="114300" distR="114300" simplePos="0" relativeHeight="251587072" behindDoc="0" locked="0" layoutInCell="1" allowOverlap="1" wp14:anchorId="211E6E8B" wp14:editId="032F08C9">
+          <wp:anchor distT="0" distB="0" distL="114300" distR="114300" simplePos="0" relativeHeight="251586048" behindDoc="0" locked="0" layoutInCell="1" allowOverlap="1" wp14:anchorId="211E6E8B" wp14:editId="032F08C9">
             <wp:simplePos x="0" y="0"/>
             <wp:positionH relativeFrom="column">
               <wp:posOffset>1905</wp:posOffset>
@@ -3327,7 +3327,7 @@
         <w:t>File – Open</w:t>
       </w:r>
       <w:r>
-        <w:t xml:space="preserve"> . This results in a changed</w:t>
+        <w:t>. This results in a changed</w:t>
       </w:r>
       <w:r>
         <w:t xml:space="preserve"> menu</w:t>
@@ -3396,7 +3396,7 @@
           <w:noProof/>
         </w:rPr>
         <w:drawing>
-          <wp:anchor distT="71755" distB="71755" distL="114300" distR="114300" simplePos="0" relativeHeight="251744768" behindDoc="0" locked="0" layoutInCell="1" allowOverlap="1" wp14:anchorId="721E47FF" wp14:editId="5D1A80F9">
+          <wp:anchor distT="71755" distB="71755" distL="114300" distR="114300" simplePos="0" relativeHeight="251743744" behindDoc="0" locked="0" layoutInCell="1" allowOverlap="1" wp14:anchorId="721E47FF" wp14:editId="5D1A80F9">
             <wp:simplePos x="0" y="0"/>
             <wp:positionH relativeFrom="column">
               <wp:posOffset>3810</wp:posOffset>
@@ -3485,14 +3485,14 @@
         <w:t>Birth info</w:t>
       </w:r>
       <w:r>
-        <w:t xml:space="preserve">. </w:t>
+        <w:t>. Checking</w:t>
       </w:r>
       <w:r>
         <w:rPr>
           <w:i/>
           <w:iCs/>
         </w:rPr>
-        <w:t>Checking Delete old</w:t>
+        <w:t xml:space="preserve"> Delete old</w:t>
       </w:r>
       <w:r>
         <w:t xml:space="preserve"> makes sense if you want to overwrite previous exports. </w:t>
@@ -3506,7 +3506,13 @@
         <w:pStyle w:val="Plattetekst"/>
       </w:pPr>
       <w:r>
-        <w:t xml:space="preserve">You need to define the database that you want to export. Select in the menu </w:t>
+        <w:t xml:space="preserve">You need to </w:t>
+      </w:r>
+      <w:r>
+        <w:t>select</w:t>
+      </w:r>
+      <w:r>
+        <w:t xml:space="preserve"> the database that you want to export. Select in the menu </w:t>
       </w:r>
       <w:r>
         <w:rPr>
@@ -3528,7 +3534,10 @@
       </w:r>
       <w:proofErr w:type="spellEnd"/>
       <w:r>
-        <w:t xml:space="preserve"> but you can select another database</w:t>
+        <w:t xml:space="preserve">, </w:t>
+      </w:r>
+      <w:r>
+        <w:t>but you can select another database</w:t>
       </w:r>
       <w:r>
         <w:t xml:space="preserve">. Click the </w:t>
@@ -3600,7 +3609,13 @@
         <w:t>Separator</w:t>
       </w:r>
       <w:r>
-        <w:t xml:space="preserve"> to define a character that separates the different fields with information. Make sure this is a semi-colon ‘;’.</w:t>
+        <w:t xml:space="preserve"> to define a character</w:t>
+      </w:r>
+      <w:r>
+        <w:t>,</w:t>
+      </w:r>
+      <w:r>
+        <w:t xml:space="preserve"> that separates the different fields with information. Make sure this is a semi-colon ‘;’.</w:t>
       </w:r>
     </w:p>
     <w:p>
@@ -3648,11 +3663,14 @@
         <w:t xml:space="preserve">In the Charts Module, you need to select the menu </w:t>
       </w:r>
       <w:r>
-        <w:rPr>
-          <w:b/>
-          <w:bCs/>
-        </w:rPr>
-        <w:t>option General – Import Charts</w:t>
+        <w:t xml:space="preserve">option </w:t>
+      </w:r>
+      <w:r>
+        <w:rPr>
+          <w:b/>
+          <w:bCs/>
+        </w:rPr>
+        <w:t>General – Import Charts</w:t>
       </w:r>
       <w:r>
         <w:t xml:space="preserve">.  This opens a screen where you can select the exported data from </w:t>
@@ -3705,7 +3723,7 @@
         </w:rPr>
         <w:lastRenderedPageBreak/>
         <w:drawing>
-          <wp:anchor distT="0" distB="0" distL="114300" distR="114300" simplePos="0" relativeHeight="251751936" behindDoc="0" locked="0" layoutInCell="1" allowOverlap="1" wp14:anchorId="63B144C7" wp14:editId="242FD227">
+          <wp:anchor distT="0" distB="0" distL="114300" distR="114300" simplePos="0" relativeHeight="251750912" behindDoc="0" locked="0" layoutInCell="1" allowOverlap="1" wp14:anchorId="63B144C7" wp14:editId="242FD227">
             <wp:simplePos x="0" y="0"/>
             <wp:positionH relativeFrom="column">
               <wp:posOffset>1905</wp:posOffset>
@@ -3928,7 +3946,7 @@
           <w:noProof/>
         </w:rPr>
         <w:drawing>
-          <wp:anchor distT="0" distB="0" distL="114300" distR="114300" simplePos="0" relativeHeight="251735552" behindDoc="0" locked="0" layoutInCell="1" allowOverlap="1" wp14:anchorId="338EDF55" wp14:editId="6B2781DB">
+          <wp:anchor distT="0" distB="0" distL="114300" distR="114300" simplePos="0" relativeHeight="251734528" behindDoc="0" locked="0" layoutInCell="1" allowOverlap="1" wp14:anchorId="338EDF55" wp14:editId="6B2781DB">
             <wp:simplePos x="0" y="0"/>
             <wp:positionH relativeFrom="column">
               <wp:posOffset>-17145</wp:posOffset>
@@ -4421,7 +4439,7 @@
           <w:noProof/>
         </w:rPr>
         <w:drawing>
-          <wp:anchor distT="0" distB="0" distL="114300" distR="114300" simplePos="0" relativeHeight="251593216" behindDoc="0" locked="0" layoutInCell="1" allowOverlap="1" wp14:anchorId="2C5C6ECC" wp14:editId="03377FD0">
+          <wp:anchor distT="0" distB="0" distL="114300" distR="114300" simplePos="0" relativeHeight="251592192" behindDoc="0" locked="0" layoutInCell="1" allowOverlap="1" wp14:anchorId="2C5C6ECC" wp14:editId="03377FD0">
             <wp:simplePos x="0" y="0"/>
             <wp:positionH relativeFrom="column">
               <wp:posOffset>1905</wp:posOffset>
@@ -4592,7 +4610,7 @@
           <w:noProof/>
         </w:rPr>
         <w:drawing>
-          <wp:anchor distT="0" distB="0" distL="114300" distR="114300" simplePos="0" relativeHeight="251599360" behindDoc="0" locked="0" layoutInCell="1" allowOverlap="1" wp14:anchorId="0BDE8447" wp14:editId="7B80472D">
+          <wp:anchor distT="0" distB="0" distL="114300" distR="114300" simplePos="0" relativeHeight="251598336" behindDoc="0" locked="0" layoutInCell="1" allowOverlap="1" wp14:anchorId="0BDE8447" wp14:editId="7B80472D">
             <wp:simplePos x="0" y="0"/>
             <wp:positionH relativeFrom="column">
               <wp:posOffset>1905</wp:posOffset>
@@ -4846,7 +4864,7 @@
           <w:noProof/>
         </w:rPr>
         <w:drawing>
-          <wp:anchor distT="0" distB="0" distL="114300" distR="114300" simplePos="0" relativeHeight="251611648" behindDoc="0" locked="0" layoutInCell="1" allowOverlap="1" wp14:anchorId="7E82E949" wp14:editId="7AD8F4BA">
+          <wp:anchor distT="0" distB="0" distL="114300" distR="114300" simplePos="0" relativeHeight="251610624" behindDoc="0" locked="0" layoutInCell="1" allowOverlap="1" wp14:anchorId="7E82E949" wp14:editId="7AD8F4BA">
             <wp:simplePos x="0" y="0"/>
             <wp:positionH relativeFrom="column">
               <wp:posOffset>1905</wp:posOffset>
@@ -5080,7 +5098,7 @@
           <w:noProof/>
         </w:rPr>
         <w:drawing>
-          <wp:anchor distT="0" distB="0" distL="114300" distR="114300" simplePos="0" relativeHeight="251617792" behindDoc="0" locked="0" layoutInCell="1" allowOverlap="1" wp14:anchorId="53E69954" wp14:editId="4C90C7BF">
+          <wp:anchor distT="0" distB="0" distL="114300" distR="114300" simplePos="0" relativeHeight="251616768" behindDoc="0" locked="0" layoutInCell="1" allowOverlap="1" wp14:anchorId="53E69954" wp14:editId="4C90C7BF">
             <wp:simplePos x="0" y="0"/>
             <wp:positionH relativeFrom="column">
               <wp:posOffset>1905</wp:posOffset>
@@ -5216,7 +5234,7 @@
           <w:noProof/>
         </w:rPr>
         <w:drawing>
-          <wp:anchor distT="0" distB="0" distL="114300" distR="114300" simplePos="0" relativeHeight="251623936" behindDoc="0" locked="0" layoutInCell="1" allowOverlap="1" wp14:anchorId="0406172D" wp14:editId="5FE1FBA8">
+          <wp:anchor distT="0" distB="0" distL="114300" distR="114300" simplePos="0" relativeHeight="251622912" behindDoc="0" locked="0" layoutInCell="1" allowOverlap="1" wp14:anchorId="0406172D" wp14:editId="5FE1FBA8">
             <wp:simplePos x="0" y="0"/>
             <wp:positionH relativeFrom="column">
               <wp:posOffset>27305</wp:posOffset>
@@ -5345,7 +5363,7 @@
         </w:rPr>
         <w:lastRenderedPageBreak/>
         <w:drawing>
-          <wp:anchor distT="0" distB="0" distL="114300" distR="114300" simplePos="0" relativeHeight="251630080" behindDoc="0" locked="0" layoutInCell="1" allowOverlap="1" wp14:anchorId="26973760" wp14:editId="30388F1D">
+          <wp:anchor distT="0" distB="0" distL="114300" distR="114300" simplePos="0" relativeHeight="251629056" behindDoc="0" locked="0" layoutInCell="1" allowOverlap="1" wp14:anchorId="26973760" wp14:editId="30388F1D">
             <wp:simplePos x="0" y="0"/>
             <wp:positionH relativeFrom="column">
               <wp:posOffset>1905</wp:posOffset>
@@ -5515,7 +5533,7 @@
           <w:noProof/>
         </w:rPr>
         <w:drawing>
-          <wp:anchor distT="0" distB="0" distL="114300" distR="114300" simplePos="0" relativeHeight="251636224" behindDoc="0" locked="0" layoutInCell="1" allowOverlap="1" wp14:anchorId="75E8D491" wp14:editId="0D8FC76B">
+          <wp:anchor distT="0" distB="0" distL="114300" distR="114300" simplePos="0" relativeHeight="251635200" behindDoc="0" locked="0" layoutInCell="1" allowOverlap="1" wp14:anchorId="75E8D491" wp14:editId="0D8FC76B">
             <wp:simplePos x="0" y="0"/>
             <wp:positionH relativeFrom="column">
               <wp:posOffset>1905</wp:posOffset>
@@ -5668,7 +5686,7 @@
         </w:rPr>
         <w:lastRenderedPageBreak/>
         <w:drawing>
-          <wp:anchor distT="0" distB="0" distL="114300" distR="114300" simplePos="0" relativeHeight="251642368" behindDoc="0" locked="0" layoutInCell="1" allowOverlap="1" wp14:anchorId="415BDF43" wp14:editId="20E508D0">
+          <wp:anchor distT="0" distB="0" distL="114300" distR="114300" simplePos="0" relativeHeight="251641344" behindDoc="0" locked="0" layoutInCell="1" allowOverlap="1" wp14:anchorId="415BDF43" wp14:editId="20E508D0">
             <wp:simplePos x="0" y="0"/>
             <wp:positionH relativeFrom="column">
               <wp:posOffset>1905</wp:posOffset>
@@ -5839,7 +5857,7 @@
           <w:noProof/>
         </w:rPr>
         <w:drawing>
-          <wp:anchor distT="0" distB="0" distL="114300" distR="114300" simplePos="0" relativeHeight="251648512" behindDoc="0" locked="0" layoutInCell="1" allowOverlap="1" wp14:anchorId="5F96FD88" wp14:editId="111655C4">
+          <wp:anchor distT="0" distB="0" distL="114300" distR="114300" simplePos="0" relativeHeight="251647488" behindDoc="0" locked="0" layoutInCell="1" allowOverlap="1" wp14:anchorId="5F96FD88" wp14:editId="111655C4">
             <wp:simplePos x="0" y="0"/>
             <wp:positionH relativeFrom="column">
               <wp:posOffset>1270</wp:posOffset>
@@ -5949,7 +5967,7 @@
         </w:rPr>
         <w:lastRenderedPageBreak/>
         <w:drawing>
-          <wp:anchor distT="0" distB="0" distL="114300" distR="114300" simplePos="0" relativeHeight="251654656" behindDoc="0" locked="0" layoutInCell="1" allowOverlap="1" wp14:anchorId="326226F8" wp14:editId="4A8951DD">
+          <wp:anchor distT="0" distB="0" distL="114300" distR="114300" simplePos="0" relativeHeight="251653632" behindDoc="0" locked="0" layoutInCell="1" allowOverlap="1" wp14:anchorId="326226F8" wp14:editId="4A8951DD">
             <wp:simplePos x="0" y="0"/>
             <wp:positionH relativeFrom="column">
               <wp:posOffset>14605</wp:posOffset>
@@ -6065,7 +6083,7 @@
           <w:noProof/>
         </w:rPr>
         <w:drawing>
-          <wp:anchor distT="0" distB="0" distL="114300" distR="114300" simplePos="0" relativeHeight="251605504" behindDoc="0" locked="0" layoutInCell="1" allowOverlap="1" wp14:anchorId="44CC7373" wp14:editId="2547B221">
+          <wp:anchor distT="0" distB="0" distL="114300" distR="114300" simplePos="0" relativeHeight="251604480" behindDoc="0" locked="0" layoutInCell="1" allowOverlap="1" wp14:anchorId="44CC7373" wp14:editId="2547B221">
             <wp:simplePos x="0" y="0"/>
             <wp:positionH relativeFrom="column">
               <wp:posOffset>1905</wp:posOffset>
@@ -6225,7 +6243,7 @@
           <w:noProof/>
         </w:rPr>
         <w:drawing>
-          <wp:anchor distT="0" distB="0" distL="114300" distR="114300" simplePos="0" relativeHeight="251660800" behindDoc="0" locked="0" layoutInCell="1" allowOverlap="1" wp14:anchorId="2DC2F4E7" wp14:editId="71F6D49E">
+          <wp:anchor distT="0" distB="0" distL="114300" distR="114300" simplePos="0" relativeHeight="251659776" behindDoc="0" locked="0" layoutInCell="1" allowOverlap="1" wp14:anchorId="2DC2F4E7" wp14:editId="71F6D49E">
             <wp:simplePos x="0" y="0"/>
             <wp:positionH relativeFrom="column">
               <wp:posOffset>1905</wp:posOffset>
@@ -6341,7 +6359,7 @@
           <w:noProof/>
         </w:rPr>
         <w:drawing>
-          <wp:anchor distT="0" distB="0" distL="114300" distR="114300" simplePos="0" relativeHeight="251666944" behindDoc="0" locked="0" layoutInCell="1" allowOverlap="1" wp14:anchorId="6A6DEB04" wp14:editId="119EBAC4">
+          <wp:anchor distT="0" distB="0" distL="114300" distR="114300" simplePos="0" relativeHeight="251665920" behindDoc="0" locked="0" layoutInCell="1" allowOverlap="1" wp14:anchorId="6A6DEB04" wp14:editId="119EBAC4">
             <wp:simplePos x="0" y="0"/>
             <wp:positionH relativeFrom="column">
               <wp:posOffset>1905</wp:posOffset>
@@ -6509,7 +6527,7 @@
           <w:noProof/>
         </w:rPr>
         <w:drawing>
-          <wp:anchor distT="0" distB="0" distL="114300" distR="114300" simplePos="0" relativeHeight="251673088" behindDoc="0" locked="0" layoutInCell="1" allowOverlap="1" wp14:anchorId="2D7F5F7F" wp14:editId="6A587842">
+          <wp:anchor distT="0" distB="0" distL="114300" distR="114300" simplePos="0" relativeHeight="251672064" behindDoc="0" locked="0" layoutInCell="1" allowOverlap="1" wp14:anchorId="2D7F5F7F" wp14:editId="6A587842">
             <wp:simplePos x="0" y="0"/>
             <wp:positionH relativeFrom="column">
               <wp:posOffset>1905</wp:posOffset>
@@ -6737,7 +6755,7 @@
           <w:noProof/>
         </w:rPr>
         <w:drawing>
-          <wp:anchor distT="0" distB="0" distL="114300" distR="114300" simplePos="0" relativeHeight="251741696" behindDoc="0" locked="0" layoutInCell="1" allowOverlap="1" wp14:anchorId="01D5381A" wp14:editId="19A55AC9">
+          <wp:anchor distT="0" distB="0" distL="114300" distR="114300" simplePos="0" relativeHeight="251740672" behindDoc="0" locked="0" layoutInCell="1" allowOverlap="1" wp14:anchorId="01D5381A" wp14:editId="19A55AC9">
             <wp:simplePos x="0" y="0"/>
             <wp:positionH relativeFrom="column">
               <wp:posOffset>8255</wp:posOffset>
@@ -6893,7 +6911,7 @@
           <w:noProof/>
         </w:rPr>
         <w:drawing>
-          <wp:anchor distT="0" distB="0" distL="114300" distR="114300" simplePos="0" relativeHeight="251679232" behindDoc="0" locked="0" layoutInCell="1" allowOverlap="1" wp14:anchorId="0B17ED70" wp14:editId="58D1F7FD">
+          <wp:anchor distT="0" distB="0" distL="114300" distR="114300" simplePos="0" relativeHeight="251678208" behindDoc="0" locked="0" layoutInCell="1" allowOverlap="1" wp14:anchorId="0B17ED70" wp14:editId="58D1F7FD">
             <wp:simplePos x="0" y="0"/>
             <wp:positionH relativeFrom="column">
               <wp:posOffset>1905</wp:posOffset>
@@ -7006,7 +7024,7 @@
           <w:noProof/>
         </w:rPr>
         <w:drawing>
-          <wp:anchor distT="0" distB="0" distL="114300" distR="114300" simplePos="0" relativeHeight="251685376" behindDoc="0" locked="0" layoutInCell="1" allowOverlap="1" wp14:anchorId="5247EBDE" wp14:editId="59F91A98">
+          <wp:anchor distT="0" distB="0" distL="114300" distR="114300" simplePos="0" relativeHeight="251684352" behindDoc="0" locked="0" layoutInCell="1" allowOverlap="1" wp14:anchorId="5247EBDE" wp14:editId="59F91A98">
             <wp:simplePos x="0" y="0"/>
             <wp:positionH relativeFrom="column">
               <wp:posOffset>59055</wp:posOffset>
@@ -7131,7 +7149,7 @@
           <w:noProof/>
         </w:rPr>
         <w:drawing>
-          <wp:anchor distT="0" distB="0" distL="114300" distR="114300" simplePos="0" relativeHeight="251691520" behindDoc="0" locked="0" layoutInCell="1" allowOverlap="1" wp14:anchorId="3FCBD1BC" wp14:editId="6AC61CD3">
+          <wp:anchor distT="0" distB="0" distL="114300" distR="114300" simplePos="0" relativeHeight="251690496" behindDoc="0" locked="0" layoutInCell="1" allowOverlap="1" wp14:anchorId="3FCBD1BC" wp14:editId="6AC61CD3">
             <wp:simplePos x="0" y="0"/>
             <wp:positionH relativeFrom="column">
               <wp:posOffset>1905</wp:posOffset>
@@ -7336,7 +7354,7 @@
           <w:noProof/>
         </w:rPr>
         <w:drawing>
-          <wp:anchor distT="0" distB="0" distL="114300" distR="114300" simplePos="0" relativeHeight="251697664" behindDoc="0" locked="0" layoutInCell="1" allowOverlap="1" wp14:anchorId="0DFAE55B" wp14:editId="3D4EF8A3">
+          <wp:anchor distT="0" distB="0" distL="114300" distR="114300" simplePos="0" relativeHeight="251696640" behindDoc="0" locked="0" layoutInCell="1" allowOverlap="1" wp14:anchorId="0DFAE55B" wp14:editId="3D4EF8A3">
             <wp:simplePos x="0" y="0"/>
             <wp:positionH relativeFrom="column">
               <wp:posOffset>8255</wp:posOffset>
@@ -7443,7 +7461,7 @@
           <w:noProof/>
         </w:rPr>
         <w:drawing>
-          <wp:anchor distT="0" distB="0" distL="114300" distR="114300" simplePos="0" relativeHeight="251703808" behindDoc="0" locked="0" layoutInCell="1" allowOverlap="1" wp14:anchorId="6FE97D62" wp14:editId="5C34D5B1">
+          <wp:anchor distT="0" distB="0" distL="114300" distR="114300" simplePos="0" relativeHeight="251702784" behindDoc="0" locked="0" layoutInCell="1" allowOverlap="1" wp14:anchorId="6FE97D62" wp14:editId="5C34D5B1">
             <wp:simplePos x="0" y="0"/>
             <wp:positionH relativeFrom="column">
               <wp:posOffset>1905</wp:posOffset>
@@ -7540,7 +7558,7 @@
         </w:rPr>
         <w:lastRenderedPageBreak/>
         <w:drawing>
-          <wp:anchor distT="0" distB="0" distL="114300" distR="114300" simplePos="0" relativeHeight="251709952" behindDoc="0" locked="0" layoutInCell="1" allowOverlap="1" wp14:anchorId="10358697" wp14:editId="17BD821A">
+          <wp:anchor distT="0" distB="0" distL="114300" distR="114300" simplePos="0" relativeHeight="251708928" behindDoc="0" locked="0" layoutInCell="1" allowOverlap="1" wp14:anchorId="10358697" wp14:editId="17BD821A">
             <wp:simplePos x="0" y="0"/>
             <wp:positionH relativeFrom="column">
               <wp:posOffset>1905</wp:posOffset>
@@ -7652,7 +7670,7 @@
           <w:noProof/>
         </w:rPr>
         <w:drawing>
-          <wp:anchor distT="0" distB="0" distL="114300" distR="114300" simplePos="0" relativeHeight="251716096" behindDoc="0" locked="0" layoutInCell="1" allowOverlap="1" wp14:anchorId="6DE54257" wp14:editId="2C3F6975">
+          <wp:anchor distT="0" distB="0" distL="114300" distR="114300" simplePos="0" relativeHeight="251715072" behindDoc="0" locked="0" layoutInCell="1" allowOverlap="1" wp14:anchorId="6DE54257" wp14:editId="2C3F6975">
             <wp:simplePos x="0" y="0"/>
             <wp:positionH relativeFrom="column">
               <wp:posOffset>-2163445</wp:posOffset>
@@ -7765,7 +7783,7 @@
           <w:noProof/>
         </w:rPr>
         <w:drawing>
-          <wp:anchor distT="0" distB="0" distL="114300" distR="114300" simplePos="0" relativeHeight="251722240" behindDoc="0" locked="0" layoutInCell="1" allowOverlap="1" wp14:anchorId="18C078D0" wp14:editId="7767731A">
+          <wp:anchor distT="0" distB="0" distL="114300" distR="114300" simplePos="0" relativeHeight="251721216" behindDoc="0" locked="0" layoutInCell="1" allowOverlap="1" wp14:anchorId="18C078D0" wp14:editId="7767731A">
             <wp:simplePos x="0" y="0"/>
             <wp:positionH relativeFrom="column">
               <wp:posOffset>1905</wp:posOffset>
@@ -7909,7 +7927,7 @@
           <w:noProof/>
         </w:rPr>
         <w:drawing>
-          <wp:anchor distT="0" distB="0" distL="114300" distR="114300" simplePos="0" relativeHeight="251728384" behindDoc="0" locked="0" layoutInCell="1" allowOverlap="1" wp14:anchorId="0DEB1F81" wp14:editId="4226BAA2">
+          <wp:anchor distT="0" distB="0" distL="114300" distR="114300" simplePos="0" relativeHeight="251727360" behindDoc="0" locked="0" layoutInCell="1" allowOverlap="1" wp14:anchorId="0DEB1F81" wp14:editId="4226BAA2">
             <wp:simplePos x="0" y="0"/>
             <wp:positionH relativeFrom="column">
               <wp:posOffset>-3350895</wp:posOffset>
@@ -14010,15 +14028,13 @@
         </w:numPr>
       </w:pPr>
       <w:r>
-        <w:t xml:space="preserve">The time zone, defined as a floating point decimal with the difference between clock </w:t>
-      </w:r>
-      <w:proofErr w:type="spellStart"/>
-      <w:r>
-        <w:t>tiem</w:t>
-      </w:r>
-      <w:proofErr w:type="spellEnd"/>
-      <w:r>
-        <w:t xml:space="preserve"> and universal time.</w:t>
+        <w:t>The time zone, defined as a floating point decimal with the difference between clock ti</w:t>
+      </w:r>
+      <w:r>
+        <w:t>m</w:t>
+      </w:r>
+      <w:r>
+        <w:t>e and universal time.</w:t>
       </w:r>
     </w:p>
     <w:p>

</xml_diff>

<commit_message>
Added helpfile for parallels, edited helpfile for configuration and replaced moq with FakeItEasy.
</commit_message>
<xml_diff>
--- a/Enigma/Typora/user-manual/UserManual.docx
+++ b/Enigma/Typora/user-manual/UserManual.docx
@@ -770,7 +770,7 @@
           <w:noProof/>
         </w:rPr>
         <w:drawing>
-          <wp:anchor distT="0" distB="0" distL="114300" distR="114300" simplePos="0" relativeHeight="251216384" behindDoc="0" locked="0" layoutInCell="1" allowOverlap="1" wp14:anchorId="0524CB61" wp14:editId="0AB9F5C5">
+          <wp:anchor distT="0" distB="0" distL="114300" distR="114300" simplePos="0" relativeHeight="251349504" behindDoc="0" locked="0" layoutInCell="1" allowOverlap="1" wp14:anchorId="0524CB61" wp14:editId="0AB9F5C5">
             <wp:simplePos x="0" y="0"/>
             <wp:positionH relativeFrom="column">
               <wp:posOffset>20955</wp:posOffset>
@@ -1022,50 +1022,22 @@
         <w:pStyle w:val="FirstParagraph"/>
       </w:pPr>
       <w:r>
-        <w:t xml:space="preserve">You can check and change the configuration via the module </w:t>
-      </w:r>
-      <w:r>
-        <w:rPr>
-          <w:i/>
-          <w:iCs/>
-        </w:rPr>
-        <w:t>Charts</w:t>
-      </w:r>
-      <w:r>
-        <w:t xml:space="preserve"> or via the module </w:t>
-      </w:r>
-      <w:r>
-        <w:rPr>
-          <w:i/>
-          <w:iCs/>
-        </w:rPr>
-        <w:t>Research</w:t>
-      </w:r>
-      <w:r>
-        <w:t>.</w:t>
-      </w:r>
-    </w:p>
-    <w:p>
-      <w:pPr>
-        <w:pStyle w:val="FirstParagraph"/>
-      </w:pPr>
-      <w:r>
         <w:rPr>
           <w:noProof/>
         </w:rPr>
         <w:drawing>
-          <wp:anchor distT="0" distB="0" distL="114300" distR="114300" simplePos="0" relativeHeight="252075520" behindDoc="0" locked="0" layoutInCell="1" allowOverlap="1" wp14:anchorId="217B4591" wp14:editId="566CF027">
+          <wp:anchor distT="0" distB="0" distL="114300" distR="114300" simplePos="0" relativeHeight="251981312" behindDoc="0" locked="0" layoutInCell="1" allowOverlap="1" wp14:anchorId="5DEBDF78" wp14:editId="130F31C8">
             <wp:simplePos x="0" y="0"/>
             <wp:positionH relativeFrom="column">
-              <wp:posOffset>1905</wp:posOffset>
+              <wp:posOffset>33655</wp:posOffset>
             </wp:positionH>
             <wp:positionV relativeFrom="paragraph">
-              <wp:posOffset>5715</wp:posOffset>
+              <wp:posOffset>83820</wp:posOffset>
             </wp:positionV>
-            <wp:extent cx="2660650" cy="3374390"/>
+            <wp:extent cx="2769870" cy="3517900"/>
             <wp:effectExtent l="0" t="0" r="0" b="0"/>
             <wp:wrapSquare wrapText="bothSides"/>
-            <wp:docPr id="79757854" name="Afbeelding 2"/>
+            <wp:docPr id="1734287712" name="Afbeelding 1"/>
             <wp:cNvGraphicFramePr>
               <a:graphicFrameLocks xmlns:a="http://schemas.openxmlformats.org/drawingml/2006/main" noChangeAspect="1"/>
             </wp:cNvGraphicFramePr>
@@ -1073,7 +1045,7 @@
               <a:graphicData uri="http://schemas.openxmlformats.org/drawingml/2006/picture">
                 <pic:pic xmlns:pic="http://schemas.openxmlformats.org/drawingml/2006/picture">
                   <pic:nvPicPr>
-                    <pic:cNvPr id="0" name="Picture 2"/>
+                    <pic:cNvPr id="0" name="Picture 1"/>
                     <pic:cNvPicPr>
                       <a:picLocks noChangeAspect="1" noChangeArrowheads="1"/>
                     </pic:cNvPicPr>
@@ -1094,7 +1066,7 @@
                   <pic:spPr bwMode="auto">
                     <a:xfrm>
                       <a:off x="0" y="0"/>
-                      <a:ext cx="2660650" cy="3374390"/>
+                      <a:ext cx="2769870" cy="3517900"/>
                     </a:xfrm>
                     <a:prstGeom prst="rect">
                       <a:avLst/>
@@ -1117,6 +1089,34 @@
         </w:drawing>
       </w:r>
       <w:r>
+        <w:t xml:space="preserve">You can check and change the configuration via the module </w:t>
+      </w:r>
+      <w:r>
+        <w:rPr>
+          <w:i/>
+          <w:iCs/>
+        </w:rPr>
+        <w:t>Charts</w:t>
+      </w:r>
+      <w:r>
+        <w:t xml:space="preserve"> or via the module </w:t>
+      </w:r>
+      <w:r>
+        <w:rPr>
+          <w:i/>
+          <w:iCs/>
+        </w:rPr>
+        <w:t>Research</w:t>
+      </w:r>
+      <w:r>
+        <w:t>.</w:t>
+      </w:r>
+    </w:p>
+    <w:p>
+      <w:pPr>
+        <w:pStyle w:val="FirstParagraph"/>
+      </w:pPr>
+      <w:r>
         <w:t>S</w:t>
       </w:r>
       <w:r>
@@ -1577,17 +1577,78 @@
         <w:pStyle w:val="Plattetekst"/>
       </w:pPr>
       <w:r>
+        <w:t xml:space="preserve">The </w:t>
+      </w:r>
+      <w:r>
+        <w:rPr>
+          <w:b/>
+          <w:bCs/>
+        </w:rPr>
+        <w:t>Base orb for midpoints</w:t>
+      </w:r>
+      <w:r>
+        <w:t xml:space="preserve"> is the effective orb for midpoints.</w:t>
+      </w:r>
+    </w:p>
+    <w:p>
+      <w:pPr>
+        <w:pStyle w:val="Plattetekst"/>
+      </w:pPr>
+      <w:r>
+        <w:t xml:space="preserve">The orbs for </w:t>
+      </w:r>
+      <w:r>
+        <w:rPr>
+          <w:b/>
+          <w:bCs/>
+        </w:rPr>
+        <w:t>parallels</w:t>
+      </w:r>
+      <w:r>
+        <w:t xml:space="preserve"> and </w:t>
+      </w:r>
+      <w:r>
+        <w:rPr>
+          <w:b/>
+          <w:bCs/>
+        </w:rPr>
+        <w:t>declination midpoints</w:t>
+      </w:r>
+      <w:r>
+        <w:t xml:space="preserve"> are also effective orbs and do not depend on other values.</w:t>
+      </w:r>
+    </w:p>
+    <w:p>
+      <w:pPr>
+        <w:pStyle w:val="Plattetekst"/>
+      </w:pPr>
+    </w:p>
+    <w:p>
+      <w:pPr>
+        <w:pStyle w:val="Kop3"/>
+      </w:pPr>
+      <w:bookmarkStart w:id="17" w:name="points"/>
+      <w:bookmarkEnd w:id="16"/>
+      <w:r>
+        <w:t>Points</w:t>
+      </w:r>
+    </w:p>
+    <w:p>
+      <w:pPr>
+        <w:pStyle w:val="FirstParagraph"/>
+      </w:pPr>
+      <w:r>
         <w:rPr>
           <w:noProof/>
         </w:rPr>
         <w:drawing>
-          <wp:anchor distT="0" distB="0" distL="114300" distR="114300" simplePos="0" relativeHeight="252097024" behindDoc="0" locked="0" layoutInCell="1" allowOverlap="1" wp14:anchorId="3DDF3015" wp14:editId="1F8BEF6D">
+          <wp:anchor distT="0" distB="0" distL="114300" distR="114300" simplePos="0" relativeHeight="251910656" behindDoc="0" locked="0" layoutInCell="1" allowOverlap="1" wp14:anchorId="3DDF3015" wp14:editId="37E55E4D">
             <wp:simplePos x="0" y="0"/>
             <wp:positionH relativeFrom="column">
               <wp:posOffset>1905</wp:posOffset>
             </wp:positionH>
             <wp:positionV relativeFrom="paragraph">
-              <wp:posOffset>217170</wp:posOffset>
+              <wp:posOffset>174625</wp:posOffset>
             </wp:positionV>
             <wp:extent cx="2373630" cy="3022600"/>
             <wp:effectExtent l="0" t="0" r="0" b="0"/>
@@ -1644,34 +1705,6 @@
         </w:drawing>
       </w:r>
       <w:r>
-        <w:t xml:space="preserve">The </w:t>
-      </w:r>
-      <w:r>
-        <w:rPr>
-          <w:b/>
-          <w:bCs/>
-        </w:rPr>
-        <w:t>Base orb for midpoints</w:t>
-      </w:r>
-      <w:r>
-        <w:t xml:space="preserve"> is the effective orb for midpoints.</w:t>
-      </w:r>
-    </w:p>
-    <w:p>
-      <w:pPr>
-        <w:pStyle w:val="Kop3"/>
-      </w:pPr>
-      <w:bookmarkStart w:id="17" w:name="points"/>
-      <w:bookmarkEnd w:id="16"/>
-      <w:r>
-        <w:t>Points</w:t>
-      </w:r>
-    </w:p>
-    <w:p>
-      <w:pPr>
-        <w:pStyle w:val="FirstParagraph"/>
-      </w:pPr>
-      <w:r>
         <w:t xml:space="preserve">The tab </w:t>
       </w:r>
       <w:r>
@@ -1714,19 +1747,111 @@
         <w:pStyle w:val="Plattetekst"/>
       </w:pPr>
       <w:r>
+        <w:t xml:space="preserve">There is also a value </w:t>
+      </w:r>
+      <w:r>
+        <w:rPr>
+          <w:i/>
+          <w:iCs/>
+        </w:rPr>
+        <w:t>Orb%</w:t>
+      </w:r>
+      <w:r>
+        <w:t xml:space="preserve"> (Orb percentage) that you can change.</w:t>
+      </w:r>
+      <w:r>
+        <w:t xml:space="preserve"> </w:t>
+      </w:r>
+      <w:r>
+        <w:t xml:space="preserve">Click on the number for the orb and a small </w:t>
+      </w:r>
+      <w:r>
+        <w:t>pop-up</w:t>
+      </w:r>
+      <w:r>
+        <w:t xml:space="preserve"> screen appears where you can edit the value.</w:t>
+      </w:r>
+      <w:r>
+        <w:t xml:space="preserve"> </w:t>
+      </w:r>
+      <w:r>
+        <w:t>You can enter a percentage from 0 up to 100, make sure you use only whole numbers.</w:t>
+      </w:r>
+      <w:r>
+        <w:t xml:space="preserve"> </w:t>
+      </w:r>
+      <w:r>
+        <w:t>It is possible to define a percentage for a point that is not selected,</w:t>
+      </w:r>
+      <w:r>
+        <w:t xml:space="preserve"> </w:t>
+      </w:r>
+      <w:r>
+        <w:t>so it is easy to remember a percentage if you later decide to include the point.</w:t>
+      </w:r>
+      <w:r>
+        <w:t xml:space="preserve"> </w:t>
+      </w:r>
+      <w:r>
+        <w:t>If you want to use a point but not calculate aspects for that point, enter a percentage of zero.</w:t>
+      </w:r>
+      <w:r>
+        <w:t xml:space="preserve"> </w:t>
+      </w:r>
+      <w:r>
+        <w:t>Please note that you cannot deselect the classic points and also not MC or Ascendant.</w:t>
+      </w:r>
+      <w:r>
+        <w:t xml:space="preserve"> </w:t>
+      </w:r>
+      <w:r>
+        <w:t xml:space="preserve">See the paragraph </w:t>
+      </w:r>
+      <w:r>
+        <w:rPr>
+          <w:i/>
+          <w:iCs/>
+        </w:rPr>
+        <w:t>Appendix: Planets and other celestial points</w:t>
+      </w:r>
+      <w:r>
+        <w:t xml:space="preserve"> for more information.</w:t>
+      </w:r>
+    </w:p>
+    <w:p>
+      <w:pPr>
+        <w:rPr>
+          <w:rFonts w:asciiTheme="majorHAnsi" w:eastAsiaTheme="majorEastAsia" w:hAnsiTheme="majorHAnsi" w:cstheme="majorBidi"/>
+          <w:b/>
+          <w:bCs/>
+          <w:color w:val="4F81BD" w:themeColor="accent1"/>
+        </w:rPr>
+      </w:pPr>
+      <w:bookmarkStart w:id="18" w:name="aspects"/>
+      <w:bookmarkEnd w:id="17"/>
+      <w:r>
+        <w:br w:type="page"/>
+      </w:r>
+    </w:p>
+    <w:p>
+      <w:pPr>
+        <w:pStyle w:val="Kop3"/>
+      </w:pPr>
+      <w:r>
         <w:rPr>
           <w:noProof/>
         </w:rPr>
+        <w:lastRenderedPageBreak/>
         <w:drawing>
-          <wp:anchor distT="0" distB="0" distL="114300" distR="114300" simplePos="0" relativeHeight="252109312" behindDoc="0" locked="0" layoutInCell="1" allowOverlap="1" wp14:anchorId="38D1FB1A" wp14:editId="12FA1889">
+          <wp:anchor distT="0" distB="0" distL="114300" distR="114300" simplePos="0" relativeHeight="251929088" behindDoc="0" locked="0" layoutInCell="1" allowOverlap="1" wp14:anchorId="38D1FB1A" wp14:editId="6CB0A7D3">
             <wp:simplePos x="0" y="0"/>
             <wp:positionH relativeFrom="column">
-              <wp:posOffset>-2487930</wp:posOffset>
+              <wp:posOffset>3329305</wp:posOffset>
             </wp:positionH>
             <wp:positionV relativeFrom="paragraph">
-              <wp:posOffset>1543050</wp:posOffset>
+              <wp:posOffset>8255</wp:posOffset>
             </wp:positionV>
-            <wp:extent cx="2368550" cy="2978150"/>
+            <wp:extent cx="2641600" cy="3321050"/>
             <wp:effectExtent l="0" t="0" r="0" b="0"/>
             <wp:wrapSquare wrapText="bothSides"/>
             <wp:docPr id="1475419281" name="Afbeelding 4"/>
@@ -1758,7 +1883,7 @@
                   <pic:spPr bwMode="auto">
                     <a:xfrm>
                       <a:off x="0" y="0"/>
-                      <a:ext cx="2368550" cy="2978150"/>
+                      <a:ext cx="2641600" cy="3321050"/>
                     </a:xfrm>
                     <a:prstGeom prst="rect">
                       <a:avLst/>
@@ -1781,63 +1906,80 @@
         </w:drawing>
       </w:r>
       <w:r>
-        <w:t xml:space="preserve">There is also a value </w:t>
-      </w:r>
+        <w:t>Aspects</w:t>
+      </w:r>
+    </w:p>
+    <w:p>
+      <w:pPr>
+        <w:pStyle w:val="FirstParagraph"/>
+      </w:pPr>
       <w:r>
         <w:rPr>
           <w:i/>
           <w:iCs/>
         </w:rPr>
-        <w:t>Orb%</w:t>
-      </w:r>
-      <w:r>
-        <w:t xml:space="preserve"> (Orb percentage) that you can change.</w:t>
+        <w:t>Aspects</w:t>
+      </w:r>
+      <w:r>
+        <w:t xml:space="preserve"> is the </w:t>
+      </w:r>
+      <w:r>
+        <w:t>third</w:t>
+      </w:r>
+      <w:r>
+        <w:t xml:space="preserve"> tab for the configuration.</w:t>
+      </w:r>
+      <w:r>
+        <w:br/>
+        <w:t xml:space="preserve">At the top of the </w:t>
+      </w:r>
+      <w:r>
+        <w:t>screen,</w:t>
+      </w:r>
+      <w:r>
+        <w:t xml:space="preserve"> you can select the type of orb.</w:t>
       </w:r>
       <w:r>
         <w:t xml:space="preserve"> </w:t>
       </w:r>
       <w:r>
-        <w:t xml:space="preserve">Click on the number for the orb and a small </w:t>
-      </w:r>
-      <w:r>
-        <w:t>pop-up</w:t>
-      </w:r>
-      <w:r>
-        <w:t xml:space="preserve"> screen appears where you can edit the value.</w:t>
+        <w:t>In the current release, there is only one method to define orbs: Weighted orb.</w:t>
       </w:r>
       <w:r>
         <w:t xml:space="preserve"> </w:t>
       </w:r>
       <w:r>
-        <w:t>You can enter a percentage from 0 up to 100, make sure you use only whole numbers.</w:t>
+        <w:t>It uses percentages for celestial bodies and for aspects to define the actual orb.</w:t>
       </w:r>
       <w:r>
         <w:t xml:space="preserve"> </w:t>
       </w:r>
       <w:r>
-        <w:t>It is possible to define a percentage for a point that is not selected,</w:t>
+        <w:t>You can leave it that way.</w:t>
       </w:r>
       <w:r>
         <w:t xml:space="preserve"> </w:t>
       </w:r>
       <w:r>
-        <w:t>so it is easy to remember a percentage if you later decide to include the point.</w:t>
+        <w:t>Just as with celestial points, you can select and deselect the aspects you want to use.</w:t>
       </w:r>
       <w:r>
         <w:t xml:space="preserve"> </w:t>
       </w:r>
       <w:r>
-        <w:t>If you want to use a point but not calculate aspects for that point, enter a percentage of zero.</w:t>
-      </w:r>
-      <w:r>
-        <w:t xml:space="preserve"> </w:t>
-      </w:r>
-      <w:r>
-        <w:t>Please note that you cannot deselect the classic points and also not MC or Ascendant.</w:t>
-      </w:r>
-      <w:r>
-        <w:t xml:space="preserve"> </w:t>
-      </w:r>
+        <w:t>And there i</w:t>
+      </w:r>
+      <w:r>
+        <w:t>s a</w:t>
+      </w:r>
+      <w:r>
+        <w:t>lso an orb-percentage that you can edit by clicking it.</w:t>
+      </w:r>
+    </w:p>
+    <w:p>
+      <w:pPr>
+        <w:pStyle w:val="Plattetekst"/>
+      </w:pPr>
       <w:r>
         <w:t xml:space="preserve">See the paragraph </w:t>
       </w:r>
@@ -1846,7 +1988,7 @@
           <w:i/>
           <w:iCs/>
         </w:rPr>
-        <w:t>Appendix: Planets and other celestial points</w:t>
+        <w:t>Appendix: Defining orbs</w:t>
       </w:r>
       <w:r>
         <w:t xml:space="preserve"> for more information.</w:t>
@@ -1854,121 +1996,37 @@
     </w:p>
     <w:p>
       <w:pPr>
+        <w:pStyle w:val="Plattetekst"/>
+      </w:pPr>
+    </w:p>
+    <w:p>
+      <w:pPr>
+        <w:pStyle w:val="Plattetekst"/>
+      </w:pPr>
+    </w:p>
+    <w:p>
+      <w:pPr>
+        <w:pStyle w:val="Plattetekst"/>
+      </w:pPr>
+    </w:p>
+    <w:p>
+      <w:pPr>
         <w:pStyle w:val="Kop3"/>
       </w:pPr>
-      <w:bookmarkStart w:id="18" w:name="aspects"/>
-      <w:bookmarkEnd w:id="17"/>
-      <w:r>
-        <w:t>Aspects</w:t>
-      </w:r>
-    </w:p>
-    <w:p>
-      <w:pPr>
-        <w:pStyle w:val="FirstParagraph"/>
-      </w:pPr>
-      <w:r>
-        <w:rPr>
-          <w:i/>
-          <w:iCs/>
-        </w:rPr>
-        <w:t>Aspects</w:t>
-      </w:r>
-      <w:r>
-        <w:t xml:space="preserve"> is the </w:t>
-      </w:r>
-      <w:r>
-        <w:t>third</w:t>
-      </w:r>
-      <w:r>
-        <w:t xml:space="preserve"> tab for the configuration.</w:t>
-      </w:r>
-      <w:r>
-        <w:br/>
-        <w:t xml:space="preserve">At the top of the </w:t>
-      </w:r>
-      <w:r>
-        <w:t>screen,</w:t>
-      </w:r>
-      <w:r>
-        <w:t xml:space="preserve"> you can select the type of orb.</w:t>
-      </w:r>
-      <w:r>
-        <w:t xml:space="preserve"> </w:t>
-      </w:r>
-      <w:r>
-        <w:t>In the current release, there is only one method to define orbs: Weighted orb.</w:t>
-      </w:r>
-      <w:r>
-        <w:t xml:space="preserve"> </w:t>
-      </w:r>
-      <w:r>
-        <w:t>It uses percentages for celestial bodies and for aspects to define the actual orb.</w:t>
-      </w:r>
-      <w:r>
-        <w:t xml:space="preserve"> </w:t>
-      </w:r>
-      <w:r>
-        <w:t>You can leave it that way.</w:t>
-      </w:r>
-      <w:r>
-        <w:t xml:space="preserve"> </w:t>
-      </w:r>
-      <w:r>
-        <w:t>Just as with celestial points, you can select and deselect the aspects you want to use.</w:t>
-      </w:r>
-      <w:r>
-        <w:t xml:space="preserve"> </w:t>
-      </w:r>
-      <w:r>
-        <w:t>And there i</w:t>
-      </w:r>
-      <w:r>
-        <w:t>s a</w:t>
-      </w:r>
-      <w:r>
-        <w:t>lso an orb-percentage that you can edit by clicking it.</w:t>
-      </w:r>
-    </w:p>
-    <w:p>
-      <w:pPr>
-        <w:pStyle w:val="Plattetekst"/>
-      </w:pPr>
-      <w:r>
-        <w:t xml:space="preserve">See the paragraph </w:t>
-      </w:r>
-      <w:r>
-        <w:rPr>
-          <w:i/>
-          <w:iCs/>
-        </w:rPr>
-        <w:t>Appendix: Defining orbs</w:t>
-      </w:r>
-      <w:r>
-        <w:t xml:space="preserve"> for more </w:t>
-      </w:r>
-      <w:r>
-        <w:lastRenderedPageBreak/>
-        <w:t>information.</w:t>
-      </w:r>
-    </w:p>
-    <w:p>
-      <w:pPr>
-        <w:pStyle w:val="Kop3"/>
-      </w:pPr>
       <w:r>
         <w:rPr>
           <w:noProof/>
         </w:rPr>
         <w:drawing>
-          <wp:anchor distT="0" distB="0" distL="114300" distR="114300" simplePos="0" relativeHeight="252116480" behindDoc="0" locked="0" layoutInCell="1" allowOverlap="1" wp14:anchorId="7744B7C8" wp14:editId="093D628B">
+          <wp:anchor distT="0" distB="0" distL="114300" distR="114300" simplePos="0" relativeHeight="251948544" behindDoc="0" locked="0" layoutInCell="1" allowOverlap="1" wp14:anchorId="7744B7C8" wp14:editId="0D8F455D">
             <wp:simplePos x="0" y="0"/>
             <wp:positionH relativeFrom="column">
               <wp:posOffset>1905</wp:posOffset>
             </wp:positionH>
             <wp:positionV relativeFrom="paragraph">
-              <wp:posOffset>90170</wp:posOffset>
+              <wp:posOffset>37465</wp:posOffset>
             </wp:positionV>
-            <wp:extent cx="2444750" cy="3036570"/>
+            <wp:extent cx="2679700" cy="3328035"/>
             <wp:effectExtent l="0" t="0" r="0" b="0"/>
             <wp:wrapSquare wrapText="bothSides"/>
             <wp:docPr id="1588629147" name="Afbeelding 6"/>
@@ -2000,7 +2058,7 @@
                   <pic:spPr bwMode="auto">
                     <a:xfrm>
                       <a:off x="0" y="0"/>
-                      <a:ext cx="2444750" cy="3036570"/>
+                      <a:ext cx="2679700" cy="3328035"/>
                     </a:xfrm>
                     <a:prstGeom prst="rect">
                       <a:avLst/>
@@ -2023,13 +2081,7 @@
         </w:drawing>
       </w:r>
       <w:r>
-        <w:t>Aspect</w:t>
-      </w:r>
-      <w:r>
-        <w:t xml:space="preserve"> color</w:t>
-      </w:r>
-      <w:r>
-        <w:t>s</w:t>
+        <w:t>Aspect colors</w:t>
       </w:r>
     </w:p>
     <w:p>
@@ -2047,10 +2099,7 @@
         <w:t>Aspect colors</w:t>
       </w:r>
       <w:r>
-        <w:t xml:space="preserve">. Here you can define the color that you want to use for each separate aspect in the chart wheel. Enigma uses 15 </w:t>
-      </w:r>
-      <w:r>
-        <w:t>colors that are all clearly visible in a drawing. You can define colors for all aspects, even if you do not use them. If you change the configuration and include an aspect, the selected color will automatically be used.</w:t>
+        <w:t>. Here you can define the color that you want to use for each separate aspect in the chart wheel. Enigma uses 15 colors that are all clearly visible in a drawing. You can define colors for all aspects, even if you do not use them. If you change the configuration and include an aspect, the selected color will automatically be used.</w:t>
       </w:r>
     </w:p>
     <w:p>
@@ -2086,12 +2135,32 @@
       </w:r>
     </w:p>
     <w:p>
+      <w:r>
+        <w:br w:type="page"/>
+      </w:r>
+    </w:p>
+    <w:p>
+      <w:pPr>
+        <w:pStyle w:val="Plattetekst"/>
+      </w:pPr>
+    </w:p>
+    <w:p>
       <w:pPr>
         <w:pStyle w:val="Plattetekst"/>
       </w:pPr>
       <w:r>
         <w:t xml:space="preserve"> </w:t>
       </w:r>
+    </w:p>
+    <w:p>
+      <w:pPr>
+        <w:pStyle w:val="Plattetekst"/>
+      </w:pPr>
+    </w:p>
+    <w:p>
+      <w:pPr>
+        <w:pStyle w:val="Plattetekst"/>
+      </w:pPr>
     </w:p>
     <w:p>
       <w:pPr>
@@ -2105,13 +2174,13 @@
           <w:noProof/>
         </w:rPr>
         <w:drawing>
-          <wp:anchor distT="0" distB="0" distL="114300" distR="114300" simplePos="0" relativeHeight="251267584" behindDoc="0" locked="0" layoutInCell="1" allowOverlap="1" wp14:anchorId="76FBEBFB" wp14:editId="772EBE2C">
+          <wp:anchor distT="0" distB="0" distL="114300" distR="114300" simplePos="0" relativeHeight="251368960" behindDoc="0" locked="0" layoutInCell="1" allowOverlap="1" wp14:anchorId="76FBEBFB" wp14:editId="1A74EF5B">
             <wp:simplePos x="0" y="0"/>
             <wp:positionH relativeFrom="column">
-              <wp:posOffset>1905</wp:posOffset>
+              <wp:posOffset>3386455</wp:posOffset>
             </wp:positionH>
             <wp:positionV relativeFrom="paragraph">
-              <wp:posOffset>41275</wp:posOffset>
+              <wp:posOffset>22225</wp:posOffset>
             </wp:positionV>
             <wp:extent cx="2654300" cy="3911600"/>
             <wp:effectExtent l="0" t="0" r="0" b="0"/>
@@ -2272,9 +2341,8 @@
         <w:rPr>
           <w:noProof/>
         </w:rPr>
-        <w:lastRenderedPageBreak/>
         <w:drawing>
-          <wp:anchor distT="0" distB="0" distL="114300" distR="114300" simplePos="0" relativeHeight="251290112" behindDoc="0" locked="0" layoutInCell="1" allowOverlap="1" wp14:anchorId="2D48C6C5" wp14:editId="6E002830">
+          <wp:anchor distT="0" distB="0" distL="114300" distR="114300" simplePos="0" relativeHeight="251385344" behindDoc="0" locked="0" layoutInCell="1" allowOverlap="1" wp14:anchorId="2D48C6C5" wp14:editId="3F32C9CF">
             <wp:simplePos x="0" y="0"/>
             <wp:positionH relativeFrom="column">
               <wp:posOffset>20955</wp:posOffset>
@@ -2385,7 +2453,7 @@
           <w:noProof/>
         </w:rPr>
         <w:drawing>
-          <wp:anchor distT="0" distB="0" distL="114300" distR="114300" simplePos="0" relativeHeight="251314688" behindDoc="0" locked="0" layoutInCell="1" allowOverlap="1" wp14:anchorId="7E57D30D" wp14:editId="6373D375">
+          <wp:anchor distT="0" distB="0" distL="114300" distR="114300" simplePos="0" relativeHeight="251401728" behindDoc="0" locked="0" layoutInCell="1" allowOverlap="1" wp14:anchorId="7E57D30D" wp14:editId="6008730E">
             <wp:simplePos x="0" y="0"/>
             <wp:positionH relativeFrom="column">
               <wp:posOffset>1905</wp:posOffset>
@@ -2556,7 +2624,7 @@
           <w:noProof/>
         </w:rPr>
         <w:drawing>
-          <wp:anchor distT="0" distB="0" distL="114300" distR="114300" simplePos="0" relativeHeight="251337216" behindDoc="0" locked="0" layoutInCell="1" allowOverlap="1" wp14:anchorId="1F375FFC" wp14:editId="19D24061">
+          <wp:anchor distT="0" distB="0" distL="114300" distR="114300" simplePos="0" relativeHeight="251418112" behindDoc="0" locked="0" layoutInCell="1" allowOverlap="1" wp14:anchorId="1F375FFC" wp14:editId="19D24061">
             <wp:simplePos x="0" y="0"/>
             <wp:positionH relativeFrom="column">
               <wp:posOffset>1905</wp:posOffset>
@@ -2689,7 +2757,7 @@
           <w:noProof/>
         </w:rPr>
         <w:drawing>
-          <wp:anchor distT="0" distB="0" distL="114300" distR="114300" simplePos="0" relativeHeight="251359744" behindDoc="0" locked="0" layoutInCell="1" allowOverlap="1" wp14:anchorId="3F812027" wp14:editId="7BCC14D5">
+          <wp:anchor distT="0" distB="0" distL="114300" distR="114300" simplePos="0" relativeHeight="251434496" behindDoc="0" locked="0" layoutInCell="1" allowOverlap="1" wp14:anchorId="3F812027" wp14:editId="4DFC384B">
             <wp:simplePos x="0" y="0"/>
             <wp:positionH relativeFrom="column">
               <wp:posOffset>-23495</wp:posOffset>
@@ -2884,7 +2952,7 @@
         </w:rPr>
         <w:lastRenderedPageBreak/>
         <w:drawing>
-          <wp:anchor distT="0" distB="0" distL="114300" distR="114300" simplePos="0" relativeHeight="251382272" behindDoc="0" locked="0" layoutInCell="1" allowOverlap="1" wp14:anchorId="47E14CED" wp14:editId="134BEEC1">
+          <wp:anchor distT="0" distB="0" distL="114300" distR="114300" simplePos="0" relativeHeight="251450880" behindDoc="0" locked="0" layoutInCell="1" allowOverlap="1" wp14:anchorId="47E14CED" wp14:editId="134BEEC1">
             <wp:simplePos x="0" y="0"/>
             <wp:positionH relativeFrom="column">
               <wp:posOffset>1905</wp:posOffset>
@@ -3095,7 +3163,7 @@
           <w:noProof/>
         </w:rPr>
         <w:drawing>
-          <wp:anchor distT="0" distB="0" distL="114300" distR="114300" simplePos="0" relativeHeight="251404800" behindDoc="0" locked="0" layoutInCell="1" allowOverlap="1" wp14:anchorId="211E6E8B" wp14:editId="546D2FB5">
+          <wp:anchor distT="0" distB="0" distL="114300" distR="114300" simplePos="0" relativeHeight="251467264" behindDoc="0" locked="0" layoutInCell="1" allowOverlap="1" wp14:anchorId="211E6E8B" wp14:editId="441E003F">
             <wp:simplePos x="0" y="0"/>
             <wp:positionH relativeFrom="column">
               <wp:posOffset>1905</wp:posOffset>
@@ -3558,7 +3626,7 @@
           <w:noProof/>
         </w:rPr>
         <w:drawing>
-          <wp:anchor distT="71755" distB="71755" distL="114300" distR="114300" simplePos="0" relativeHeight="252027392" behindDoc="0" locked="0" layoutInCell="1" allowOverlap="1" wp14:anchorId="721E47FF" wp14:editId="5D1A80F9">
+          <wp:anchor distT="71755" distB="71755" distL="114300" distR="114300" simplePos="0" relativeHeight="251876864" behindDoc="0" locked="0" layoutInCell="1" allowOverlap="1" wp14:anchorId="721E47FF" wp14:editId="5D1A80F9">
             <wp:simplePos x="0" y="0"/>
             <wp:positionH relativeFrom="column">
               <wp:posOffset>3810</wp:posOffset>
@@ -3885,7 +3953,7 @@
           <w:noProof/>
         </w:rPr>
         <w:drawing>
-          <wp:anchor distT="0" distB="0" distL="114300" distR="114300" simplePos="0" relativeHeight="252049920" behindDoc="0" locked="0" layoutInCell="1" allowOverlap="1" wp14:anchorId="63B144C7" wp14:editId="242FD227">
+          <wp:anchor distT="0" distB="0" distL="114300" distR="114300" simplePos="0" relativeHeight="251893248" behindDoc="0" locked="0" layoutInCell="1" allowOverlap="1" wp14:anchorId="63B144C7" wp14:editId="242FD227">
             <wp:simplePos x="0" y="0"/>
             <wp:positionH relativeFrom="column">
               <wp:posOffset>1905</wp:posOffset>
@@ -4108,7 +4176,7 @@
           <w:noProof/>
         </w:rPr>
         <w:drawing>
-          <wp:anchor distT="0" distB="0" distL="114300" distR="114300" simplePos="0" relativeHeight="251979264" behindDoc="0" locked="0" layoutInCell="1" allowOverlap="1" wp14:anchorId="338EDF55" wp14:editId="6B2781DB">
+          <wp:anchor distT="0" distB="0" distL="114300" distR="114300" simplePos="0" relativeHeight="251844096" behindDoc="0" locked="0" layoutInCell="1" allowOverlap="1" wp14:anchorId="338EDF55" wp14:editId="6B2781DB">
             <wp:simplePos x="0" y="0"/>
             <wp:positionH relativeFrom="column">
               <wp:posOffset>-17145</wp:posOffset>
@@ -4601,7 +4669,7 @@
           <w:noProof/>
         </w:rPr>
         <w:drawing>
-          <wp:anchor distT="0" distB="0" distL="114300" distR="114300" simplePos="0" relativeHeight="251427328" behindDoc="0" locked="0" layoutInCell="1" allowOverlap="1" wp14:anchorId="2C5C6ECC" wp14:editId="1A51EFE7">
+          <wp:anchor distT="0" distB="0" distL="114300" distR="114300" simplePos="0" relativeHeight="251483648" behindDoc="0" locked="0" layoutInCell="1" allowOverlap="1" wp14:anchorId="2C5C6ECC" wp14:editId="438799A4">
             <wp:simplePos x="0" y="0"/>
             <wp:positionH relativeFrom="column">
               <wp:posOffset>1905</wp:posOffset>
@@ -4772,7 +4840,7 @@
           <w:noProof/>
         </w:rPr>
         <w:drawing>
-          <wp:anchor distT="0" distB="0" distL="114300" distR="114300" simplePos="0" relativeHeight="251449856" behindDoc="0" locked="0" layoutInCell="1" allowOverlap="1" wp14:anchorId="0BDE8447" wp14:editId="67F0C211">
+          <wp:anchor distT="0" distB="0" distL="114300" distR="114300" simplePos="0" relativeHeight="251500032" behindDoc="0" locked="0" layoutInCell="1" allowOverlap="1" wp14:anchorId="0BDE8447" wp14:editId="3C55D2DF">
             <wp:simplePos x="0" y="0"/>
             <wp:positionH relativeFrom="column">
               <wp:posOffset>1905</wp:posOffset>
@@ -5026,7 +5094,7 @@
           <w:noProof/>
         </w:rPr>
         <w:drawing>
-          <wp:anchor distT="0" distB="0" distL="114300" distR="114300" simplePos="0" relativeHeight="251494912" behindDoc="0" locked="0" layoutInCell="1" allowOverlap="1" wp14:anchorId="7E82E949" wp14:editId="7AD8F4BA">
+          <wp:anchor distT="0" distB="0" distL="114300" distR="114300" simplePos="0" relativeHeight="251532800" behindDoc="0" locked="0" layoutInCell="1" allowOverlap="1" wp14:anchorId="7E82E949" wp14:editId="7AD8F4BA">
             <wp:simplePos x="0" y="0"/>
             <wp:positionH relativeFrom="column">
               <wp:posOffset>1905</wp:posOffset>
@@ -5260,7 +5328,7 @@
           <w:noProof/>
         </w:rPr>
         <w:drawing>
-          <wp:anchor distT="0" distB="0" distL="114300" distR="114300" simplePos="0" relativeHeight="251517440" behindDoc="0" locked="0" layoutInCell="1" allowOverlap="1" wp14:anchorId="53E69954" wp14:editId="4C90C7BF">
+          <wp:anchor distT="0" distB="0" distL="114300" distR="114300" simplePos="0" relativeHeight="251549184" behindDoc="0" locked="0" layoutInCell="1" allowOverlap="1" wp14:anchorId="53E69954" wp14:editId="4C90C7BF">
             <wp:simplePos x="0" y="0"/>
             <wp:positionH relativeFrom="column">
               <wp:posOffset>1905</wp:posOffset>
@@ -5396,7 +5464,7 @@
           <w:noProof/>
         </w:rPr>
         <w:drawing>
-          <wp:anchor distT="0" distB="0" distL="114300" distR="114300" simplePos="0" relativeHeight="251539968" behindDoc="0" locked="0" layoutInCell="1" allowOverlap="1" wp14:anchorId="0406172D" wp14:editId="56286D2A">
+          <wp:anchor distT="0" distB="0" distL="114300" distR="114300" simplePos="0" relativeHeight="251565568" behindDoc="0" locked="0" layoutInCell="1" allowOverlap="1" wp14:anchorId="0406172D" wp14:editId="6F2367E6">
             <wp:simplePos x="0" y="0"/>
             <wp:positionH relativeFrom="column">
               <wp:posOffset>27305</wp:posOffset>
@@ -5525,7 +5593,7 @@
         </w:rPr>
         <w:lastRenderedPageBreak/>
         <w:drawing>
-          <wp:anchor distT="0" distB="0" distL="114300" distR="114300" simplePos="0" relativeHeight="251562496" behindDoc="0" locked="0" layoutInCell="1" allowOverlap="1" wp14:anchorId="26973760" wp14:editId="30388F1D">
+          <wp:anchor distT="0" distB="0" distL="114300" distR="114300" simplePos="0" relativeHeight="251581952" behindDoc="0" locked="0" layoutInCell="1" allowOverlap="1" wp14:anchorId="26973760" wp14:editId="30388F1D">
             <wp:simplePos x="0" y="0"/>
             <wp:positionH relativeFrom="column">
               <wp:posOffset>1905</wp:posOffset>
@@ -5695,7 +5763,7 @@
           <w:noProof/>
         </w:rPr>
         <w:drawing>
-          <wp:anchor distT="0" distB="0" distL="114300" distR="114300" simplePos="0" relativeHeight="251585024" behindDoc="0" locked="0" layoutInCell="1" allowOverlap="1" wp14:anchorId="75E8D491" wp14:editId="05101CAB">
+          <wp:anchor distT="0" distB="0" distL="114300" distR="114300" simplePos="0" relativeHeight="251598336" behindDoc="0" locked="0" layoutInCell="1" allowOverlap="1" wp14:anchorId="75E8D491" wp14:editId="5869D529">
             <wp:simplePos x="0" y="0"/>
             <wp:positionH relativeFrom="column">
               <wp:posOffset>1905</wp:posOffset>
@@ -5848,7 +5916,7 @@
         </w:rPr>
         <w:lastRenderedPageBreak/>
         <w:drawing>
-          <wp:anchor distT="0" distB="0" distL="114300" distR="114300" simplePos="0" relativeHeight="251607552" behindDoc="0" locked="0" layoutInCell="1" allowOverlap="1" wp14:anchorId="415BDF43" wp14:editId="75A63A1B">
+          <wp:anchor distT="0" distB="0" distL="114300" distR="114300" simplePos="0" relativeHeight="251614720" behindDoc="0" locked="0" layoutInCell="1" allowOverlap="1" wp14:anchorId="415BDF43" wp14:editId="65AA7C27">
             <wp:simplePos x="0" y="0"/>
             <wp:positionH relativeFrom="column">
               <wp:posOffset>1905</wp:posOffset>
@@ -6019,7 +6087,7 @@
           <w:noProof/>
         </w:rPr>
         <w:drawing>
-          <wp:anchor distT="0" distB="0" distL="114300" distR="114300" simplePos="0" relativeHeight="251630080" behindDoc="0" locked="0" layoutInCell="1" allowOverlap="1" wp14:anchorId="5F96FD88" wp14:editId="187257FD">
+          <wp:anchor distT="0" distB="0" distL="114300" distR="114300" simplePos="0" relativeHeight="251631104" behindDoc="0" locked="0" layoutInCell="1" allowOverlap="1" wp14:anchorId="5F96FD88" wp14:editId="00C6CCC6">
             <wp:simplePos x="0" y="0"/>
             <wp:positionH relativeFrom="column">
               <wp:posOffset>1270</wp:posOffset>
@@ -6129,7 +6197,7 @@
         </w:rPr>
         <w:lastRenderedPageBreak/>
         <w:drawing>
-          <wp:anchor distT="0" distB="0" distL="114300" distR="114300" simplePos="0" relativeHeight="251652608" behindDoc="0" locked="0" layoutInCell="1" allowOverlap="1" wp14:anchorId="326226F8" wp14:editId="1F2CE5A3">
+          <wp:anchor distT="0" distB="0" distL="114300" distR="114300" simplePos="0" relativeHeight="251647488" behindDoc="0" locked="0" layoutInCell="1" allowOverlap="1" wp14:anchorId="326226F8" wp14:editId="6759F2DC">
             <wp:simplePos x="0" y="0"/>
             <wp:positionH relativeFrom="column">
               <wp:posOffset>14605</wp:posOffset>
@@ -6245,7 +6313,7 @@
           <w:noProof/>
         </w:rPr>
         <w:drawing>
-          <wp:anchor distT="0" distB="0" distL="114300" distR="114300" simplePos="0" relativeHeight="251472384" behindDoc="0" locked="0" layoutInCell="1" allowOverlap="1" wp14:anchorId="44CC7373" wp14:editId="4DE32C72">
+          <wp:anchor distT="0" distB="0" distL="114300" distR="114300" simplePos="0" relativeHeight="251516416" behindDoc="0" locked="0" layoutInCell="1" allowOverlap="1" wp14:anchorId="44CC7373" wp14:editId="57D37C71">
             <wp:simplePos x="0" y="0"/>
             <wp:positionH relativeFrom="column">
               <wp:posOffset>1905</wp:posOffset>
@@ -6405,7 +6473,7 @@
           <w:noProof/>
         </w:rPr>
         <w:drawing>
-          <wp:anchor distT="0" distB="0" distL="114300" distR="114300" simplePos="0" relativeHeight="251675136" behindDoc="0" locked="0" layoutInCell="1" allowOverlap="1" wp14:anchorId="2DC2F4E7" wp14:editId="3339DD15">
+          <wp:anchor distT="0" distB="0" distL="114300" distR="114300" simplePos="0" relativeHeight="251663872" behindDoc="0" locked="0" layoutInCell="1" allowOverlap="1" wp14:anchorId="2DC2F4E7" wp14:editId="66369A8A">
             <wp:simplePos x="0" y="0"/>
             <wp:positionH relativeFrom="column">
               <wp:posOffset>1905</wp:posOffset>
@@ -6521,7 +6589,7 @@
           <w:noProof/>
         </w:rPr>
         <w:drawing>
-          <wp:anchor distT="0" distB="0" distL="114300" distR="114300" simplePos="0" relativeHeight="251700736" behindDoc="0" locked="0" layoutInCell="1" allowOverlap="1" wp14:anchorId="6A6DEB04" wp14:editId="16F121AF">
+          <wp:anchor distT="0" distB="0" distL="114300" distR="114300" simplePos="0" relativeHeight="251680256" behindDoc="0" locked="0" layoutInCell="1" allowOverlap="1" wp14:anchorId="6A6DEB04" wp14:editId="16F121AF">
             <wp:simplePos x="0" y="0"/>
             <wp:positionH relativeFrom="column">
               <wp:posOffset>1905</wp:posOffset>
@@ -6710,7 +6778,7 @@
           <w:noProof/>
         </w:rPr>
         <w:drawing>
-          <wp:anchor distT="0" distB="0" distL="114300" distR="114300" simplePos="0" relativeHeight="252120576" behindDoc="0" locked="0" layoutInCell="1" allowOverlap="1" wp14:anchorId="394F8D2A" wp14:editId="7C16EF8E">
+          <wp:anchor distT="0" distB="0" distL="114300" distR="114300" simplePos="0" relativeHeight="251964928" behindDoc="0" locked="0" layoutInCell="1" allowOverlap="1" wp14:anchorId="394F8D2A" wp14:editId="7C16EF8E">
             <wp:simplePos x="0" y="0"/>
             <wp:positionH relativeFrom="column">
               <wp:posOffset>1905</wp:posOffset>
@@ -6982,7 +7050,7 @@
           <w:noProof/>
         </w:rPr>
         <w:drawing>
-          <wp:anchor distT="0" distB="0" distL="114300" distR="114300" simplePos="0" relativeHeight="252004864" behindDoc="0" locked="0" layoutInCell="1" allowOverlap="1" wp14:anchorId="01D5381A" wp14:editId="19A55AC9">
+          <wp:anchor distT="0" distB="0" distL="114300" distR="114300" simplePos="0" relativeHeight="251860480" behindDoc="0" locked="0" layoutInCell="1" allowOverlap="1" wp14:anchorId="01D5381A" wp14:editId="19A55AC9">
             <wp:simplePos x="0" y="0"/>
             <wp:positionH relativeFrom="column">
               <wp:posOffset>8255</wp:posOffset>
@@ -7138,7 +7206,7 @@
           <w:noProof/>
         </w:rPr>
         <w:drawing>
-          <wp:anchor distT="0" distB="0" distL="114300" distR="114300" simplePos="0" relativeHeight="251751936" behindDoc="0" locked="0" layoutInCell="1" allowOverlap="1" wp14:anchorId="0B17ED70" wp14:editId="58D1F7FD">
+          <wp:anchor distT="0" distB="0" distL="114300" distR="114300" simplePos="0" relativeHeight="251696640" behindDoc="0" locked="0" layoutInCell="1" allowOverlap="1" wp14:anchorId="0B17ED70" wp14:editId="58D1F7FD">
             <wp:simplePos x="0" y="0"/>
             <wp:positionH relativeFrom="column">
               <wp:posOffset>1905</wp:posOffset>
@@ -7251,7 +7319,7 @@
           <w:noProof/>
         </w:rPr>
         <w:drawing>
-          <wp:anchor distT="0" distB="0" distL="114300" distR="114300" simplePos="0" relativeHeight="251777536" behindDoc="0" locked="0" layoutInCell="1" allowOverlap="1" wp14:anchorId="5247EBDE" wp14:editId="59F91A98">
+          <wp:anchor distT="0" distB="0" distL="114300" distR="114300" simplePos="0" relativeHeight="251713024" behindDoc="0" locked="0" layoutInCell="1" allowOverlap="1" wp14:anchorId="5247EBDE" wp14:editId="59F91A98">
             <wp:simplePos x="0" y="0"/>
             <wp:positionH relativeFrom="column">
               <wp:posOffset>59055</wp:posOffset>
@@ -7376,7 +7444,7 @@
           <w:noProof/>
         </w:rPr>
         <w:drawing>
-          <wp:anchor distT="0" distB="0" distL="114300" distR="114300" simplePos="0" relativeHeight="251803136" behindDoc="0" locked="0" layoutInCell="1" allowOverlap="1" wp14:anchorId="3FCBD1BC" wp14:editId="6AC61CD3">
+          <wp:anchor distT="0" distB="0" distL="114300" distR="114300" simplePos="0" relativeHeight="251729408" behindDoc="0" locked="0" layoutInCell="1" allowOverlap="1" wp14:anchorId="3FCBD1BC" wp14:editId="6AC61CD3">
             <wp:simplePos x="0" y="0"/>
             <wp:positionH relativeFrom="column">
               <wp:posOffset>1905</wp:posOffset>
@@ -7581,7 +7649,7 @@
           <w:noProof/>
         </w:rPr>
         <w:drawing>
-          <wp:anchor distT="0" distB="0" distL="114300" distR="114300" simplePos="0" relativeHeight="251828736" behindDoc="0" locked="0" layoutInCell="1" allowOverlap="1" wp14:anchorId="0DFAE55B" wp14:editId="3D4EF8A3">
+          <wp:anchor distT="0" distB="0" distL="114300" distR="114300" simplePos="0" relativeHeight="251745792" behindDoc="0" locked="0" layoutInCell="1" allowOverlap="1" wp14:anchorId="0DFAE55B" wp14:editId="3D4EF8A3">
             <wp:simplePos x="0" y="0"/>
             <wp:positionH relativeFrom="column">
               <wp:posOffset>8255</wp:posOffset>
@@ -7688,7 +7756,7 @@
           <w:noProof/>
         </w:rPr>
         <w:drawing>
-          <wp:anchor distT="0" distB="0" distL="114300" distR="114300" simplePos="0" relativeHeight="251854336" behindDoc="0" locked="0" layoutInCell="1" allowOverlap="1" wp14:anchorId="6FE97D62" wp14:editId="0BF438F6">
+          <wp:anchor distT="0" distB="0" distL="114300" distR="114300" simplePos="0" relativeHeight="251762176" behindDoc="0" locked="0" layoutInCell="1" allowOverlap="1" wp14:anchorId="6FE97D62" wp14:editId="61E696DE">
             <wp:simplePos x="0" y="0"/>
             <wp:positionH relativeFrom="column">
               <wp:posOffset>1905</wp:posOffset>
@@ -7785,7 +7853,7 @@
         </w:rPr>
         <w:lastRenderedPageBreak/>
         <w:drawing>
-          <wp:anchor distT="0" distB="0" distL="114300" distR="114300" simplePos="0" relativeHeight="251879936" behindDoc="0" locked="0" layoutInCell="1" allowOverlap="1" wp14:anchorId="10358697" wp14:editId="060BC0E8">
+          <wp:anchor distT="0" distB="0" distL="114300" distR="114300" simplePos="0" relativeHeight="251778560" behindDoc="0" locked="0" layoutInCell="1" allowOverlap="1" wp14:anchorId="10358697" wp14:editId="1551102F">
             <wp:simplePos x="0" y="0"/>
             <wp:positionH relativeFrom="column">
               <wp:posOffset>1905</wp:posOffset>
@@ -7897,7 +7965,7 @@
           <w:noProof/>
         </w:rPr>
         <w:drawing>
-          <wp:anchor distT="0" distB="0" distL="114300" distR="114300" simplePos="0" relativeHeight="251905536" behindDoc="0" locked="0" layoutInCell="1" allowOverlap="1" wp14:anchorId="6DE54257" wp14:editId="63F69700">
+          <wp:anchor distT="0" distB="0" distL="114300" distR="114300" simplePos="0" relativeHeight="251794944" behindDoc="0" locked="0" layoutInCell="1" allowOverlap="1" wp14:anchorId="6DE54257" wp14:editId="15B329A3">
             <wp:simplePos x="0" y="0"/>
             <wp:positionH relativeFrom="column">
               <wp:posOffset>-2163445</wp:posOffset>
@@ -8010,7 +8078,7 @@
           <w:noProof/>
         </w:rPr>
         <w:drawing>
-          <wp:anchor distT="0" distB="0" distL="114300" distR="114300" simplePos="0" relativeHeight="251931136" behindDoc="0" locked="0" layoutInCell="1" allowOverlap="1" wp14:anchorId="18C078D0" wp14:editId="7767731A">
+          <wp:anchor distT="0" distB="0" distL="114300" distR="114300" simplePos="0" relativeHeight="251811328" behindDoc="0" locked="0" layoutInCell="1" allowOverlap="1" wp14:anchorId="18C078D0" wp14:editId="7767731A">
             <wp:simplePos x="0" y="0"/>
             <wp:positionH relativeFrom="column">
               <wp:posOffset>1905</wp:posOffset>
@@ -8154,7 +8222,7 @@
           <w:noProof/>
         </w:rPr>
         <w:drawing>
-          <wp:anchor distT="0" distB="0" distL="114300" distR="114300" simplePos="0" relativeHeight="251956736" behindDoc="0" locked="0" layoutInCell="1" allowOverlap="1" wp14:anchorId="0DEB1F81" wp14:editId="4226BAA2">
+          <wp:anchor distT="0" distB="0" distL="114300" distR="114300" simplePos="0" relativeHeight="251827712" behindDoc="0" locked="0" layoutInCell="1" allowOverlap="1" wp14:anchorId="0DEB1F81" wp14:editId="4226BAA2">
             <wp:simplePos x="0" y="0"/>
             <wp:positionH relativeFrom="column">
               <wp:posOffset>-3350895</wp:posOffset>

</xml_diff>

<commit_message>
Added declination in midpoints. Started with longitude equivalents. Still need to solve conversion for hemisphere and minor discrepencies because of obliquity.
</commit_message>
<xml_diff>
--- a/Enigma/Typora/user-manual/UserManual.docx
+++ b/Enigma/Typora/user-manual/UserManual.docx
@@ -588,20 +588,76 @@
       <w:pPr>
         <w:pStyle w:val="Plattetekst"/>
       </w:pPr>
+    </w:p>
+    <w:p>
+      <w:pPr>
+        <w:pStyle w:val="Plattetekst"/>
+      </w:pPr>
+      <w:r>
+        <w:t xml:space="preserve">You will see a window with </w:t>
+      </w:r>
+      <w:r>
+        <w:t>three</w:t>
+      </w:r>
+      <w:r>
+        <w:t xml:space="preserve"> images, one labeled </w:t>
+      </w:r>
+      <w:r>
+        <w:rPr>
+          <w:i/>
+          <w:iCs/>
+        </w:rPr>
+        <w:t>charts</w:t>
+      </w:r>
+      <w:r>
+        <w:rPr>
+          <w:i/>
+          <w:iCs/>
+        </w:rPr>
+        <w:t>,</w:t>
+      </w:r>
+      <w:r>
+        <w:t xml:space="preserve"> one labeled </w:t>
+      </w:r>
+      <w:r>
+        <w:rPr>
+          <w:i/>
+          <w:iCs/>
+        </w:rPr>
+        <w:t>Research</w:t>
+      </w:r>
+      <w:r>
+        <w:t xml:space="preserve">, and a third image labeled </w:t>
+      </w:r>
+      <w:r>
+        <w:rPr>
+          <w:i/>
+          <w:iCs/>
+        </w:rPr>
+        <w:t>Cycles</w:t>
+      </w:r>
+      <w:r>
+        <w:t>.</w:t>
+      </w:r>
+    </w:p>
+    <w:p>
+      <w:pPr>
+        <w:pStyle w:val="Plattetekst"/>
+      </w:pPr>
       <w:r>
         <w:rPr>
           <w:noProof/>
         </w:rPr>
         <w:drawing>
-          <wp:anchor distT="0" distB="0" distL="114300" distR="114300" simplePos="0" relativeHeight="251658752" behindDoc="0" locked="0" layoutInCell="1" allowOverlap="1" wp14:anchorId="0D55D3C3" wp14:editId="4E7BD3FD">
+          <wp:anchor distT="0" distB="0" distL="114300" distR="114300" simplePos="0" relativeHeight="251658752" behindDoc="0" locked="0" layoutInCell="1" allowOverlap="1" wp14:anchorId="0D55D3C3" wp14:editId="630E6D7D">
             <wp:simplePos x="0" y="0"/>
             <wp:positionH relativeFrom="column">
-              <wp:posOffset>-650875</wp:posOffset>
+              <wp:posOffset>1905</wp:posOffset>
             </wp:positionH>
             <wp:positionV relativeFrom="paragraph">
-              <wp:posOffset>295910</wp:posOffset>
+              <wp:posOffset>471170</wp:posOffset>
             </wp:positionV>
-            <wp:extent cx="3009900" cy="3938905"/>
+            <wp:extent cx="4076700" cy="3265170"/>
             <wp:effectExtent l="0" t="0" r="0" b="0"/>
             <wp:wrapSquare wrapText="bothSides"/>
             <wp:docPr id="115812886" name="Afbeelding 1"/>
@@ -612,7 +668,7 @@
               <a:graphicData uri="http://schemas.openxmlformats.org/drawingml/2006/picture">
                 <pic:pic xmlns:pic="http://schemas.openxmlformats.org/drawingml/2006/picture">
                   <pic:nvPicPr>
-                    <pic:cNvPr id="0" name="Picture 1"/>
+                    <pic:cNvPr id="115812886" name="Afbeelding 1"/>
                     <pic:cNvPicPr>
                       <a:picLocks noChangeAspect="1" noChangeArrowheads="1"/>
                     </pic:cNvPicPr>
@@ -625,7 +681,6 @@
                         </a:ext>
                       </a:extLst>
                     </a:blip>
-                    <a:srcRect/>
                     <a:stretch>
                       <a:fillRect/>
                     </a:stretch>
@@ -633,7 +688,7 @@
                   <pic:spPr bwMode="auto">
                     <a:xfrm>
                       <a:off x="0" y="0"/>
-                      <a:ext cx="3009900" cy="3938905"/>
+                      <a:ext cx="4076700" cy="3265170"/>
                     </a:xfrm>
                     <a:prstGeom prst="rect">
                       <a:avLst/>
@@ -655,39 +710,6 @@
           </wp:anchor>
         </w:drawing>
       </w:r>
-    </w:p>
-    <w:p>
-      <w:pPr>
-        <w:pStyle w:val="Plattetekst"/>
-      </w:pPr>
-      <w:r>
-        <w:t xml:space="preserve">You will see a window with two images, one labeled </w:t>
-      </w:r>
-      <w:r>
-        <w:rPr>
-          <w:i/>
-          <w:iCs/>
-        </w:rPr>
-        <w:t>charts</w:t>
-      </w:r>
-      <w:r>
-        <w:t xml:space="preserve"> and one labeled </w:t>
-      </w:r>
-      <w:r>
-        <w:rPr>
-          <w:i/>
-          <w:iCs/>
-        </w:rPr>
-        <w:t>Research</w:t>
-      </w:r>
-      <w:r>
-        <w:t>.</w:t>
-      </w:r>
-    </w:p>
-    <w:p>
-      <w:pPr>
-        <w:pStyle w:val="Plattetekst"/>
-      </w:pPr>
       <w:r>
         <w:t>Click an image to go to the corresponding module.</w:t>
       </w:r>
@@ -874,6 +896,7 @@
         <w:pStyle w:val="Plattetekst"/>
       </w:pPr>
       <w:r>
+        <w:lastRenderedPageBreak/>
         <w:t xml:space="preserve">Select the menu option </w:t>
       </w:r>
       <w:r>
@@ -904,7 +927,6 @@
           <w:b/>
           <w:bCs/>
         </w:rPr>
-        <w:lastRenderedPageBreak/>
         <w:t>Data files</w:t>
       </w:r>
       <w:r>
@@ -1026,7 +1048,7 @@
           <w:noProof/>
         </w:rPr>
         <w:drawing>
-          <wp:anchor distT="0" distB="0" distL="114300" distR="114300" simplePos="0" relativeHeight="251981312" behindDoc="0" locked="0" layoutInCell="1" allowOverlap="1" wp14:anchorId="5DEBDF78" wp14:editId="130F31C8">
+          <wp:anchor distT="0" distB="0" distL="114300" distR="114300" simplePos="0" relativeHeight="251981312" behindDoc="0" locked="0" layoutInCell="1" allowOverlap="1" wp14:anchorId="5DEBDF78" wp14:editId="51F85564">
             <wp:simplePos x="0" y="0"/>
             <wp:positionH relativeFrom="column">
               <wp:posOffset>33655</wp:posOffset>
@@ -1358,6 +1380,7 @@
           <w:b/>
           <w:bCs/>
         </w:rPr>
+        <w:lastRenderedPageBreak/>
         <w:t>Ayanamsha</w:t>
       </w:r>
       <w:proofErr w:type="spellEnd"/>
@@ -1436,7 +1459,6 @@
           <w:b/>
           <w:bCs/>
         </w:rPr>
-        <w:lastRenderedPageBreak/>
         <w:t>Observer position</w:t>
       </w:r>
       <w:r>
@@ -2174,7 +2196,7 @@
           <w:noProof/>
         </w:rPr>
         <w:drawing>
-          <wp:anchor distT="0" distB="0" distL="114300" distR="114300" simplePos="0" relativeHeight="251368960" behindDoc="0" locked="0" layoutInCell="1" allowOverlap="1" wp14:anchorId="76FBEBFB" wp14:editId="1A74EF5B">
+          <wp:anchor distT="0" distB="0" distL="114300" distR="114300" simplePos="0" relativeHeight="251368960" behindDoc="0" locked="0" layoutInCell="1" allowOverlap="1" wp14:anchorId="76FBEBFB" wp14:editId="3BEB6E6E">
             <wp:simplePos x="0" y="0"/>
             <wp:positionH relativeFrom="column">
               <wp:posOffset>3386455</wp:posOffset>
@@ -2342,7 +2364,7 @@
           <w:noProof/>
         </w:rPr>
         <w:drawing>
-          <wp:anchor distT="0" distB="0" distL="114300" distR="114300" simplePos="0" relativeHeight="251385344" behindDoc="0" locked="0" layoutInCell="1" allowOverlap="1" wp14:anchorId="2D48C6C5" wp14:editId="3F32C9CF">
+          <wp:anchor distT="0" distB="0" distL="114300" distR="114300" simplePos="0" relativeHeight="251385344" behindDoc="0" locked="0" layoutInCell="1" allowOverlap="1" wp14:anchorId="2D48C6C5" wp14:editId="36D59CC1">
             <wp:simplePos x="0" y="0"/>
             <wp:positionH relativeFrom="column">
               <wp:posOffset>20955</wp:posOffset>
@@ -2453,7 +2475,7 @@
           <w:noProof/>
         </w:rPr>
         <w:drawing>
-          <wp:anchor distT="0" distB="0" distL="114300" distR="114300" simplePos="0" relativeHeight="251401728" behindDoc="0" locked="0" layoutInCell="1" allowOverlap="1" wp14:anchorId="7E57D30D" wp14:editId="6008730E">
+          <wp:anchor distT="0" distB="0" distL="114300" distR="114300" simplePos="0" relativeHeight="251401728" behindDoc="0" locked="0" layoutInCell="1" allowOverlap="1" wp14:anchorId="7E57D30D" wp14:editId="1938E5D3">
             <wp:simplePos x="0" y="0"/>
             <wp:positionH relativeFrom="column">
               <wp:posOffset>1905</wp:posOffset>
@@ -2757,7 +2779,7 @@
           <w:noProof/>
         </w:rPr>
         <w:drawing>
-          <wp:anchor distT="0" distB="0" distL="114300" distR="114300" simplePos="0" relativeHeight="251434496" behindDoc="0" locked="0" layoutInCell="1" allowOverlap="1" wp14:anchorId="3F812027" wp14:editId="4DFC384B">
+          <wp:anchor distT="0" distB="0" distL="114300" distR="114300" simplePos="0" relativeHeight="251434496" behindDoc="0" locked="0" layoutInCell="1" allowOverlap="1" wp14:anchorId="3F812027" wp14:editId="7ED3AA4A">
             <wp:simplePos x="0" y="0"/>
             <wp:positionH relativeFrom="column">
               <wp:posOffset>-23495</wp:posOffset>
@@ -3163,7 +3185,7 @@
           <w:noProof/>
         </w:rPr>
         <w:drawing>
-          <wp:anchor distT="0" distB="0" distL="114300" distR="114300" simplePos="0" relativeHeight="251467264" behindDoc="0" locked="0" layoutInCell="1" allowOverlap="1" wp14:anchorId="211E6E8B" wp14:editId="441E003F">
+          <wp:anchor distT="0" distB="0" distL="114300" distR="114300" simplePos="0" relativeHeight="251467264" behindDoc="0" locked="0" layoutInCell="1" allowOverlap="1" wp14:anchorId="211E6E8B" wp14:editId="43E33777">
             <wp:simplePos x="0" y="0"/>
             <wp:positionH relativeFrom="column">
               <wp:posOffset>1905</wp:posOffset>
@@ -4669,7 +4691,7 @@
           <w:noProof/>
         </w:rPr>
         <w:drawing>
-          <wp:anchor distT="0" distB="0" distL="114300" distR="114300" simplePos="0" relativeHeight="251483648" behindDoc="0" locked="0" layoutInCell="1" allowOverlap="1" wp14:anchorId="2C5C6ECC" wp14:editId="438799A4">
+          <wp:anchor distT="0" distB="0" distL="114300" distR="114300" simplePos="0" relativeHeight="251483648" behindDoc="0" locked="0" layoutInCell="1" allowOverlap="1" wp14:anchorId="2C5C6ECC" wp14:editId="2FF422AE">
             <wp:simplePos x="0" y="0"/>
             <wp:positionH relativeFrom="column">
               <wp:posOffset>1905</wp:posOffset>
@@ -4840,7 +4862,7 @@
           <w:noProof/>
         </w:rPr>
         <w:drawing>
-          <wp:anchor distT="0" distB="0" distL="114300" distR="114300" simplePos="0" relativeHeight="251500032" behindDoc="0" locked="0" layoutInCell="1" allowOverlap="1" wp14:anchorId="0BDE8447" wp14:editId="3C55D2DF">
+          <wp:anchor distT="0" distB="0" distL="114300" distR="114300" simplePos="0" relativeHeight="251500032" behindDoc="0" locked="0" layoutInCell="1" allowOverlap="1" wp14:anchorId="0BDE8447" wp14:editId="4BF92458">
             <wp:simplePos x="0" y="0"/>
             <wp:positionH relativeFrom="column">
               <wp:posOffset>1905</wp:posOffset>
@@ -5265,6 +5287,324 @@
       <w:bookmarkEnd w:id="28"/>
     </w:p>
     <w:p>
+      <w:r>
+        <w:br w:type="page"/>
+      </w:r>
+    </w:p>
+    <w:p>
+      <w:pPr>
+        <w:pStyle w:val="Kop2"/>
+      </w:pPr>
+      <w:r>
+        <w:rPr>
+          <w:noProof/>
+        </w:rPr>
+        <w:lastRenderedPageBreak/>
+        <w:drawing>
+          <wp:anchor distT="0" distB="0" distL="114300" distR="114300" simplePos="0" relativeHeight="251657728" behindDoc="0" locked="0" layoutInCell="1" allowOverlap="1" wp14:anchorId="479037DA" wp14:editId="26736A12">
+            <wp:simplePos x="0" y="0"/>
+            <wp:positionH relativeFrom="column">
+              <wp:posOffset>-36195</wp:posOffset>
+            </wp:positionH>
+            <wp:positionV relativeFrom="paragraph">
+              <wp:posOffset>8255</wp:posOffset>
+            </wp:positionV>
+            <wp:extent cx="2777050" cy="3302000"/>
+            <wp:effectExtent l="0" t="0" r="0" b="0"/>
+            <wp:wrapSquare wrapText="bothSides"/>
+            <wp:docPr id="617412390" name="Afbeelding 1"/>
+            <wp:cNvGraphicFramePr>
+              <a:graphicFrameLocks xmlns:a="http://schemas.openxmlformats.org/drawingml/2006/main" noChangeAspect="1"/>
+            </wp:cNvGraphicFramePr>
+            <a:graphic xmlns:a="http://schemas.openxmlformats.org/drawingml/2006/main">
+              <a:graphicData uri="http://schemas.openxmlformats.org/drawingml/2006/picture">
+                <pic:pic xmlns:pic="http://schemas.openxmlformats.org/drawingml/2006/picture">
+                  <pic:nvPicPr>
+                    <pic:cNvPr id="0" name="Picture 1"/>
+                    <pic:cNvPicPr>
+                      <a:picLocks noChangeAspect="1" noChangeArrowheads="1"/>
+                    </pic:cNvPicPr>
+                  </pic:nvPicPr>
+                  <pic:blipFill>
+                    <a:blip r:embed="rId30" cstate="print">
+                      <a:extLst>
+                        <a:ext uri="{28A0092B-C50C-407E-A947-70E740481C1C}">
+                          <a14:useLocalDpi xmlns:a14="http://schemas.microsoft.com/office/drawing/2010/main" val="0"/>
+                        </a:ext>
+                      </a:extLst>
+                    </a:blip>
+                    <a:srcRect/>
+                    <a:stretch>
+                      <a:fillRect/>
+                    </a:stretch>
+                  </pic:blipFill>
+                  <pic:spPr bwMode="auto">
+                    <a:xfrm>
+                      <a:off x="0" y="0"/>
+                      <a:ext cx="2777050" cy="3302000"/>
+                    </a:xfrm>
+                    <a:prstGeom prst="rect">
+                      <a:avLst/>
+                    </a:prstGeom>
+                    <a:noFill/>
+                    <a:ln>
+                      <a:noFill/>
+                    </a:ln>
+                  </pic:spPr>
+                </pic:pic>
+              </a:graphicData>
+            </a:graphic>
+            <wp14:sizeRelH relativeFrom="page">
+              <wp14:pctWidth>0</wp14:pctWidth>
+            </wp14:sizeRelH>
+            <wp14:sizeRelV relativeFrom="page">
+              <wp14:pctHeight>0</wp14:pctHeight>
+            </wp14:sizeRelV>
+          </wp:anchor>
+        </w:drawing>
+      </w:r>
+      <w:r>
+        <w:t>Analysis: parallels</w:t>
+      </w:r>
+    </w:p>
+    <w:p/>
+    <w:p>
+      <w:r>
+        <w:t xml:space="preserve">Use the menu </w:t>
+      </w:r>
+      <w:r>
+        <w:t xml:space="preserve">option </w:t>
+      </w:r>
+      <w:r>
+        <w:rPr>
+          <w:b/>
+          <w:bCs/>
+        </w:rPr>
+        <w:t>Analysis – Declinations – Parallels</w:t>
+      </w:r>
+      <w:r>
+        <w:t xml:space="preserve"> for the calculation of parallels. The results include contra-parallels.</w:t>
+      </w:r>
+    </w:p>
+    <w:p>
+      <w:r>
+        <w:t>For each parallel, Enigma shows the actual orb and the percentage of exactness.</w:t>
+      </w:r>
+    </w:p>
+    <w:p>
+      <w:pPr>
+        <w:autoSpaceDE w:val="0"/>
+        <w:autoSpaceDN w:val="0"/>
+        <w:adjustRightInd w:val="0"/>
+        <w:spacing w:after="0"/>
+        <w:rPr>
+          <w:rFonts w:ascii="MS Shell Dlg 2" w:hAnsi="MS Shell Dlg 2" w:cs="MS Shell Dlg 2"/>
+          <w:sz w:val="16"/>
+          <w:szCs w:val="16"/>
+          <w:lang w:val="en-GB"/>
+        </w:rPr>
+      </w:pPr>
+      <w:r>
+        <w:t>The default orb is 1</w:t>
+      </w:r>
+      <w:r>
+        <w:rPr>
+          <w:rFonts w:ascii="Arial" w:hAnsi="Arial" w:cs="Arial"/>
+          <w:sz w:val="26"/>
+          <w:szCs w:val="26"/>
+          <w:lang w:val="en-GB"/>
+        </w:rPr>
+        <w:t>°</w:t>
+      </w:r>
+      <w:r>
+        <w:t>, you change that value in the configuration.</w:t>
+      </w:r>
+    </w:p>
+    <w:p>
+      <w:pPr>
+        <w:rPr>
+          <w:lang w:val="en-GB"/>
+        </w:rPr>
+      </w:pPr>
+    </w:p>
+    <w:p/>
+    <w:p/>
+    <w:p/>
+    <w:p>
+      <w:r>
+        <w:rPr>
+          <w:noProof/>
+        </w:rPr>
+        <w:drawing>
+          <wp:anchor distT="0" distB="0" distL="114300" distR="114300" simplePos="0" relativeHeight="251661824" behindDoc="0" locked="0" layoutInCell="1" allowOverlap="1" wp14:anchorId="0DA2B0C5" wp14:editId="6A0FF611">
+            <wp:simplePos x="0" y="0"/>
+            <wp:positionH relativeFrom="column">
+              <wp:posOffset>-2855595</wp:posOffset>
+            </wp:positionH>
+            <wp:positionV relativeFrom="paragraph">
+              <wp:posOffset>238125</wp:posOffset>
+            </wp:positionV>
+            <wp:extent cx="2787650" cy="4065905"/>
+            <wp:effectExtent l="0" t="0" r="0" b="0"/>
+            <wp:wrapSquare wrapText="bothSides"/>
+            <wp:docPr id="1469020076" name="Afbeelding 2"/>
+            <wp:cNvGraphicFramePr>
+              <a:graphicFrameLocks xmlns:a="http://schemas.openxmlformats.org/drawingml/2006/main" noChangeAspect="1"/>
+            </wp:cNvGraphicFramePr>
+            <a:graphic xmlns:a="http://schemas.openxmlformats.org/drawingml/2006/main">
+              <a:graphicData uri="http://schemas.openxmlformats.org/drawingml/2006/picture">
+                <pic:pic xmlns:pic="http://schemas.openxmlformats.org/drawingml/2006/picture">
+                  <pic:nvPicPr>
+                    <pic:cNvPr id="0" name="Picture 2"/>
+                    <pic:cNvPicPr>
+                      <a:picLocks noChangeAspect="1" noChangeArrowheads="1"/>
+                    </pic:cNvPicPr>
+                  </pic:nvPicPr>
+                  <pic:blipFill>
+                    <a:blip r:embed="rId31" cstate="print">
+                      <a:extLst>
+                        <a:ext uri="{28A0092B-C50C-407E-A947-70E740481C1C}">
+                          <a14:useLocalDpi xmlns:a14="http://schemas.microsoft.com/office/drawing/2010/main" val="0"/>
+                        </a:ext>
+                      </a:extLst>
+                    </a:blip>
+                    <a:srcRect/>
+                    <a:stretch>
+                      <a:fillRect/>
+                    </a:stretch>
+                  </pic:blipFill>
+                  <pic:spPr bwMode="auto">
+                    <a:xfrm>
+                      <a:off x="0" y="0"/>
+                      <a:ext cx="2787650" cy="4065905"/>
+                    </a:xfrm>
+                    <a:prstGeom prst="rect">
+                      <a:avLst/>
+                    </a:prstGeom>
+                    <a:noFill/>
+                    <a:ln>
+                      <a:noFill/>
+                    </a:ln>
+                  </pic:spPr>
+                </pic:pic>
+              </a:graphicData>
+            </a:graphic>
+            <wp14:sizeRelH relativeFrom="page">
+              <wp14:pctWidth>0</wp14:pctWidth>
+            </wp14:sizeRelH>
+            <wp14:sizeRelV relativeFrom="page">
+              <wp14:pctHeight>0</wp14:pctHeight>
+            </wp14:sizeRelV>
+          </wp:anchor>
+        </w:drawing>
+      </w:r>
+    </w:p>
+    <w:p>
+      <w:pPr>
+        <w:pStyle w:val="Kop2"/>
+      </w:pPr>
+      <w:r>
+        <w:t>Analysis: midpoints in declination</w:t>
+      </w:r>
+    </w:p>
+    <w:p/>
+    <w:p>
+      <w:r>
+        <w:t xml:space="preserve">You can calculate midpoints in declination via the menu option Analysis – Declinations – </w:t>
+      </w:r>
+      <w:proofErr w:type="spellStart"/>
+      <w:r>
+        <w:t>Decl</w:t>
+      </w:r>
+      <w:proofErr w:type="spellEnd"/>
+      <w:r>
+        <w:t xml:space="preserve"> midpoints.</w:t>
+      </w:r>
+    </w:p>
+    <w:p>
+      <w:r>
+        <w:t>Enigma shows the occupied midpoints, gives the actual orb and shows the percentage of exactness.</w:t>
+      </w:r>
+    </w:p>
+    <w:p>
+      <w:pPr>
+        <w:autoSpaceDE w:val="0"/>
+        <w:autoSpaceDN w:val="0"/>
+        <w:adjustRightInd w:val="0"/>
+        <w:spacing w:after="0"/>
+        <w:rPr>
+          <w:rFonts w:ascii="MS Shell Dlg 2" w:hAnsi="MS Shell Dlg 2" w:cs="MS Shell Dlg 2"/>
+          <w:sz w:val="16"/>
+          <w:szCs w:val="16"/>
+          <w:lang w:val="en-GB"/>
+        </w:rPr>
+      </w:pPr>
+      <w:r>
+        <w:t xml:space="preserve">The default </w:t>
+      </w:r>
+      <w:r>
+        <w:t>orb is</w:t>
+      </w:r>
+      <w:r>
+        <w:t xml:space="preserve"> 0.6</w:t>
+      </w:r>
+      <w:r>
+        <w:rPr>
+          <w:rFonts w:ascii="Arial" w:hAnsi="Arial" w:cs="Arial"/>
+          <w:sz w:val="26"/>
+          <w:szCs w:val="26"/>
+          <w:lang w:val="en-GB"/>
+        </w:rPr>
+        <w:t>°</w:t>
+      </w:r>
+      <w:r>
+        <w:rPr>
+          <w:rFonts w:ascii="MS Shell Dlg 2" w:hAnsi="MS Shell Dlg 2" w:cs="MS Shell Dlg 2"/>
+          <w:sz w:val="16"/>
+          <w:szCs w:val="16"/>
+          <w:lang w:val="en-GB"/>
+        </w:rPr>
+        <w:t xml:space="preserve"> (</w:t>
+      </w:r>
+      <w:r>
+        <w:t>0</w:t>
+      </w:r>
+      <w:r>
+        <w:rPr>
+          <w:rFonts w:cs="Arial"/>
+          <w:lang w:val="en-GB"/>
+        </w:rPr>
+        <w:t>°</w:t>
+      </w:r>
+      <w:r>
+        <w:rPr>
+          <w:rFonts w:cs="Arial"/>
+          <w:lang w:val="en-GB"/>
+        </w:rPr>
+        <w:t>36’</w:t>
+      </w:r>
+      <w:r>
+        <w:rPr>
+          <w:rFonts w:cs="Arial"/>
+          <w:lang w:val="en-GB"/>
+        </w:rPr>
+        <w:t>), you can change that value in the configuration.</w:t>
+      </w:r>
+      <w:r>
+        <w:rPr>
+          <w:rFonts w:ascii="Arial" w:hAnsi="Arial" w:cs="Arial"/>
+          <w:sz w:val="26"/>
+          <w:szCs w:val="26"/>
+          <w:lang w:val="en-GB"/>
+        </w:rPr>
+        <w:t xml:space="preserve"> </w:t>
+      </w:r>
+    </w:p>
+    <w:p/>
+    <w:p/>
+    <w:p/>
+    <w:p/>
+    <w:p>
       <w:pPr>
         <w:rPr>
           <w:rFonts w:asciiTheme="majorHAnsi" w:eastAsiaTheme="majorEastAsia" w:hAnsiTheme="majorHAnsi" w:cstheme="majorBidi"/>
@@ -5275,9 +5615,6 @@
           <w:szCs w:val="28"/>
         </w:rPr>
       </w:pPr>
-      <w:r>
-        <w:br w:type="page"/>
-      </w:r>
     </w:p>
     <w:p>
       <w:pPr>
@@ -5351,7 +5688,7 @@
                     </pic:cNvPicPr>
                   </pic:nvPicPr>
                   <pic:blipFill>
-                    <a:blip r:embed="rId30" cstate="print">
+                    <a:blip r:embed="rId32" cstate="print">
                       <a:extLst>
                         <a:ext uri="{28A0092B-C50C-407E-A947-70E740481C1C}">
                           <a14:useLocalDpi xmlns:a14="http://schemas.microsoft.com/office/drawing/2010/main" val="0"/>
@@ -5464,7 +5801,7 @@
           <w:noProof/>
         </w:rPr>
         <w:drawing>
-          <wp:anchor distT="0" distB="0" distL="114300" distR="114300" simplePos="0" relativeHeight="251565568" behindDoc="0" locked="0" layoutInCell="1" allowOverlap="1" wp14:anchorId="0406172D" wp14:editId="6F2367E6">
+          <wp:anchor distT="0" distB="0" distL="114300" distR="114300" simplePos="0" relativeHeight="251565568" behindDoc="0" locked="0" layoutInCell="1" allowOverlap="1" wp14:anchorId="0406172D" wp14:editId="03576CE4">
             <wp:simplePos x="0" y="0"/>
             <wp:positionH relativeFrom="column">
               <wp:posOffset>27305</wp:posOffset>
@@ -5487,7 +5824,7 @@
                     </pic:cNvPicPr>
                   </pic:nvPicPr>
                   <pic:blipFill>
-                    <a:blip r:embed="rId31" cstate="print">
+                    <a:blip r:embed="rId33" cstate="print">
                       <a:extLst>
                         <a:ext uri="{28A0092B-C50C-407E-A947-70E740481C1C}">
                           <a14:useLocalDpi xmlns:a14="http://schemas.microsoft.com/office/drawing/2010/main" val="0"/>
@@ -5616,7 +5953,7 @@
                     </pic:cNvPicPr>
                   </pic:nvPicPr>
                   <pic:blipFill>
-                    <a:blip r:embed="rId32" cstate="print">
+                    <a:blip r:embed="rId34" cstate="print">
                       <a:extLst>
                         <a:ext uri="{28A0092B-C50C-407E-A947-70E740481C1C}">
                           <a14:useLocalDpi xmlns:a14="http://schemas.microsoft.com/office/drawing/2010/main" val="0"/>
@@ -5763,7 +6100,7 @@
           <w:noProof/>
         </w:rPr>
         <w:drawing>
-          <wp:anchor distT="0" distB="0" distL="114300" distR="114300" simplePos="0" relativeHeight="251598336" behindDoc="0" locked="0" layoutInCell="1" allowOverlap="1" wp14:anchorId="75E8D491" wp14:editId="5869D529">
+          <wp:anchor distT="0" distB="0" distL="114300" distR="114300" simplePos="0" relativeHeight="251598336" behindDoc="0" locked="0" layoutInCell="1" allowOverlap="1" wp14:anchorId="75E8D491" wp14:editId="32ABC954">
             <wp:simplePos x="0" y="0"/>
             <wp:positionH relativeFrom="column">
               <wp:posOffset>1905</wp:posOffset>
@@ -5786,7 +6123,7 @@
                     </pic:cNvPicPr>
                   </pic:nvPicPr>
                   <pic:blipFill>
-                    <a:blip r:embed="rId33" cstate="print">
+                    <a:blip r:embed="rId35" cstate="print">
                       <a:extLst>
                         <a:ext uri="{28A0092B-C50C-407E-A947-70E740481C1C}">
                           <a14:useLocalDpi xmlns:a14="http://schemas.microsoft.com/office/drawing/2010/main" val="0"/>
@@ -5916,7 +6253,7 @@
         </w:rPr>
         <w:lastRenderedPageBreak/>
         <w:drawing>
-          <wp:anchor distT="0" distB="0" distL="114300" distR="114300" simplePos="0" relativeHeight="251614720" behindDoc="0" locked="0" layoutInCell="1" allowOverlap="1" wp14:anchorId="415BDF43" wp14:editId="65AA7C27">
+          <wp:anchor distT="0" distB="0" distL="114300" distR="114300" simplePos="0" relativeHeight="251614720" behindDoc="0" locked="0" layoutInCell="1" allowOverlap="1" wp14:anchorId="415BDF43" wp14:editId="470F57E5">
             <wp:simplePos x="0" y="0"/>
             <wp:positionH relativeFrom="column">
               <wp:posOffset>1905</wp:posOffset>
@@ -5939,7 +6276,7 @@
                     </pic:cNvPicPr>
                   </pic:nvPicPr>
                   <pic:blipFill>
-                    <a:blip r:embed="rId34" cstate="print">
+                    <a:blip r:embed="rId36" cstate="print">
                       <a:extLst>
                         <a:ext uri="{28A0092B-C50C-407E-A947-70E740481C1C}">
                           <a14:useLocalDpi xmlns:a14="http://schemas.microsoft.com/office/drawing/2010/main" val="0"/>
@@ -6087,7 +6424,7 @@
           <w:noProof/>
         </w:rPr>
         <w:drawing>
-          <wp:anchor distT="0" distB="0" distL="114300" distR="114300" simplePos="0" relativeHeight="251631104" behindDoc="0" locked="0" layoutInCell="1" allowOverlap="1" wp14:anchorId="5F96FD88" wp14:editId="00C6CCC6">
+          <wp:anchor distT="0" distB="0" distL="114300" distR="114300" simplePos="0" relativeHeight="251631104" behindDoc="0" locked="0" layoutInCell="1" allowOverlap="1" wp14:anchorId="5F96FD88" wp14:editId="7A69C74A">
             <wp:simplePos x="0" y="0"/>
             <wp:positionH relativeFrom="column">
               <wp:posOffset>1270</wp:posOffset>
@@ -6110,7 +6447,7 @@
                     </pic:cNvPicPr>
                   </pic:nvPicPr>
                   <pic:blipFill>
-                    <a:blip r:embed="rId35" cstate="print">
+                    <a:blip r:embed="rId37" cstate="print">
                       <a:extLst>
                         <a:ext uri="{28A0092B-C50C-407E-A947-70E740481C1C}">
                           <a14:useLocalDpi xmlns:a14="http://schemas.microsoft.com/office/drawing/2010/main" val="0"/>
@@ -6197,7 +6534,7 @@
         </w:rPr>
         <w:lastRenderedPageBreak/>
         <w:drawing>
-          <wp:anchor distT="0" distB="0" distL="114300" distR="114300" simplePos="0" relativeHeight="251647488" behindDoc="0" locked="0" layoutInCell="1" allowOverlap="1" wp14:anchorId="326226F8" wp14:editId="6759F2DC">
+          <wp:anchor distT="0" distB="0" distL="114300" distR="114300" simplePos="0" relativeHeight="251647488" behindDoc="0" locked="0" layoutInCell="1" allowOverlap="1" wp14:anchorId="326226F8" wp14:editId="1673FAD0">
             <wp:simplePos x="0" y="0"/>
             <wp:positionH relativeFrom="column">
               <wp:posOffset>14605</wp:posOffset>
@@ -6220,7 +6557,7 @@
                     </pic:cNvPicPr>
                   </pic:nvPicPr>
                   <pic:blipFill>
-                    <a:blip r:embed="rId36" cstate="print">
+                    <a:blip r:embed="rId38" cstate="print">
                       <a:extLst>
                         <a:ext uri="{28A0092B-C50C-407E-A947-70E740481C1C}">
                           <a14:useLocalDpi xmlns:a14="http://schemas.microsoft.com/office/drawing/2010/main" val="0"/>
@@ -6313,7 +6650,7 @@
           <w:noProof/>
         </w:rPr>
         <w:drawing>
-          <wp:anchor distT="0" distB="0" distL="114300" distR="114300" simplePos="0" relativeHeight="251516416" behindDoc="0" locked="0" layoutInCell="1" allowOverlap="1" wp14:anchorId="44CC7373" wp14:editId="57D37C71">
+          <wp:anchor distT="0" distB="0" distL="114300" distR="114300" simplePos="0" relativeHeight="251516416" behindDoc="0" locked="0" layoutInCell="1" allowOverlap="1" wp14:anchorId="44CC7373" wp14:editId="47A4C059">
             <wp:simplePos x="0" y="0"/>
             <wp:positionH relativeFrom="column">
               <wp:posOffset>1905</wp:posOffset>
@@ -6336,7 +6673,7 @@
                     </pic:cNvPicPr>
                   </pic:nvPicPr>
                   <pic:blipFill>
-                    <a:blip r:embed="rId37" cstate="print">
+                    <a:blip r:embed="rId39" cstate="print">
                       <a:extLst>
                         <a:ext uri="{28A0092B-C50C-407E-A947-70E740481C1C}">
                           <a14:useLocalDpi xmlns:a14="http://schemas.microsoft.com/office/drawing/2010/main" val="0"/>
@@ -6473,7 +6810,7 @@
           <w:noProof/>
         </w:rPr>
         <w:drawing>
-          <wp:anchor distT="0" distB="0" distL="114300" distR="114300" simplePos="0" relativeHeight="251663872" behindDoc="0" locked="0" layoutInCell="1" allowOverlap="1" wp14:anchorId="2DC2F4E7" wp14:editId="66369A8A">
+          <wp:anchor distT="0" distB="0" distL="114300" distR="114300" simplePos="0" relativeHeight="251663872" behindDoc="0" locked="0" layoutInCell="1" allowOverlap="1" wp14:anchorId="2DC2F4E7" wp14:editId="07BF0EBB">
             <wp:simplePos x="0" y="0"/>
             <wp:positionH relativeFrom="column">
               <wp:posOffset>1905</wp:posOffset>
@@ -6496,7 +6833,7 @@
                     </pic:cNvPicPr>
                   </pic:nvPicPr>
                   <pic:blipFill>
-                    <a:blip r:embed="rId38" cstate="print">
+                    <a:blip r:embed="rId40" cstate="print">
                       <a:extLst>
                         <a:ext uri="{28A0092B-C50C-407E-A947-70E740481C1C}">
                           <a14:useLocalDpi xmlns:a14="http://schemas.microsoft.com/office/drawing/2010/main" val="0"/>
@@ -6612,7 +6949,7 @@
                     </pic:cNvPicPr>
                   </pic:nvPicPr>
                   <pic:blipFill>
-                    <a:blip r:embed="rId39" cstate="print">
+                    <a:blip r:embed="rId41" cstate="print">
                       <a:extLst>
                         <a:ext uri="{28A0092B-C50C-407E-A947-70E740481C1C}">
                           <a14:useLocalDpi xmlns:a14="http://schemas.microsoft.com/office/drawing/2010/main" val="0"/>
@@ -6803,7 +7140,7 @@
                     </pic:cNvPicPr>
                   </pic:nvPicPr>
                   <pic:blipFill>
-                    <a:blip r:embed="rId40" cstate="print">
+                    <a:blip r:embed="rId42" cstate="print">
                       <a:extLst>
                         <a:ext uri="{28A0092B-C50C-407E-A947-70E740481C1C}">
                           <a14:useLocalDpi xmlns:a14="http://schemas.microsoft.com/office/drawing/2010/main" val="0"/>
@@ -7073,7 +7410,7 @@
                     </pic:cNvPicPr>
                   </pic:nvPicPr>
                   <pic:blipFill>
-                    <a:blip r:embed="rId41" cstate="print">
+                    <a:blip r:embed="rId43" cstate="print">
                       <a:extLst>
                         <a:ext uri="{28A0092B-C50C-407E-A947-70E740481C1C}">
                           <a14:useLocalDpi xmlns:a14="http://schemas.microsoft.com/office/drawing/2010/main" val="0"/>
@@ -7229,7 +7566,7 @@
                     </pic:cNvPicPr>
                   </pic:nvPicPr>
                   <pic:blipFill>
-                    <a:blip r:embed="rId42">
+                    <a:blip r:embed="rId44">
                       <a:extLst>
                         <a:ext uri="{28A0092B-C50C-407E-A947-70E740481C1C}">
                           <a14:useLocalDpi xmlns:a14="http://schemas.microsoft.com/office/drawing/2010/main" val="0"/>
@@ -7342,7 +7679,7 @@
                     </pic:cNvPicPr>
                   </pic:nvPicPr>
                   <pic:blipFill>
-                    <a:blip r:embed="rId43">
+                    <a:blip r:embed="rId45">
                       <a:extLst>
                         <a:ext uri="{28A0092B-C50C-407E-A947-70E740481C1C}">
                           <a14:useLocalDpi xmlns:a14="http://schemas.microsoft.com/office/drawing/2010/main" val="0"/>
@@ -7467,7 +7804,7 @@
                     </pic:cNvPicPr>
                   </pic:nvPicPr>
                   <pic:blipFill>
-                    <a:blip r:embed="rId44" cstate="print">
+                    <a:blip r:embed="rId46" cstate="print">
                       <a:extLst>
                         <a:ext uri="{28A0092B-C50C-407E-A947-70E740481C1C}">
                           <a14:useLocalDpi xmlns:a14="http://schemas.microsoft.com/office/drawing/2010/main" val="0"/>
@@ -7672,7 +8009,7 @@
                     </pic:cNvPicPr>
                   </pic:nvPicPr>
                   <pic:blipFill>
-                    <a:blip r:embed="rId45" cstate="print">
+                    <a:blip r:embed="rId47" cstate="print">
                       <a:extLst>
                         <a:ext uri="{28A0092B-C50C-407E-A947-70E740481C1C}">
                           <a14:useLocalDpi xmlns:a14="http://schemas.microsoft.com/office/drawing/2010/main" val="0"/>
@@ -7756,7 +8093,7 @@
           <w:noProof/>
         </w:rPr>
         <w:drawing>
-          <wp:anchor distT="0" distB="0" distL="114300" distR="114300" simplePos="0" relativeHeight="251762176" behindDoc="0" locked="0" layoutInCell="1" allowOverlap="1" wp14:anchorId="6FE97D62" wp14:editId="61E696DE">
+          <wp:anchor distT="0" distB="0" distL="114300" distR="114300" simplePos="0" relativeHeight="251762176" behindDoc="0" locked="0" layoutInCell="1" allowOverlap="1" wp14:anchorId="6FE97D62" wp14:editId="4FA4FE5D">
             <wp:simplePos x="0" y="0"/>
             <wp:positionH relativeFrom="column">
               <wp:posOffset>1905</wp:posOffset>
@@ -7779,7 +8116,7 @@
                     </pic:cNvPicPr>
                   </pic:nvPicPr>
                   <pic:blipFill>
-                    <a:blip r:embed="rId46" cstate="print">
+                    <a:blip r:embed="rId48" cstate="print">
                       <a:extLst>
                         <a:ext uri="{28A0092B-C50C-407E-A947-70E740481C1C}">
                           <a14:useLocalDpi xmlns:a14="http://schemas.microsoft.com/office/drawing/2010/main" val="0"/>
@@ -7853,7 +8190,7 @@
         </w:rPr>
         <w:lastRenderedPageBreak/>
         <w:drawing>
-          <wp:anchor distT="0" distB="0" distL="114300" distR="114300" simplePos="0" relativeHeight="251778560" behindDoc="0" locked="0" layoutInCell="1" allowOverlap="1" wp14:anchorId="10358697" wp14:editId="1551102F">
+          <wp:anchor distT="0" distB="0" distL="114300" distR="114300" simplePos="0" relativeHeight="251778560" behindDoc="0" locked="0" layoutInCell="1" allowOverlap="1" wp14:anchorId="10358697" wp14:editId="0BCCECCC">
             <wp:simplePos x="0" y="0"/>
             <wp:positionH relativeFrom="column">
               <wp:posOffset>1905</wp:posOffset>
@@ -7876,7 +8213,7 @@
                     </pic:cNvPicPr>
                   </pic:nvPicPr>
                   <pic:blipFill>
-                    <a:blip r:embed="rId47" cstate="print">
+                    <a:blip r:embed="rId49" cstate="print">
                       <a:extLst>
                         <a:ext uri="{28A0092B-C50C-407E-A947-70E740481C1C}">
                           <a14:useLocalDpi xmlns:a14="http://schemas.microsoft.com/office/drawing/2010/main" val="0"/>
@@ -7965,7 +8302,7 @@
           <w:noProof/>
         </w:rPr>
         <w:drawing>
-          <wp:anchor distT="0" distB="0" distL="114300" distR="114300" simplePos="0" relativeHeight="251794944" behindDoc="0" locked="0" layoutInCell="1" allowOverlap="1" wp14:anchorId="6DE54257" wp14:editId="15B329A3">
+          <wp:anchor distT="0" distB="0" distL="114300" distR="114300" simplePos="0" relativeHeight="251794944" behindDoc="0" locked="0" layoutInCell="1" allowOverlap="1" wp14:anchorId="6DE54257" wp14:editId="0D72E521">
             <wp:simplePos x="0" y="0"/>
             <wp:positionH relativeFrom="column">
               <wp:posOffset>-2163445</wp:posOffset>
@@ -7988,7 +8325,7 @@
                     </pic:cNvPicPr>
                   </pic:nvPicPr>
                   <pic:blipFill>
-                    <a:blip r:embed="rId48" cstate="print">
+                    <a:blip r:embed="rId50" cstate="print">
                       <a:extLst>
                         <a:ext uri="{28A0092B-C50C-407E-A947-70E740481C1C}">
                           <a14:useLocalDpi xmlns:a14="http://schemas.microsoft.com/office/drawing/2010/main" val="0"/>
@@ -8101,7 +8438,7 @@
                     </pic:cNvPicPr>
                   </pic:nvPicPr>
                   <pic:blipFill>
-                    <a:blip r:embed="rId49" cstate="print">
+                    <a:blip r:embed="rId51" cstate="print">
                       <a:extLst>
                         <a:ext uri="{28A0092B-C50C-407E-A947-70E740481C1C}">
                           <a14:useLocalDpi xmlns:a14="http://schemas.microsoft.com/office/drawing/2010/main" val="0"/>
@@ -8245,7 +8582,7 @@
                     </pic:cNvPicPr>
                   </pic:nvPicPr>
                   <pic:blipFill>
-                    <a:blip r:embed="rId50" cstate="print">
+                    <a:blip r:embed="rId52" cstate="print">
                       <a:extLst>
                         <a:ext uri="{28A0092B-C50C-407E-A947-70E740481C1C}">
                           <a14:useLocalDpi xmlns:a14="http://schemas.microsoft.com/office/drawing/2010/main" val="0"/>
@@ -9599,7 +9936,7 @@
       <w:r>
         <w:t xml:space="preserve">For more information, check the documentation of the Swiss Ephemeris at </w:t>
       </w:r>
-      <w:hyperlink r:id="rId51">
+      <w:hyperlink r:id="rId53">
         <w:r>
           <w:rPr>
             <w:rStyle w:val="Hyperlink"/>
@@ -11374,7 +11711,7 @@
         </w:rPr>
         <w:t xml:space="preserve">You can create your own data-file using the csv format (Comma Separated Values). This is a simple text file with one line per chart. You need to separate the different values with a comma. Make sure you use a real text-editor and not Word, LibreOffice Text or another word processor. Examples of a text-editor: NotePad (available in Windows), Notepad++ (more powerful, download it for free from: </w:t>
       </w:r>
-      <w:hyperlink r:id="rId52">
+      <w:hyperlink r:id="rId54">
         <w:r>
           <w:rPr>
             <w:rStyle w:val="Hyperlink"/>
@@ -12344,7 +12681,7 @@
         </w:rPr>
         <w:t xml:space="preserve">You can download an example file from </w:t>
       </w:r>
-      <w:hyperlink r:id="rId53">
+      <w:hyperlink r:id="rId55">
         <w:r>
           <w:rPr>
             <w:rStyle w:val="Hyperlink"/>
@@ -14520,7 +14857,7 @@
         </w:rPr>
         <w:t xml:space="preserve">You can download all documentation from </w:t>
       </w:r>
-      <w:hyperlink r:id="rId54">
+      <w:hyperlink r:id="rId56">
         <w:r>
           <w:rPr>
             <w:rStyle w:val="Hyperlink"/>
@@ -14573,7 +14910,7 @@
         </w:rPr>
         <w:t xml:space="preserve">: </w:t>
       </w:r>
-      <w:hyperlink r:id="rId55">
+      <w:hyperlink r:id="rId57">
         <w:r>
           <w:rPr>
             <w:rStyle w:val="Hyperlink"/>
@@ -14619,7 +14956,7 @@
         </w:rPr>
         <w:t xml:space="preserve">The website for Enigma - and for other astrological information - is </w:t>
       </w:r>
-      <w:hyperlink r:id="rId56">
+      <w:hyperlink r:id="rId58">
         <w:r>
           <w:rPr>
             <w:rStyle w:val="Hyperlink"/>
@@ -14638,7 +14975,7 @@
         </w:rPr>
         <w:t xml:space="preserve">, use </w:t>
       </w:r>
-      <w:hyperlink r:id="rId57">
+      <w:hyperlink r:id="rId59">
         <w:r>
           <w:rPr>
             <w:rStyle w:val="Hyperlink"/>
@@ -14705,7 +15042,7 @@
         </w:rPr>
         <w:t xml:space="preserve">To subscribe, send a mail with the subject ‘subscribe’ to </w:t>
       </w:r>
-      <w:hyperlink r:id="rId58">
+      <w:hyperlink r:id="rId60">
         <w:r>
           <w:rPr>
             <w:rStyle w:val="Hyperlink"/>
@@ -14816,7 +15153,7 @@
         </w:rPr>
         <w:t xml:space="preserve">: </w:t>
       </w:r>
-      <w:hyperlink r:id="rId59">
+      <w:hyperlink r:id="rId61">
         <w:r>
           <w:rPr>
             <w:rStyle w:val="Hyperlink"/>
@@ -14876,7 +15213,7 @@
         </w:rPr>
         <w:t xml:space="preserve">If you encounter an error, you can contact me at the email address </w:t>
       </w:r>
-      <w:hyperlink r:id="rId60">
+      <w:hyperlink r:id="rId62">
         <w:r>
           <w:rPr>
             <w:rStyle w:val="Hyperlink"/>

</xml_diff>